<commit_message>
create delete med rem
</commit_message>
<xml_diff>
--- a/UseCases/UseCaseScenarios.docx
+++ b/UseCases/UseCaseScenarios.docx
@@ -584,7 +584,7 @@
                       <w:sz w:val="32"/>
                       <w:szCs w:val="32"/>
                     </w:rPr>
-                    <w:t xml:space="preserve">selects one Add option </w:t>
+                    <w:t xml:space="preserve">selects Add option </w:t>
                   </w:r>
                 </w:p>
               </w:tc>
@@ -2517,6 +2517,731 @@
         </w:rPr>
       </w:pPr>
     </w:p>
+    <w:tbl>
+      <w:tblPr>
+        <w:tblStyle w:val="TableGrid"/>
+        <w:bidiVisual/>
+        <w:tblW w:w="9224" w:type="dxa"/>
+        <w:tblInd w:w="-5" w:type="dxa"/>
+        <w:tblLook w:val="04A0" w:firstRow="1" w:lastRow="0" w:firstColumn="1" w:lastColumn="0" w:noHBand="0" w:noVBand="1"/>
+      </w:tblPr>
+      <w:tblGrid>
+        <w:gridCol w:w="6896"/>
+        <w:gridCol w:w="2328"/>
+      </w:tblGrid>
+      <w:tr>
+        <w:trPr>
+          <w:trHeight w:val="188"/>
+        </w:trPr>
+        <w:tc>
+          <w:tcPr>
+            <w:tcW w:w="6896" w:type="dxa"/>
+          </w:tcPr>
+          <w:p>
+            <w:pPr>
+              <w:bidi w:val="0"/>
+              <w:rPr>
+                <w:sz w:val="32"/>
+                <w:szCs w:val="32"/>
+                <w:lang w:bidi="ar-EG"/>
+              </w:rPr>
+            </w:pPr>
+            <w:r>
+              <w:rPr>
+                <w:sz w:val="32"/>
+                <w:szCs w:val="32"/>
+                <w:lang w:bidi="ar-EG"/>
+              </w:rPr>
+              <w:t>4</w:t>
+            </w:r>
+          </w:p>
+        </w:tc>
+        <w:tc>
+          <w:tcPr>
+            <w:tcW w:w="2328" w:type="dxa"/>
+          </w:tcPr>
+          <w:p>
+            <w:pPr>
+              <w:bidi w:val="0"/>
+              <w:rPr>
+                <w:sz w:val="32"/>
+                <w:szCs w:val="32"/>
+              </w:rPr>
+            </w:pPr>
+            <w:r>
+              <w:rPr>
+                <w:sz w:val="32"/>
+                <w:szCs w:val="32"/>
+              </w:rPr>
+              <w:t>Use Case ID</w:t>
+            </w:r>
+          </w:p>
+        </w:tc>
+      </w:tr>
+      <w:tr>
+        <w:trPr>
+          <w:trHeight w:val="181"/>
+        </w:trPr>
+        <w:tc>
+          <w:tcPr>
+            <w:tcW w:w="6896" w:type="dxa"/>
+          </w:tcPr>
+          <w:p>
+            <w:pPr>
+              <w:bidi w:val="0"/>
+              <w:rPr>
+                <w:sz w:val="32"/>
+                <w:szCs w:val="32"/>
+                <w:lang w:bidi="ar-EG"/>
+              </w:rPr>
+            </w:pPr>
+            <w:r>
+              <w:rPr>
+                <w:sz w:val="32"/>
+                <w:szCs w:val="32"/>
+                <w:lang w:bidi="ar-EG"/>
+              </w:rPr>
+              <w:t xml:space="preserve">Delete </w:t>
+            </w:r>
+            <w:r>
+              <w:rPr>
+                <w:sz w:val="32"/>
+                <w:szCs w:val="32"/>
+                <w:lang w:bidi="ar-EG"/>
+              </w:rPr>
+              <w:t>Medicine Reminder</w:t>
+            </w:r>
+            <w:r>
+              <w:rPr>
+                <w:sz w:val="32"/>
+                <w:szCs w:val="32"/>
+                <w:lang w:bidi="ar-EG"/>
+              </w:rPr>
+              <w:t xml:space="preserve"> </w:t>
+            </w:r>
+          </w:p>
+        </w:tc>
+        <w:tc>
+          <w:tcPr>
+            <w:tcW w:w="2328" w:type="dxa"/>
+          </w:tcPr>
+          <w:p>
+            <w:pPr>
+              <w:bidi w:val="0"/>
+              <w:rPr>
+                <w:sz w:val="32"/>
+                <w:szCs w:val="32"/>
+                <w:lang w:bidi="ar-EG"/>
+              </w:rPr>
+            </w:pPr>
+            <w:r>
+              <w:rPr>
+                <w:sz w:val="32"/>
+                <w:szCs w:val="32"/>
+                <w:lang w:bidi="ar-EG"/>
+              </w:rPr>
+              <w:t>Use Case Name</w:t>
+            </w:r>
+          </w:p>
+        </w:tc>
+      </w:tr>
+      <w:tr>
+        <w:trPr>
+          <w:trHeight w:val="188"/>
+        </w:trPr>
+        <w:tc>
+          <w:tcPr>
+            <w:tcW w:w="6896" w:type="dxa"/>
+          </w:tcPr>
+          <w:p>
+            <w:pPr>
+              <w:bidi w:val="0"/>
+              <w:rPr>
+                <w:sz w:val="32"/>
+                <w:szCs w:val="32"/>
+                <w:lang w:bidi="ar-EG"/>
+              </w:rPr>
+            </w:pPr>
+            <w:r>
+              <w:rPr>
+                <w:sz w:val="32"/>
+                <w:szCs w:val="32"/>
+                <w:lang w:bidi="ar-EG"/>
+              </w:rPr>
+              <w:t>Caregiver</w:t>
+            </w:r>
+          </w:p>
+        </w:tc>
+        <w:tc>
+          <w:tcPr>
+            <w:tcW w:w="2328" w:type="dxa"/>
+          </w:tcPr>
+          <w:p>
+            <w:pPr>
+              <w:bidi w:val="0"/>
+              <w:rPr>
+                <w:sz w:val="32"/>
+                <w:szCs w:val="32"/>
+                <w:rtl/>
+              </w:rPr>
+            </w:pPr>
+            <w:r>
+              <w:rPr>
+                <w:sz w:val="32"/>
+                <w:szCs w:val="32"/>
+              </w:rPr>
+              <w:t>Actors</w:t>
+            </w:r>
+          </w:p>
+        </w:tc>
+      </w:tr>
+      <w:tr>
+        <w:trPr>
+          <w:trHeight w:val="654"/>
+        </w:trPr>
+        <w:tc>
+          <w:tcPr>
+            <w:tcW w:w="6896" w:type="dxa"/>
+          </w:tcPr>
+          <w:p>
+            <w:pPr>
+              <w:pStyle w:val="ListParagraph"/>
+              <w:numPr>
+                <w:ilvl w:val="0"/>
+                <w:numId w:val="1"/>
+              </w:numPr>
+              <w:bidi w:val="0"/>
+              <w:rPr>
+                <w:sz w:val="26"/>
+                <w:szCs w:val="26"/>
+              </w:rPr>
+            </w:pPr>
+            <w:r>
+              <w:rPr>
+                <w:sz w:val="26"/>
+                <w:szCs w:val="26"/>
+              </w:rPr>
+              <w:t>The caregiver has logged into the app.</w:t>
+            </w:r>
+          </w:p>
+          <w:p>
+            <w:pPr>
+              <w:pStyle w:val="ListParagraph"/>
+              <w:numPr>
+                <w:ilvl w:val="0"/>
+                <w:numId w:val="1"/>
+              </w:numPr>
+              <w:bidi w:val="0"/>
+              <w:rPr>
+                <w:sz w:val="32"/>
+                <w:szCs w:val="32"/>
+                <w:rtl/>
+                <w:lang w:bidi="ar-EG"/>
+              </w:rPr>
+            </w:pPr>
+            <w:r>
+              <w:rPr>
+                <w:sz w:val="26"/>
+                <w:szCs w:val="26"/>
+              </w:rPr>
+              <w:t>The caregiver has access to the patient's connection</w:t>
+            </w:r>
+          </w:p>
+        </w:tc>
+        <w:tc>
+          <w:tcPr>
+            <w:tcW w:w="2328" w:type="dxa"/>
+          </w:tcPr>
+          <w:p>
+            <w:pPr>
+              <w:bidi w:val="0"/>
+              <w:rPr>
+                <w:sz w:val="32"/>
+                <w:szCs w:val="32"/>
+                <w:rtl/>
+              </w:rPr>
+            </w:pPr>
+            <w:r>
+              <w:rPr>
+                <w:sz w:val="32"/>
+                <w:szCs w:val="32"/>
+              </w:rPr>
+              <w:t>Pre-conditions</w:t>
+            </w:r>
+          </w:p>
+        </w:tc>
+      </w:tr>
+      <w:tr>
+        <w:trPr>
+          <w:trHeight w:val="377"/>
+        </w:trPr>
+        <w:tc>
+          <w:tcPr>
+            <w:tcW w:w="6896" w:type="dxa"/>
+          </w:tcPr>
+          <w:p>
+            <w:pPr>
+              <w:bidi w:val="0"/>
+              <w:rPr>
+                <w:sz w:val="32"/>
+                <w:szCs w:val="32"/>
+                <w:rtl/>
+              </w:rPr>
+            </w:pPr>
+            <w:r>
+              <w:rPr>
+                <w:sz w:val="32"/>
+                <w:szCs w:val="32"/>
+              </w:rPr>
+              <w:t>Reminder Patient with Medicine in Time Scheduled.</w:t>
+            </w:r>
+          </w:p>
+        </w:tc>
+        <w:tc>
+          <w:tcPr>
+            <w:tcW w:w="2328" w:type="dxa"/>
+          </w:tcPr>
+          <w:p>
+            <w:pPr>
+              <w:bidi w:val="0"/>
+              <w:rPr>
+                <w:sz w:val="32"/>
+                <w:szCs w:val="32"/>
+                <w:rtl/>
+                <w:lang w:bidi="ar-EG"/>
+              </w:rPr>
+            </w:pPr>
+            <w:r>
+              <w:rPr>
+                <w:sz w:val="32"/>
+                <w:szCs w:val="32"/>
+              </w:rPr>
+              <w:t>Post-conditions</w:t>
+            </w:r>
+          </w:p>
+        </w:tc>
+      </w:tr>
+      <w:tr>
+        <w:trPr>
+          <w:trHeight w:val="3153"/>
+        </w:trPr>
+        <w:tc>
+          <w:tcPr>
+            <w:tcW w:w="6896" w:type="dxa"/>
+          </w:tcPr>
+          <w:p>
+            <w:pPr>
+              <w:bidi w:val="0"/>
+              <w:rPr>
+                <w:sz w:val="40"/>
+                <w:szCs w:val="40"/>
+              </w:rPr>
+            </w:pPr>
+          </w:p>
+          <w:tbl>
+            <w:tblPr>
+              <w:tblStyle w:val="TableGrid"/>
+              <w:tblW w:w="6316" w:type="dxa"/>
+              <w:tblLook w:val="04A0" w:firstRow="1" w:lastRow="0" w:firstColumn="1" w:lastColumn="0" w:noHBand="0" w:noVBand="1"/>
+            </w:tblPr>
+            <w:tblGrid>
+              <w:gridCol w:w="2793"/>
+              <w:gridCol w:w="3523"/>
+            </w:tblGrid>
+            <w:tr>
+              <w:trPr>
+                <w:trHeight w:val="282"/>
+              </w:trPr>
+              <w:tc>
+                <w:tcPr>
+                  <w:tcW w:w="2793" w:type="dxa"/>
+                </w:tcPr>
+                <w:p>
+                  <w:pPr>
+                    <w:bidi w:val="0"/>
+                    <w:rPr>
+                      <w:sz w:val="32"/>
+                      <w:szCs w:val="32"/>
+                    </w:rPr>
+                  </w:pPr>
+                  <w:r>
+                    <w:rPr>
+                      <w:sz w:val="32"/>
+                      <w:szCs w:val="32"/>
+                    </w:rPr>
+                    <w:t>Caregiver action</w:t>
+                  </w:r>
+                </w:p>
+              </w:tc>
+              <w:tc>
+                <w:tcPr>
+                  <w:tcW w:w="3523" w:type="dxa"/>
+                </w:tcPr>
+                <w:p>
+                  <w:pPr>
+                    <w:bidi w:val="0"/>
+                    <w:rPr>
+                      <w:sz w:val="32"/>
+                      <w:szCs w:val="32"/>
+                    </w:rPr>
+                  </w:pPr>
+                  <w:r>
+                    <w:rPr>
+                      <w:sz w:val="32"/>
+                      <w:szCs w:val="32"/>
+                    </w:rPr>
+                    <w:t>System Action</w:t>
+                  </w:r>
+                </w:p>
+              </w:tc>
+            </w:tr>
+            <w:tr>
+              <w:trPr>
+                <w:trHeight w:val="282"/>
+              </w:trPr>
+              <w:tc>
+                <w:tcPr>
+                  <w:tcW w:w="2793" w:type="dxa"/>
+                </w:tcPr>
+                <w:p>
+                  <w:pPr>
+                    <w:pStyle w:val="ListParagraph"/>
+                    <w:numPr>
+                      <w:ilvl w:val="0"/>
+                      <w:numId w:val="15"/>
+                    </w:numPr>
+                    <w:bidi w:val="0"/>
+                    <w:rPr>
+                      <w:sz w:val="32"/>
+                      <w:szCs w:val="32"/>
+                    </w:rPr>
+                  </w:pPr>
+                  <w:r>
+                    <w:rPr>
+                      <w:sz w:val="32"/>
+                      <w:szCs w:val="32"/>
+                    </w:rPr>
+                    <w:t xml:space="preserve">The caregiver accesses the Medicine </w:t>
+                  </w:r>
+                  <w:r>
+                    <w:rPr>
+                      <w:sz w:val="32"/>
+                      <w:szCs w:val="32"/>
+                    </w:rPr>
+                    <w:t xml:space="preserve">Reminder </w:t>
+                  </w:r>
+                  <w:r>
+                    <w:rPr>
+                      <w:sz w:val="32"/>
+                      <w:szCs w:val="32"/>
+                    </w:rPr>
+                    <w:t>Manager board.</w:t>
+                  </w:r>
+                </w:p>
+              </w:tc>
+              <w:tc>
+                <w:tcPr>
+                  <w:tcW w:w="3523" w:type="dxa"/>
+                </w:tcPr>
+                <w:p>
+                  <w:pPr>
+                    <w:pStyle w:val="ListParagraph"/>
+                    <w:numPr>
+                      <w:ilvl w:val="0"/>
+                      <w:numId w:val="15"/>
+                    </w:numPr>
+                    <w:bidi w:val="0"/>
+                    <w:rPr>
+                      <w:sz w:val="32"/>
+                      <w:szCs w:val="32"/>
+                    </w:rPr>
+                  </w:pPr>
+                  <w:r>
+                    <w:rPr>
+                      <w:sz w:val="32"/>
+                      <w:szCs w:val="32"/>
+                    </w:rPr>
+                    <w:t>The app appears to him all medicine reminder</w:t>
+                  </w:r>
+                  <w:r>
+                    <w:rPr>
+                      <w:sz w:val="32"/>
+                      <w:szCs w:val="32"/>
+                    </w:rPr>
+                    <w:t xml:space="preserve"> </w:t>
+                  </w:r>
+                  <w:r>
+                    <w:rPr>
+                      <w:sz w:val="32"/>
+                      <w:szCs w:val="32"/>
+                    </w:rPr>
+                    <w:t>and can add new or edit specific one, or search on specific one</w:t>
+                  </w:r>
+                </w:p>
+              </w:tc>
+            </w:tr>
+            <w:tr>
+              <w:trPr>
+                <w:trHeight w:val="290"/>
+              </w:trPr>
+              <w:tc>
+                <w:tcPr>
+                  <w:tcW w:w="2793" w:type="dxa"/>
+                </w:tcPr>
+                <w:p>
+                  <w:pPr>
+                    <w:pStyle w:val="ListParagraph"/>
+                    <w:numPr>
+                      <w:ilvl w:val="0"/>
+                      <w:numId w:val="15"/>
+                    </w:numPr>
+                    <w:bidi w:val="0"/>
+                    <w:rPr>
+                      <w:sz w:val="32"/>
+                      <w:szCs w:val="32"/>
+                    </w:rPr>
+                  </w:pPr>
+                  <w:r>
+                    <w:rPr>
+                      <w:sz w:val="32"/>
+                      <w:szCs w:val="32"/>
+                    </w:rPr>
+                    <w:t>S</w:t>
+                  </w:r>
+                  <w:r>
+                    <w:rPr>
+                      <w:sz w:val="32"/>
+                      <w:szCs w:val="32"/>
+                    </w:rPr>
+                    <w:t>elects</w:t>
+                  </w:r>
+                  <w:r>
+                    <w:rPr>
+                      <w:sz w:val="32"/>
+                      <w:szCs w:val="32"/>
+                    </w:rPr>
+                    <w:t xml:space="preserve"> delete </w:t>
+                  </w:r>
+                  <w:r>
+                    <w:rPr>
+                      <w:sz w:val="32"/>
+                      <w:szCs w:val="32"/>
+                    </w:rPr>
+                    <w:t xml:space="preserve"> option </w:t>
+                  </w:r>
+                </w:p>
+              </w:tc>
+              <w:tc>
+                <w:tcPr>
+                  <w:tcW w:w="3523" w:type="dxa"/>
+                </w:tcPr>
+                <w:p>
+                  <w:pPr>
+                    <w:pStyle w:val="ListParagraph"/>
+                    <w:numPr>
+                      <w:ilvl w:val="0"/>
+                      <w:numId w:val="15"/>
+                    </w:numPr>
+                    <w:bidi w:val="0"/>
+                    <w:rPr>
+                      <w:sz w:val="32"/>
+                      <w:szCs w:val="32"/>
+                    </w:rPr>
+                  </w:pPr>
+                  <w:r>
+                    <w:rPr>
+                      <w:sz w:val="32"/>
+                      <w:szCs w:val="32"/>
+                    </w:rPr>
+                    <w:t xml:space="preserve">Display </w:t>
+                  </w:r>
+                  <w:proofErr w:type="gramStart"/>
+                  <w:r>
+                    <w:rPr>
+                      <w:sz w:val="32"/>
+                      <w:szCs w:val="32"/>
+                    </w:rPr>
+                    <w:t>delete</w:t>
+                  </w:r>
+                  <w:proofErr w:type="gramEnd"/>
+                  <w:r>
+                    <w:rPr>
+                      <w:sz w:val="32"/>
+                      <w:szCs w:val="32"/>
+                    </w:rPr>
+                    <w:t xml:space="preserve"> </w:t>
+                  </w:r>
+                  <w:r>
+                    <w:rPr>
+                      <w:sz w:val="32"/>
+                      <w:szCs w:val="32"/>
+                    </w:rPr>
+                    <w:t xml:space="preserve">confirmation message </w:t>
+                  </w:r>
+                </w:p>
+              </w:tc>
+            </w:tr>
+            <w:tr>
+              <w:trPr>
+                <w:trHeight w:val="282"/>
+              </w:trPr>
+              <w:tc>
+                <w:tcPr>
+                  <w:tcW w:w="2793" w:type="dxa"/>
+                </w:tcPr>
+                <w:p>
+                  <w:pPr>
+                    <w:pStyle w:val="ListParagraph"/>
+                    <w:numPr>
+                      <w:ilvl w:val="0"/>
+                      <w:numId w:val="15"/>
+                    </w:numPr>
+                    <w:bidi w:val="0"/>
+                    <w:rPr>
+                      <w:sz w:val="32"/>
+                      <w:szCs w:val="32"/>
+                    </w:rPr>
+                  </w:pPr>
+                  <w:r>
+                    <w:rPr>
+                      <w:sz w:val="32"/>
+                      <w:szCs w:val="32"/>
+                    </w:rPr>
+                    <w:t xml:space="preserve">He </w:t>
+                  </w:r>
+                  <w:r>
+                    <w:rPr>
+                      <w:sz w:val="32"/>
+                      <w:szCs w:val="32"/>
+                    </w:rPr>
+                    <w:t xml:space="preserve">if he </w:t>
+                  </w:r>
+                  <w:r>
+                    <w:rPr>
+                      <w:sz w:val="32"/>
+                      <w:szCs w:val="32"/>
+                    </w:rPr>
+                    <w:t>presses</w:t>
+                  </w:r>
+                  <w:r>
+                    <w:rPr>
+                      <w:sz w:val="32"/>
+                      <w:szCs w:val="32"/>
+                    </w:rPr>
+                    <w:t xml:space="preserve"> </w:t>
+                  </w:r>
+                  <w:r>
+                    <w:rPr>
+                      <w:sz w:val="32"/>
+                      <w:szCs w:val="32"/>
+                    </w:rPr>
+                    <w:t xml:space="preserve">ok </w:t>
+                  </w:r>
+                </w:p>
+              </w:tc>
+              <w:tc>
+                <w:tcPr>
+                  <w:tcW w:w="3523" w:type="dxa"/>
+                </w:tcPr>
+                <w:p>
+                  <w:pPr>
+                    <w:pStyle w:val="ListParagraph"/>
+                    <w:numPr>
+                      <w:ilvl w:val="0"/>
+                      <w:numId w:val="15"/>
+                    </w:numPr>
+                    <w:bidi w:val="0"/>
+                    <w:rPr>
+                      <w:sz w:val="32"/>
+                      <w:szCs w:val="32"/>
+                    </w:rPr>
+                  </w:pPr>
+                  <w:r>
+                    <w:rPr>
+                      <w:sz w:val="32"/>
+                      <w:szCs w:val="32"/>
+                    </w:rPr>
+                    <w:t xml:space="preserve">The System </w:t>
+                  </w:r>
+                  <w:r>
+                    <w:rPr>
+                      <w:sz w:val="32"/>
+                      <w:szCs w:val="32"/>
+                    </w:rPr>
+                    <w:t>deletes</w:t>
+                  </w:r>
+                  <w:r>
+                    <w:rPr>
+                      <w:sz w:val="32"/>
+                      <w:szCs w:val="32"/>
+                    </w:rPr>
+                    <w:t xml:space="preserve"> this </w:t>
+                  </w:r>
+                  <w:r>
+                    <w:rPr>
+                      <w:sz w:val="32"/>
+                      <w:szCs w:val="32"/>
+                    </w:rPr>
+                    <w:t xml:space="preserve">medicine </w:t>
+                  </w:r>
+                  <w:r>
+                    <w:rPr>
+                      <w:sz w:val="32"/>
+                      <w:szCs w:val="32"/>
+                    </w:rPr>
+                    <w:lastRenderedPageBreak/>
+                    <w:t xml:space="preserve">reminder as soft delete </w:t>
+                  </w:r>
+                </w:p>
+              </w:tc>
+            </w:tr>
+          </w:tbl>
+          <w:p>
+            <w:pPr>
+              <w:bidi w:val="0"/>
+              <w:rPr>
+                <w:sz w:val="40"/>
+                <w:szCs w:val="40"/>
+                <w:rtl/>
+              </w:rPr>
+            </w:pPr>
+          </w:p>
+        </w:tc>
+        <w:tc>
+          <w:tcPr>
+            <w:tcW w:w="2328" w:type="dxa"/>
+          </w:tcPr>
+          <w:p>
+            <w:pPr>
+              <w:bidi w:val="0"/>
+              <w:rPr>
+                <w:sz w:val="32"/>
+                <w:szCs w:val="32"/>
+                <w:rtl/>
+              </w:rPr>
+            </w:pPr>
+            <w:r>
+              <w:rPr>
+                <w:sz w:val="32"/>
+                <w:szCs w:val="32"/>
+              </w:rPr>
+              <w:lastRenderedPageBreak/>
+              <w:t>Flow of events</w:t>
+            </w:r>
+          </w:p>
+        </w:tc>
+      </w:tr>
+    </w:tbl>
+    <w:p>
+      <w:pPr>
+        <w:bidi w:val="0"/>
+        <w:rPr>
+          <w:sz w:val="40"/>
+          <w:szCs w:val="40"/>
+          <w:lang w:bidi="ar-EG"/>
+        </w:rPr>
+      </w:pPr>
+    </w:p>
     <w:p>
       <w:pPr>
         <w:bidi w:val="0"/>
@@ -2766,7 +3491,23 @@
                 <w:sz w:val="26"/>
                 <w:szCs w:val="26"/>
               </w:rPr>
-              <w:t>The caregiver has access to the patient's connects with his patient.</w:t>
+              <w:t xml:space="preserve">The caregiver has access to the patient's </w:t>
+            </w:r>
+            <w:proofErr w:type="gramStart"/>
+            <w:r>
+              <w:rPr>
+                <w:sz w:val="26"/>
+                <w:szCs w:val="26"/>
+              </w:rPr>
+              <w:t>connects</w:t>
+            </w:r>
+            <w:proofErr w:type="gramEnd"/>
+            <w:r>
+              <w:rPr>
+                <w:sz w:val="26"/>
+                <w:szCs w:val="26"/>
+              </w:rPr>
+              <w:t xml:space="preserve"> with his patient.</w:t>
             </w:r>
           </w:p>
         </w:tc>
@@ -3026,7 +3767,6 @@
                       <w:sz w:val="32"/>
                       <w:szCs w:val="32"/>
                     </w:rPr>
-                    <w:lastRenderedPageBreak/>
                     <w:t>Manager board.</w:t>
                   </w:r>
                 </w:p>
@@ -3053,7 +3793,6 @@
                       <w:sz w:val="32"/>
                       <w:szCs w:val="32"/>
                     </w:rPr>
-                    <w:lastRenderedPageBreak/>
                     <w:t>The app appears to him all safe zones</w:t>
                   </w:r>
                   <w:r>
@@ -3144,6 +3883,7 @@
                       <w:sz w:val="32"/>
                       <w:szCs w:val="32"/>
                     </w:rPr>
+                    <w:lastRenderedPageBreak/>
                     <w:t>select add new safe zone</w:t>
                   </w:r>
                 </w:p>
@@ -3285,7 +4025,23 @@
                       <w:sz w:val="32"/>
                       <w:szCs w:val="32"/>
                     </w:rPr>
-                    <w:t>He fills the data</w:t>
+                    <w:t xml:space="preserve">He </w:t>
+                  </w:r>
+                  <w:proofErr w:type="gramStart"/>
+                  <w:r>
+                    <w:rPr>
+                      <w:sz w:val="32"/>
+                      <w:szCs w:val="32"/>
+                    </w:rPr>
+                    <w:t>fills</w:t>
+                  </w:r>
+                  <w:proofErr w:type="gramEnd"/>
+                  <w:r>
+                    <w:rPr>
+                      <w:sz w:val="32"/>
+                      <w:szCs w:val="32"/>
+                    </w:rPr>
+                    <w:t xml:space="preserve"> the data</w:t>
                   </w:r>
                 </w:p>
               </w:tc>
@@ -3906,7 +4662,23 @@
                 <w:sz w:val="26"/>
                 <w:szCs w:val="26"/>
               </w:rPr>
-              <w:t>The caregiver has access to the patient's connects with</w:t>
+              <w:t xml:space="preserve">The caregiver has access to the patient's </w:t>
+            </w:r>
+            <w:proofErr w:type="gramStart"/>
+            <w:r>
+              <w:rPr>
+                <w:sz w:val="26"/>
+                <w:szCs w:val="26"/>
+              </w:rPr>
+              <w:t>connects</w:t>
+            </w:r>
+            <w:proofErr w:type="gramEnd"/>
+            <w:r>
+              <w:rPr>
+                <w:sz w:val="26"/>
+                <w:szCs w:val="26"/>
+              </w:rPr>
+              <w:t xml:space="preserve"> with</w:t>
             </w:r>
           </w:p>
           <w:p>
@@ -6629,6 +7401,95 @@
     </w:lvl>
   </w:abstractNum>
   <w:abstractNum w:abstractNumId="6" w15:restartNumberingAfterBreak="0">
+    <w:nsid w:val="32B62F82"/>
+    <w:multiLevelType w:val="hybridMultilevel"/>
+    <w:tmpl w:val="B0CE4B6C"/>
+    <w:lvl w:ilvl="0" w:tplc="FFFFFFFF">
+      <w:start w:val="1"/>
+      <w:numFmt w:val="decimal"/>
+      <w:lvlText w:val="%1-"/>
+      <w:lvlJc w:val="left"/>
+      <w:pPr>
+        <w:ind w:left="720" w:hanging="360"/>
+      </w:pPr>
+      <w:rPr>
+        <w:rFonts w:hint="default"/>
+      </w:rPr>
+    </w:lvl>
+    <w:lvl w:ilvl="1" w:tplc="FFFFFFFF" w:tentative="1">
+      <w:start w:val="1"/>
+      <w:numFmt w:val="lowerLetter"/>
+      <w:lvlText w:val="%2."/>
+      <w:lvlJc w:val="left"/>
+      <w:pPr>
+        <w:ind w:left="1440" w:hanging="360"/>
+      </w:pPr>
+    </w:lvl>
+    <w:lvl w:ilvl="2" w:tplc="FFFFFFFF" w:tentative="1">
+      <w:start w:val="1"/>
+      <w:numFmt w:val="lowerRoman"/>
+      <w:lvlText w:val="%3."/>
+      <w:lvlJc w:val="right"/>
+      <w:pPr>
+        <w:ind w:left="2160" w:hanging="180"/>
+      </w:pPr>
+    </w:lvl>
+    <w:lvl w:ilvl="3" w:tplc="FFFFFFFF" w:tentative="1">
+      <w:start w:val="1"/>
+      <w:numFmt w:val="decimal"/>
+      <w:lvlText w:val="%4."/>
+      <w:lvlJc w:val="left"/>
+      <w:pPr>
+        <w:ind w:left="2880" w:hanging="360"/>
+      </w:pPr>
+    </w:lvl>
+    <w:lvl w:ilvl="4" w:tplc="FFFFFFFF" w:tentative="1">
+      <w:start w:val="1"/>
+      <w:numFmt w:val="lowerLetter"/>
+      <w:lvlText w:val="%5."/>
+      <w:lvlJc w:val="left"/>
+      <w:pPr>
+        <w:ind w:left="3600" w:hanging="360"/>
+      </w:pPr>
+    </w:lvl>
+    <w:lvl w:ilvl="5" w:tplc="FFFFFFFF" w:tentative="1">
+      <w:start w:val="1"/>
+      <w:numFmt w:val="lowerRoman"/>
+      <w:lvlText w:val="%6."/>
+      <w:lvlJc w:val="right"/>
+      <w:pPr>
+        <w:ind w:left="4320" w:hanging="180"/>
+      </w:pPr>
+    </w:lvl>
+    <w:lvl w:ilvl="6" w:tplc="FFFFFFFF" w:tentative="1">
+      <w:start w:val="1"/>
+      <w:numFmt w:val="decimal"/>
+      <w:lvlText w:val="%7."/>
+      <w:lvlJc w:val="left"/>
+      <w:pPr>
+        <w:ind w:left="5040" w:hanging="360"/>
+      </w:pPr>
+    </w:lvl>
+    <w:lvl w:ilvl="7" w:tplc="FFFFFFFF" w:tentative="1">
+      <w:start w:val="1"/>
+      <w:numFmt w:val="lowerLetter"/>
+      <w:lvlText w:val="%8."/>
+      <w:lvlJc w:val="left"/>
+      <w:pPr>
+        <w:ind w:left="5760" w:hanging="360"/>
+      </w:pPr>
+    </w:lvl>
+    <w:lvl w:ilvl="8" w:tplc="FFFFFFFF" w:tentative="1">
+      <w:start w:val="1"/>
+      <w:numFmt w:val="lowerRoman"/>
+      <w:lvlText w:val="%9."/>
+      <w:lvlJc w:val="right"/>
+      <w:pPr>
+        <w:ind w:left="6480" w:hanging="180"/>
+      </w:pPr>
+    </w:lvl>
+  </w:abstractNum>
+  <w:abstractNum w:abstractNumId="7" w15:restartNumberingAfterBreak="0">
     <w:nsid w:val="3A2A1A89"/>
     <w:multiLevelType w:val="hybridMultilevel"/>
     <w:tmpl w:val="63B81EC8"/>
@@ -6717,7 +7578,7 @@
       </w:pPr>
     </w:lvl>
   </w:abstractNum>
-  <w:abstractNum w:abstractNumId="7" w15:restartNumberingAfterBreak="0">
+  <w:abstractNum w:abstractNumId="8" w15:restartNumberingAfterBreak="0">
     <w:nsid w:val="46072F89"/>
     <w:multiLevelType w:val="hybridMultilevel"/>
     <w:tmpl w:val="B0CE4B6C"/>
@@ -6806,7 +7667,96 @@
       </w:pPr>
     </w:lvl>
   </w:abstractNum>
-  <w:abstractNum w:abstractNumId="8" w15:restartNumberingAfterBreak="0">
+  <w:abstractNum w:abstractNumId="9" w15:restartNumberingAfterBreak="0">
+    <w:nsid w:val="615A7889"/>
+    <w:multiLevelType w:val="hybridMultilevel"/>
+    <w:tmpl w:val="DDB0257A"/>
+    <w:lvl w:ilvl="0" w:tplc="FFFFFFFF">
+      <w:start w:val="1"/>
+      <w:numFmt w:val="decimal"/>
+      <w:lvlText w:val="%1-"/>
+      <w:lvlJc w:val="left"/>
+      <w:pPr>
+        <w:ind w:left="720" w:hanging="360"/>
+      </w:pPr>
+      <w:rPr>
+        <w:rFonts w:hint="default"/>
+      </w:rPr>
+    </w:lvl>
+    <w:lvl w:ilvl="1" w:tplc="FFFFFFFF" w:tentative="1">
+      <w:start w:val="1"/>
+      <w:numFmt w:val="lowerLetter"/>
+      <w:lvlText w:val="%2."/>
+      <w:lvlJc w:val="left"/>
+      <w:pPr>
+        <w:ind w:left="1440" w:hanging="360"/>
+      </w:pPr>
+    </w:lvl>
+    <w:lvl w:ilvl="2" w:tplc="FFFFFFFF" w:tentative="1">
+      <w:start w:val="1"/>
+      <w:numFmt w:val="lowerRoman"/>
+      <w:lvlText w:val="%3."/>
+      <w:lvlJc w:val="right"/>
+      <w:pPr>
+        <w:ind w:left="2160" w:hanging="180"/>
+      </w:pPr>
+    </w:lvl>
+    <w:lvl w:ilvl="3" w:tplc="FFFFFFFF" w:tentative="1">
+      <w:start w:val="1"/>
+      <w:numFmt w:val="decimal"/>
+      <w:lvlText w:val="%4."/>
+      <w:lvlJc w:val="left"/>
+      <w:pPr>
+        <w:ind w:left="2880" w:hanging="360"/>
+      </w:pPr>
+    </w:lvl>
+    <w:lvl w:ilvl="4" w:tplc="FFFFFFFF" w:tentative="1">
+      <w:start w:val="1"/>
+      <w:numFmt w:val="lowerLetter"/>
+      <w:lvlText w:val="%5."/>
+      <w:lvlJc w:val="left"/>
+      <w:pPr>
+        <w:ind w:left="3600" w:hanging="360"/>
+      </w:pPr>
+    </w:lvl>
+    <w:lvl w:ilvl="5" w:tplc="FFFFFFFF" w:tentative="1">
+      <w:start w:val="1"/>
+      <w:numFmt w:val="lowerRoman"/>
+      <w:lvlText w:val="%6."/>
+      <w:lvlJc w:val="right"/>
+      <w:pPr>
+        <w:ind w:left="4320" w:hanging="180"/>
+      </w:pPr>
+    </w:lvl>
+    <w:lvl w:ilvl="6" w:tplc="FFFFFFFF" w:tentative="1">
+      <w:start w:val="1"/>
+      <w:numFmt w:val="decimal"/>
+      <w:lvlText w:val="%7."/>
+      <w:lvlJc w:val="left"/>
+      <w:pPr>
+        <w:ind w:left="5040" w:hanging="360"/>
+      </w:pPr>
+    </w:lvl>
+    <w:lvl w:ilvl="7" w:tplc="FFFFFFFF" w:tentative="1">
+      <w:start w:val="1"/>
+      <w:numFmt w:val="lowerLetter"/>
+      <w:lvlText w:val="%8."/>
+      <w:lvlJc w:val="left"/>
+      <w:pPr>
+        <w:ind w:left="5760" w:hanging="360"/>
+      </w:pPr>
+    </w:lvl>
+    <w:lvl w:ilvl="8" w:tplc="FFFFFFFF" w:tentative="1">
+      <w:start w:val="1"/>
+      <w:numFmt w:val="lowerRoman"/>
+      <w:lvlText w:val="%9."/>
+      <w:lvlJc w:val="right"/>
+      <w:pPr>
+        <w:ind w:left="6480" w:hanging="180"/>
+      </w:pPr>
+    </w:lvl>
+  </w:abstractNum>
+  <w:abstractNum w:abstractNumId="10" w15:restartNumberingAfterBreak="0">
     <w:nsid w:val="66BA4B75"/>
     <w:multiLevelType w:val="hybridMultilevel"/>
     <w:tmpl w:val="63B81EC8"/>
@@ -6895,7 +7845,7 @@
       </w:pPr>
     </w:lvl>
   </w:abstractNum>
-  <w:abstractNum w:abstractNumId="9" w15:restartNumberingAfterBreak="0">
+  <w:abstractNum w:abstractNumId="11" w15:restartNumberingAfterBreak="0">
     <w:nsid w:val="707172C5"/>
     <w:multiLevelType w:val="hybridMultilevel"/>
     <w:tmpl w:val="DDB0257A"/>
@@ -6984,7 +7934,7 @@
       </w:pPr>
     </w:lvl>
   </w:abstractNum>
-  <w:abstractNum w:abstractNumId="10" w15:restartNumberingAfterBreak="0">
+  <w:abstractNum w:abstractNumId="12" w15:restartNumberingAfterBreak="0">
     <w:nsid w:val="723F2E73"/>
     <w:multiLevelType w:val="hybridMultilevel"/>
     <w:tmpl w:val="DDB0257A"/>
@@ -7073,7 +8023,7 @@
       </w:pPr>
     </w:lvl>
   </w:abstractNum>
-  <w:abstractNum w:abstractNumId="11" w15:restartNumberingAfterBreak="0">
+  <w:abstractNum w:abstractNumId="13" w15:restartNumberingAfterBreak="0">
     <w:nsid w:val="72C702C2"/>
     <w:multiLevelType w:val="hybridMultilevel"/>
     <w:tmpl w:val="D2A0D5F0"/>
@@ -7186,7 +8136,7 @@
       </w:rPr>
     </w:lvl>
   </w:abstractNum>
-  <w:abstractNum w:abstractNumId="12" w15:restartNumberingAfterBreak="0">
+  <w:abstractNum w:abstractNumId="14" w15:restartNumberingAfterBreak="0">
     <w:nsid w:val="73AF4168"/>
     <w:multiLevelType w:val="hybridMultilevel"/>
     <w:tmpl w:val="DDB0257A"/>
@@ -7275,7 +8225,7 @@
       </w:pPr>
     </w:lvl>
   </w:abstractNum>
-  <w:abstractNum w:abstractNumId="13" w15:restartNumberingAfterBreak="0">
+  <w:abstractNum w:abstractNumId="15" w15:restartNumberingAfterBreak="0">
     <w:nsid w:val="763C1FC8"/>
     <w:multiLevelType w:val="hybridMultilevel"/>
     <w:tmpl w:val="48400C7E"/>
@@ -7389,25 +8339,25 @@
     </w:lvl>
   </w:abstractNum>
   <w:num w:numId="1" w16cid:durableId="574240620">
-    <w:abstractNumId w:val="13"/>
+    <w:abstractNumId w:val="15"/>
   </w:num>
   <w:num w:numId="2" w16cid:durableId="946620586">
-    <w:abstractNumId w:val="12"/>
+    <w:abstractNumId w:val="14"/>
   </w:num>
   <w:num w:numId="3" w16cid:durableId="1477600752">
-    <w:abstractNumId w:val="11"/>
+    <w:abstractNumId w:val="13"/>
   </w:num>
   <w:num w:numId="4" w16cid:durableId="960771691">
     <w:abstractNumId w:val="4"/>
   </w:num>
   <w:num w:numId="5" w16cid:durableId="1024206506">
-    <w:abstractNumId w:val="9"/>
+    <w:abstractNumId w:val="11"/>
   </w:num>
   <w:num w:numId="6" w16cid:durableId="1323507170">
-    <w:abstractNumId w:val="8"/>
+    <w:abstractNumId w:val="10"/>
   </w:num>
   <w:num w:numId="7" w16cid:durableId="692264190">
-    <w:abstractNumId w:val="10"/>
+    <w:abstractNumId w:val="12"/>
   </w:num>
   <w:num w:numId="8" w16cid:durableId="1771395386">
     <w:abstractNumId w:val="2"/>
@@ -7419,7 +8369,7 @@
     <w:abstractNumId w:val="0"/>
   </w:num>
   <w:num w:numId="11" w16cid:durableId="550189493">
-    <w:abstractNumId w:val="6"/>
+    <w:abstractNumId w:val="7"/>
   </w:num>
   <w:num w:numId="12" w16cid:durableId="776023192">
     <w:abstractNumId w:val="5"/>
@@ -7428,7 +8378,13 @@
     <w:abstractNumId w:val="1"/>
   </w:num>
   <w:num w:numId="14" w16cid:durableId="1163936222">
-    <w:abstractNumId w:val="7"/>
+    <w:abstractNumId w:val="8"/>
+  </w:num>
+  <w:num w:numId="15" w16cid:durableId="2003506751">
+    <w:abstractNumId w:val="9"/>
+  </w:num>
+  <w:num w:numId="16" w16cid:durableId="1074274886">
+    <w:abstractNumId w:val="6"/>
   </w:num>
 </w:numbering>
 </file>
@@ -7833,7 +8789,7 @@
   <w:style w:type="paragraph" w:default="1" w:styleId="Normal">
     <w:name w:val="Normal"/>
     <w:qFormat/>
-    <w:rsid w:val="00890F01"/>
+    <w:rsid w:val="0089432F"/>
     <w:pPr>
       <w:bidi/>
     </w:pPr>

</xml_diff>

<commit_message>
Confirm patient take medicine
</commit_message>
<xml_diff>
--- a/UseCases/UseCaseScenarios.docx
+++ b/UseCases/UseCaseScenarios.docx
@@ -3055,21 +3055,12 @@
                     </w:rPr>
                     <w:t xml:space="preserve">Display </w:t>
                   </w:r>
-                  <w:proofErr w:type="gramStart"/>
-                  <w:r>
-                    <w:rPr>
-                      <w:sz w:val="32"/>
-                      <w:szCs w:val="32"/>
-                    </w:rPr>
-                    <w:t>delete</w:t>
-                  </w:r>
-                  <w:proofErr w:type="gramEnd"/>
-                  <w:r>
-                    <w:rPr>
-                      <w:sz w:val="32"/>
-                      <w:szCs w:val="32"/>
-                    </w:rPr>
-                    <w:t xml:space="preserve"> </w:t>
+                  <w:r>
+                    <w:rPr>
+                      <w:sz w:val="32"/>
+                      <w:szCs w:val="32"/>
+                    </w:rPr>
+                    <w:t xml:space="preserve">delete </w:t>
                   </w:r>
                   <w:r>
                     <w:rPr>
@@ -3232,6 +3223,945 @@
         </w:tc>
       </w:tr>
     </w:tbl>
+    <w:p>
+      <w:pPr>
+        <w:bidi w:val="0"/>
+        <w:rPr>
+          <w:sz w:val="40"/>
+          <w:szCs w:val="40"/>
+          <w:lang w:bidi="ar-EG"/>
+        </w:rPr>
+      </w:pPr>
+    </w:p>
+    <w:p>
+      <w:pPr>
+        <w:bidi w:val="0"/>
+        <w:rPr>
+          <w:sz w:val="40"/>
+          <w:szCs w:val="40"/>
+          <w:lang w:bidi="ar-EG"/>
+        </w:rPr>
+      </w:pPr>
+    </w:p>
+    <w:p>
+      <w:pPr>
+        <w:bidi w:val="0"/>
+        <w:rPr>
+          <w:sz w:val="40"/>
+          <w:szCs w:val="40"/>
+          <w:lang w:bidi="ar-EG"/>
+        </w:rPr>
+      </w:pPr>
+    </w:p>
+    <w:tbl>
+      <w:tblPr>
+        <w:tblStyle w:val="TableGrid"/>
+        <w:bidiVisual/>
+        <w:tblW w:w="9224" w:type="dxa"/>
+        <w:tblInd w:w="-5" w:type="dxa"/>
+        <w:tblLook w:val="04A0" w:firstRow="1" w:lastRow="0" w:firstColumn="1" w:lastColumn="0" w:noHBand="0" w:noVBand="1"/>
+      </w:tblPr>
+      <w:tblGrid>
+        <w:gridCol w:w="6896"/>
+        <w:gridCol w:w="2328"/>
+      </w:tblGrid>
+      <w:tr>
+        <w:trPr>
+          <w:trHeight w:val="188"/>
+        </w:trPr>
+        <w:tc>
+          <w:tcPr>
+            <w:tcW w:w="6896" w:type="dxa"/>
+          </w:tcPr>
+          <w:p>
+            <w:pPr>
+              <w:bidi w:val="0"/>
+              <w:rPr>
+                <w:sz w:val="32"/>
+                <w:szCs w:val="32"/>
+                <w:lang w:bidi="ar-EG"/>
+              </w:rPr>
+            </w:pPr>
+            <w:r>
+              <w:rPr>
+                <w:sz w:val="32"/>
+                <w:szCs w:val="32"/>
+                <w:lang w:bidi="ar-EG"/>
+              </w:rPr>
+              <w:t>5</w:t>
+            </w:r>
+          </w:p>
+        </w:tc>
+        <w:tc>
+          <w:tcPr>
+            <w:tcW w:w="2328" w:type="dxa"/>
+          </w:tcPr>
+          <w:p>
+            <w:pPr>
+              <w:bidi w:val="0"/>
+              <w:rPr>
+                <w:sz w:val="32"/>
+                <w:szCs w:val="32"/>
+              </w:rPr>
+            </w:pPr>
+            <w:r>
+              <w:rPr>
+                <w:sz w:val="32"/>
+                <w:szCs w:val="32"/>
+              </w:rPr>
+              <w:t>Use Case ID</w:t>
+            </w:r>
+          </w:p>
+        </w:tc>
+      </w:tr>
+      <w:tr>
+        <w:trPr>
+          <w:trHeight w:val="181"/>
+        </w:trPr>
+        <w:tc>
+          <w:tcPr>
+            <w:tcW w:w="6896" w:type="dxa"/>
+          </w:tcPr>
+          <w:p>
+            <w:pPr>
+              <w:bidi w:val="0"/>
+              <w:rPr>
+                <w:sz w:val="32"/>
+                <w:szCs w:val="32"/>
+                <w:lang w:bidi="ar-EG"/>
+              </w:rPr>
+            </w:pPr>
+            <w:r>
+              <w:rPr>
+                <w:sz w:val="32"/>
+                <w:szCs w:val="32"/>
+                <w:lang w:bidi="ar-EG"/>
+              </w:rPr>
+              <w:t xml:space="preserve">Confirm take medicine </w:t>
+            </w:r>
+          </w:p>
+        </w:tc>
+        <w:tc>
+          <w:tcPr>
+            <w:tcW w:w="2328" w:type="dxa"/>
+          </w:tcPr>
+          <w:p>
+            <w:pPr>
+              <w:bidi w:val="0"/>
+              <w:rPr>
+                <w:sz w:val="32"/>
+                <w:szCs w:val="32"/>
+                <w:lang w:bidi="ar-EG"/>
+              </w:rPr>
+            </w:pPr>
+            <w:r>
+              <w:rPr>
+                <w:sz w:val="32"/>
+                <w:szCs w:val="32"/>
+                <w:lang w:bidi="ar-EG"/>
+              </w:rPr>
+              <w:t>Use Case Name</w:t>
+            </w:r>
+          </w:p>
+        </w:tc>
+      </w:tr>
+      <w:tr>
+        <w:trPr>
+          <w:trHeight w:val="188"/>
+        </w:trPr>
+        <w:tc>
+          <w:tcPr>
+            <w:tcW w:w="6896" w:type="dxa"/>
+          </w:tcPr>
+          <w:p>
+            <w:pPr>
+              <w:bidi w:val="0"/>
+              <w:rPr>
+                <w:sz w:val="32"/>
+                <w:szCs w:val="32"/>
+                <w:lang w:bidi="ar-EG"/>
+              </w:rPr>
+            </w:pPr>
+            <w:r>
+              <w:rPr>
+                <w:sz w:val="32"/>
+                <w:szCs w:val="32"/>
+                <w:lang w:bidi="ar-EG"/>
+              </w:rPr>
+              <w:t>Patient</w:t>
+            </w:r>
+          </w:p>
+        </w:tc>
+        <w:tc>
+          <w:tcPr>
+            <w:tcW w:w="2328" w:type="dxa"/>
+          </w:tcPr>
+          <w:p>
+            <w:pPr>
+              <w:bidi w:val="0"/>
+              <w:rPr>
+                <w:sz w:val="32"/>
+                <w:szCs w:val="32"/>
+                <w:rtl/>
+              </w:rPr>
+            </w:pPr>
+            <w:r>
+              <w:rPr>
+                <w:sz w:val="32"/>
+                <w:szCs w:val="32"/>
+              </w:rPr>
+              <w:t>Actors</w:t>
+            </w:r>
+          </w:p>
+        </w:tc>
+      </w:tr>
+      <w:tr>
+        <w:trPr>
+          <w:trHeight w:val="654"/>
+        </w:trPr>
+        <w:tc>
+          <w:tcPr>
+            <w:tcW w:w="6896" w:type="dxa"/>
+          </w:tcPr>
+          <w:p>
+            <w:pPr>
+              <w:pStyle w:val="ListParagraph"/>
+              <w:numPr>
+                <w:ilvl w:val="0"/>
+                <w:numId w:val="1"/>
+              </w:numPr>
+              <w:bidi w:val="0"/>
+              <w:rPr>
+                <w:sz w:val="26"/>
+                <w:szCs w:val="26"/>
+                <w:rtl/>
+              </w:rPr>
+            </w:pPr>
+            <w:r>
+              <w:rPr>
+                <w:sz w:val="26"/>
+                <w:szCs w:val="26"/>
+              </w:rPr>
+              <w:t xml:space="preserve">The </w:t>
+            </w:r>
+            <w:r>
+              <w:rPr>
+                <w:sz w:val="26"/>
+                <w:szCs w:val="26"/>
+              </w:rPr>
+              <w:t xml:space="preserve">patient </w:t>
+            </w:r>
+            <w:r>
+              <w:rPr>
+                <w:sz w:val="26"/>
+                <w:szCs w:val="26"/>
+              </w:rPr>
+              <w:t>has logged into the app.</w:t>
+            </w:r>
+          </w:p>
+        </w:tc>
+        <w:tc>
+          <w:tcPr>
+            <w:tcW w:w="2328" w:type="dxa"/>
+          </w:tcPr>
+          <w:p>
+            <w:pPr>
+              <w:bidi w:val="0"/>
+              <w:rPr>
+                <w:sz w:val="32"/>
+                <w:szCs w:val="32"/>
+                <w:rtl/>
+              </w:rPr>
+            </w:pPr>
+            <w:r>
+              <w:rPr>
+                <w:sz w:val="32"/>
+                <w:szCs w:val="32"/>
+              </w:rPr>
+              <w:t>Pre-conditions</w:t>
+            </w:r>
+          </w:p>
+        </w:tc>
+      </w:tr>
+      <w:tr>
+        <w:trPr>
+          <w:trHeight w:val="377"/>
+        </w:trPr>
+        <w:tc>
+          <w:tcPr>
+            <w:tcW w:w="6896" w:type="dxa"/>
+          </w:tcPr>
+          <w:p>
+            <w:pPr>
+              <w:bidi w:val="0"/>
+              <w:rPr>
+                <w:sz w:val="32"/>
+                <w:szCs w:val="32"/>
+                <w:rtl/>
+              </w:rPr>
+            </w:pPr>
+            <w:r>
+              <w:rPr>
+                <w:sz w:val="32"/>
+                <w:szCs w:val="32"/>
+              </w:rPr>
+              <w:t xml:space="preserve">The caregiver </w:t>
+            </w:r>
+            <w:r>
+              <w:rPr>
+                <w:sz w:val="32"/>
+                <w:szCs w:val="32"/>
+              </w:rPr>
+              <w:t>knows</w:t>
+            </w:r>
+            <w:r>
+              <w:rPr>
+                <w:sz w:val="32"/>
+                <w:szCs w:val="32"/>
+              </w:rPr>
+              <w:t xml:space="preserve"> </w:t>
+            </w:r>
+            <w:r>
+              <w:rPr>
+                <w:sz w:val="32"/>
+                <w:szCs w:val="32"/>
+              </w:rPr>
+              <w:t xml:space="preserve">that the patient </w:t>
+            </w:r>
+            <w:r>
+              <w:rPr>
+                <w:sz w:val="32"/>
+                <w:szCs w:val="32"/>
+              </w:rPr>
+              <w:t xml:space="preserve">have </w:t>
+            </w:r>
+            <w:r>
+              <w:rPr>
+                <w:sz w:val="32"/>
+                <w:szCs w:val="32"/>
+              </w:rPr>
+              <w:t xml:space="preserve">take his medicine </w:t>
+            </w:r>
+            <w:r>
+              <w:rPr>
+                <w:sz w:val="32"/>
+                <w:szCs w:val="32"/>
+              </w:rPr>
+              <w:t xml:space="preserve">or even </w:t>
+            </w:r>
+            <w:r>
+              <w:rPr>
+                <w:sz w:val="32"/>
+                <w:szCs w:val="32"/>
+              </w:rPr>
+              <w:t>will call him</w:t>
+            </w:r>
+          </w:p>
+        </w:tc>
+        <w:tc>
+          <w:tcPr>
+            <w:tcW w:w="2328" w:type="dxa"/>
+          </w:tcPr>
+          <w:p>
+            <w:pPr>
+              <w:bidi w:val="0"/>
+              <w:rPr>
+                <w:sz w:val="32"/>
+                <w:szCs w:val="32"/>
+                <w:rtl/>
+                <w:lang w:bidi="ar-EG"/>
+              </w:rPr>
+            </w:pPr>
+            <w:r>
+              <w:rPr>
+                <w:sz w:val="32"/>
+                <w:szCs w:val="32"/>
+              </w:rPr>
+              <w:t>Post-conditions</w:t>
+            </w:r>
+          </w:p>
+        </w:tc>
+      </w:tr>
+      <w:tr>
+        <w:trPr>
+          <w:trHeight w:val="3153"/>
+        </w:trPr>
+        <w:tc>
+          <w:tcPr>
+            <w:tcW w:w="6896" w:type="dxa"/>
+          </w:tcPr>
+          <w:p>
+            <w:pPr>
+              <w:bidi w:val="0"/>
+              <w:rPr>
+                <w:sz w:val="40"/>
+                <w:szCs w:val="40"/>
+              </w:rPr>
+            </w:pPr>
+          </w:p>
+          <w:tbl>
+            <w:tblPr>
+              <w:tblStyle w:val="TableGrid"/>
+              <w:tblW w:w="6316" w:type="dxa"/>
+              <w:tblLook w:val="04A0" w:firstRow="1" w:lastRow="0" w:firstColumn="1" w:lastColumn="0" w:noHBand="0" w:noVBand="1"/>
+            </w:tblPr>
+            <w:tblGrid>
+              <w:gridCol w:w="2793"/>
+              <w:gridCol w:w="3523"/>
+            </w:tblGrid>
+            <w:tr>
+              <w:trPr>
+                <w:trHeight w:val="282"/>
+              </w:trPr>
+              <w:tc>
+                <w:tcPr>
+                  <w:tcW w:w="2793" w:type="dxa"/>
+                </w:tcPr>
+                <w:p>
+                  <w:pPr>
+                    <w:bidi w:val="0"/>
+                    <w:rPr>
+                      <w:sz w:val="32"/>
+                      <w:szCs w:val="32"/>
+                    </w:rPr>
+                  </w:pPr>
+                  <w:r>
+                    <w:rPr>
+                      <w:sz w:val="32"/>
+                      <w:szCs w:val="32"/>
+                    </w:rPr>
+                    <w:t xml:space="preserve">Patient </w:t>
+                  </w:r>
+                  <w:r>
+                    <w:rPr>
+                      <w:sz w:val="32"/>
+                      <w:szCs w:val="32"/>
+                    </w:rPr>
+                    <w:t>action</w:t>
+                  </w:r>
+                </w:p>
+              </w:tc>
+              <w:tc>
+                <w:tcPr>
+                  <w:tcW w:w="3523" w:type="dxa"/>
+                </w:tcPr>
+                <w:p>
+                  <w:pPr>
+                    <w:bidi w:val="0"/>
+                    <w:rPr>
+                      <w:sz w:val="32"/>
+                      <w:szCs w:val="32"/>
+                    </w:rPr>
+                  </w:pPr>
+                  <w:r>
+                    <w:rPr>
+                      <w:sz w:val="32"/>
+                      <w:szCs w:val="32"/>
+                    </w:rPr>
+                    <w:t>System Action</w:t>
+                  </w:r>
+                </w:p>
+              </w:tc>
+            </w:tr>
+            <w:tr>
+              <w:trPr>
+                <w:trHeight w:val="282"/>
+              </w:trPr>
+              <w:tc>
+                <w:tcPr>
+                  <w:tcW w:w="2793" w:type="dxa"/>
+                </w:tcPr>
+                <w:p>
+                  <w:pPr>
+                    <w:bidi w:val="0"/>
+                    <w:rPr>
+                      <w:sz w:val="32"/>
+                      <w:szCs w:val="32"/>
+                    </w:rPr>
+                  </w:pPr>
+                </w:p>
+              </w:tc>
+              <w:tc>
+                <w:tcPr>
+                  <w:tcW w:w="3523" w:type="dxa"/>
+                </w:tcPr>
+                <w:p>
+                  <w:pPr>
+                    <w:pStyle w:val="ListParagraph"/>
+                    <w:numPr>
+                      <w:ilvl w:val="0"/>
+                      <w:numId w:val="17"/>
+                    </w:numPr>
+                    <w:bidi w:val="0"/>
+                    <w:rPr>
+                      <w:sz w:val="32"/>
+                      <w:szCs w:val="32"/>
+                    </w:rPr>
+                  </w:pPr>
+                  <w:r>
+                    <w:rPr>
+                      <w:sz w:val="32"/>
+                      <w:szCs w:val="32"/>
+                    </w:rPr>
+                    <w:t xml:space="preserve">System </w:t>
+                  </w:r>
+                  <w:r>
+                    <w:rPr>
+                      <w:sz w:val="32"/>
+                      <w:szCs w:val="32"/>
+                    </w:rPr>
+                    <w:t xml:space="preserve">send alert </w:t>
+                  </w:r>
+                  <w:r>
+                    <w:rPr>
+                      <w:sz w:val="32"/>
+                      <w:szCs w:val="32"/>
+                    </w:rPr>
+                    <w:t xml:space="preserve">to patient to take his medicine in time scheduled </w:t>
+                  </w:r>
+                </w:p>
+                <w:p>
+                  <w:pPr>
+                    <w:pStyle w:val="ListParagraph"/>
+                    <w:bidi w:val="0"/>
+                    <w:rPr>
+                      <w:sz w:val="32"/>
+                      <w:szCs w:val="32"/>
+                    </w:rPr>
+                  </w:pPr>
+                  <w:r>
+                    <w:rPr>
+                      <w:sz w:val="32"/>
+                      <w:szCs w:val="32"/>
+                    </w:rPr>
+                    <w:t xml:space="preserve">And display to him that </w:t>
+                  </w:r>
+                  <w:r>
+                    <w:rPr>
+                      <w:sz w:val="32"/>
+                      <w:szCs w:val="32"/>
+                    </w:rPr>
+                    <w:t xml:space="preserve">he press confirm </w:t>
+                  </w:r>
+                  <w:r>
+                    <w:rPr>
+                      <w:sz w:val="32"/>
+                      <w:szCs w:val="32"/>
+                    </w:rPr>
+                    <w:t xml:space="preserve">that he take medicine </w:t>
+                  </w:r>
+                  <w:r>
+                    <w:rPr>
+                      <w:sz w:val="32"/>
+                      <w:szCs w:val="32"/>
+                    </w:rPr>
+                    <w:t>after he already take it</w:t>
+                  </w:r>
+                </w:p>
+              </w:tc>
+            </w:tr>
+            <w:tr>
+              <w:trPr>
+                <w:trHeight w:val="290"/>
+              </w:trPr>
+              <w:tc>
+                <w:tcPr>
+                  <w:tcW w:w="2793" w:type="dxa"/>
+                </w:tcPr>
+                <w:p>
+                  <w:pPr>
+                    <w:pStyle w:val="ListParagraph"/>
+                    <w:numPr>
+                      <w:ilvl w:val="0"/>
+                      <w:numId w:val="17"/>
+                    </w:numPr>
+                    <w:bidi w:val="0"/>
+                    <w:rPr>
+                      <w:sz w:val="32"/>
+                      <w:szCs w:val="32"/>
+                    </w:rPr>
+                  </w:pPr>
+                  <w:r>
+                    <w:rPr>
+                      <w:sz w:val="32"/>
+                      <w:szCs w:val="32"/>
+                    </w:rPr>
+                    <w:t xml:space="preserve">He </w:t>
+                  </w:r>
+                  <w:r>
+                    <w:rPr>
+                      <w:sz w:val="32"/>
+                      <w:szCs w:val="32"/>
+                    </w:rPr>
+                    <w:t>presses</w:t>
+                  </w:r>
+                  <w:r>
+                    <w:rPr>
+                      <w:sz w:val="32"/>
+                      <w:szCs w:val="32"/>
+                    </w:rPr>
+                    <w:t xml:space="preserve"> </w:t>
+                  </w:r>
+                  <w:r>
+                    <w:rPr>
+                      <w:sz w:val="32"/>
+                      <w:szCs w:val="32"/>
+                    </w:rPr>
+                    <w:t xml:space="preserve">button that confirm </w:t>
+                  </w:r>
+                  <w:r>
+                    <w:rPr>
+                      <w:sz w:val="32"/>
+                      <w:szCs w:val="32"/>
+                    </w:rPr>
+                    <w:t xml:space="preserve">that he </w:t>
+                  </w:r>
+                  <w:r>
+                    <w:rPr>
+                      <w:sz w:val="32"/>
+                      <w:szCs w:val="32"/>
+                    </w:rPr>
+                    <w:t xml:space="preserve">take </w:t>
+                  </w:r>
+                  <w:r>
+                    <w:rPr>
+                      <w:sz w:val="32"/>
+                      <w:szCs w:val="32"/>
+                    </w:rPr>
+                    <w:t xml:space="preserve">the </w:t>
+                  </w:r>
+                  <w:r>
+                    <w:rPr>
+                      <w:sz w:val="32"/>
+                      <w:szCs w:val="32"/>
+                    </w:rPr>
+                    <w:lastRenderedPageBreak/>
+                    <w:t>medicine in the time</w:t>
+                  </w:r>
+                </w:p>
+              </w:tc>
+              <w:tc>
+                <w:tcPr>
+                  <w:tcW w:w="3523" w:type="dxa"/>
+                </w:tcPr>
+                <w:p>
+                  <w:pPr>
+                    <w:pStyle w:val="ListParagraph"/>
+                    <w:numPr>
+                      <w:ilvl w:val="0"/>
+                      <w:numId w:val="17"/>
+                    </w:numPr>
+                    <w:bidi w:val="0"/>
+                    <w:rPr>
+                      <w:sz w:val="32"/>
+                      <w:szCs w:val="32"/>
+                    </w:rPr>
+                  </w:pPr>
+                  <w:r>
+                    <w:rPr>
+                      <w:sz w:val="32"/>
+                      <w:szCs w:val="32"/>
+                    </w:rPr>
+                    <w:lastRenderedPageBreak/>
+                    <w:t xml:space="preserve">The System </w:t>
+                  </w:r>
+                  <w:r>
+                    <w:rPr>
+                      <w:sz w:val="32"/>
+                      <w:szCs w:val="32"/>
+                    </w:rPr>
+                    <w:t xml:space="preserve">send notification </w:t>
+                  </w:r>
+                  <w:r>
+                    <w:rPr>
+                      <w:sz w:val="32"/>
+                      <w:szCs w:val="32"/>
+                    </w:rPr>
+                    <w:t xml:space="preserve">to caregiver </w:t>
+                  </w:r>
+                  <w:r>
+                    <w:rPr>
+                      <w:sz w:val="32"/>
+                      <w:szCs w:val="32"/>
+                    </w:rPr>
+                    <w:t xml:space="preserve">to knows him </w:t>
+                  </w:r>
+                  <w:r>
+                    <w:rPr>
+                      <w:sz w:val="32"/>
+                      <w:szCs w:val="32"/>
+                    </w:rPr>
+                    <w:t xml:space="preserve">that patient </w:t>
+                  </w:r>
+                  <w:r>
+                    <w:rPr>
+                      <w:sz w:val="32"/>
+                      <w:szCs w:val="32"/>
+                    </w:rPr>
+                    <w:lastRenderedPageBreak/>
+                    <w:t xml:space="preserve">get his medicine in time </w:t>
+                  </w:r>
+                </w:p>
+              </w:tc>
+            </w:tr>
+          </w:tbl>
+          <w:p>
+            <w:pPr>
+              <w:bidi w:val="0"/>
+              <w:rPr>
+                <w:sz w:val="40"/>
+                <w:szCs w:val="40"/>
+                <w:rtl/>
+              </w:rPr>
+            </w:pPr>
+          </w:p>
+        </w:tc>
+        <w:tc>
+          <w:tcPr>
+            <w:tcW w:w="2328" w:type="dxa"/>
+          </w:tcPr>
+          <w:p>
+            <w:pPr>
+              <w:bidi w:val="0"/>
+              <w:rPr>
+                <w:sz w:val="32"/>
+                <w:szCs w:val="32"/>
+                <w:rtl/>
+              </w:rPr>
+            </w:pPr>
+            <w:r>
+              <w:rPr>
+                <w:sz w:val="32"/>
+                <w:szCs w:val="32"/>
+              </w:rPr>
+              <w:lastRenderedPageBreak/>
+              <w:t>Flow of events</w:t>
+            </w:r>
+          </w:p>
+        </w:tc>
+      </w:tr>
+      <w:tr>
+        <w:trPr>
+          <w:trHeight w:val="3153"/>
+        </w:trPr>
+        <w:tc>
+          <w:tcPr>
+            <w:tcW w:w="6896" w:type="dxa"/>
+          </w:tcPr>
+          <w:tbl>
+            <w:tblPr>
+              <w:tblStyle w:val="TableGrid"/>
+              <w:tblW w:w="0" w:type="auto"/>
+              <w:tblLook w:val="04A0" w:firstRow="1" w:lastRow="0" w:firstColumn="1" w:lastColumn="0" w:noHBand="0" w:noVBand="1"/>
+            </w:tblPr>
+            <w:tblGrid>
+              <w:gridCol w:w="3666"/>
+              <w:gridCol w:w="2668"/>
+            </w:tblGrid>
+            <w:tr>
+              <w:trPr>
+                <w:trHeight w:val="151"/>
+              </w:trPr>
+              <w:tc>
+                <w:tcPr>
+                  <w:tcW w:w="3666" w:type="dxa"/>
+                </w:tcPr>
+                <w:p>
+                  <w:pPr>
+                    <w:bidi w:val="0"/>
+                    <w:rPr>
+                      <w:sz w:val="32"/>
+                      <w:szCs w:val="32"/>
+                    </w:rPr>
+                  </w:pPr>
+                  <w:r>
+                    <w:rPr>
+                      <w:sz w:val="32"/>
+                      <w:szCs w:val="32"/>
+                    </w:rPr>
+                    <w:t xml:space="preserve">Patient </w:t>
+                  </w:r>
+                  <w:r>
+                    <w:rPr>
+                      <w:sz w:val="32"/>
+                      <w:szCs w:val="32"/>
+                    </w:rPr>
+                    <w:t>action</w:t>
+                  </w:r>
+                </w:p>
+              </w:tc>
+              <w:tc>
+                <w:tcPr>
+                  <w:tcW w:w="2668" w:type="dxa"/>
+                </w:tcPr>
+                <w:p>
+                  <w:pPr>
+                    <w:bidi w:val="0"/>
+                    <w:rPr>
+                      <w:sz w:val="32"/>
+                      <w:szCs w:val="32"/>
+                    </w:rPr>
+                  </w:pPr>
+                  <w:r>
+                    <w:rPr>
+                      <w:sz w:val="32"/>
+                      <w:szCs w:val="32"/>
+                    </w:rPr>
+                    <w:t>System Action</w:t>
+                  </w:r>
+                </w:p>
+              </w:tc>
+            </w:tr>
+            <w:tr>
+              <w:trPr>
+                <w:trHeight w:val="561"/>
+              </w:trPr>
+              <w:tc>
+                <w:tcPr>
+                  <w:tcW w:w="3666" w:type="dxa"/>
+                </w:tcPr>
+                <w:p>
+                  <w:pPr>
+                    <w:pStyle w:val="ListParagraph"/>
+                    <w:numPr>
+                      <w:ilvl w:val="0"/>
+                      <w:numId w:val="18"/>
+                    </w:numPr>
+                    <w:bidi w:val="0"/>
+                    <w:rPr>
+                      <w:sz w:val="32"/>
+                      <w:szCs w:val="32"/>
+                    </w:rPr>
+                  </w:pPr>
+                  <w:r>
+                    <w:rPr>
+                      <w:sz w:val="32"/>
+                      <w:szCs w:val="32"/>
+                    </w:rPr>
+                    <w:t xml:space="preserve">He didn’t </w:t>
+                  </w:r>
+                  <w:r>
+                    <w:rPr>
+                      <w:sz w:val="32"/>
+                      <w:szCs w:val="32"/>
+                    </w:rPr>
+                    <w:t xml:space="preserve">response </w:t>
+                  </w:r>
+                  <w:r>
+                    <w:rPr>
+                      <w:sz w:val="32"/>
+                      <w:szCs w:val="32"/>
+                    </w:rPr>
+                    <w:t xml:space="preserve">for his medicine </w:t>
+                  </w:r>
+                  <w:r>
+                    <w:rPr>
+                      <w:sz w:val="32"/>
+                      <w:szCs w:val="32"/>
+                    </w:rPr>
+                    <w:t xml:space="preserve">reminder </w:t>
+                  </w:r>
+                  <w:r>
+                    <w:rPr>
+                      <w:sz w:val="32"/>
+                      <w:szCs w:val="32"/>
+                    </w:rPr>
+                    <w:t xml:space="preserve"> </w:t>
+                  </w:r>
+                </w:p>
+              </w:tc>
+              <w:tc>
+                <w:tcPr>
+                  <w:tcW w:w="2668" w:type="dxa"/>
+                </w:tcPr>
+                <w:p>
+                  <w:pPr>
+                    <w:pStyle w:val="ListParagraph"/>
+                    <w:numPr>
+                      <w:ilvl w:val="0"/>
+                      <w:numId w:val="18"/>
+                    </w:numPr>
+                    <w:bidi w:val="0"/>
+                    <w:rPr>
+                      <w:sz w:val="32"/>
+                      <w:szCs w:val="32"/>
+                    </w:rPr>
+                  </w:pPr>
+                  <w:r>
+                    <w:rPr>
+                      <w:sz w:val="32"/>
+                      <w:szCs w:val="32"/>
+                    </w:rPr>
+                    <w:t xml:space="preserve">The System </w:t>
+                  </w:r>
+                  <w:r>
+                    <w:rPr>
+                      <w:sz w:val="32"/>
+                      <w:szCs w:val="32"/>
+                    </w:rPr>
+                    <w:t xml:space="preserve">send alert </w:t>
+                  </w:r>
+                  <w:r>
+                    <w:rPr>
+                      <w:sz w:val="32"/>
+                      <w:szCs w:val="32"/>
+                    </w:rPr>
+                    <w:t xml:space="preserve">to caregiver to </w:t>
+                  </w:r>
+                  <w:r>
+                    <w:rPr>
+                      <w:sz w:val="32"/>
+                      <w:szCs w:val="32"/>
+                    </w:rPr>
+                    <w:t xml:space="preserve">call him manually </w:t>
+                  </w:r>
+                </w:p>
+              </w:tc>
+            </w:tr>
+          </w:tbl>
+          <w:p>
+            <w:pPr>
+              <w:bidi w:val="0"/>
+              <w:rPr>
+                <w:sz w:val="40"/>
+                <w:szCs w:val="40"/>
+              </w:rPr>
+            </w:pPr>
+          </w:p>
+        </w:tc>
+        <w:tc>
+          <w:tcPr>
+            <w:tcW w:w="2328" w:type="dxa"/>
+          </w:tcPr>
+          <w:p>
+            <w:pPr>
+              <w:bidi w:val="0"/>
+              <w:rPr>
+                <w:sz w:val="32"/>
+                <w:szCs w:val="32"/>
+              </w:rPr>
+            </w:pPr>
+            <w:r>
+              <w:rPr>
+                <w:sz w:val="32"/>
+                <w:szCs w:val="32"/>
+              </w:rPr>
+              <w:t>Exceptions</w:t>
+            </w:r>
+          </w:p>
+        </w:tc>
+      </w:tr>
+    </w:tbl>
+    <w:p>
+      <w:pPr>
+        <w:bidi w:val="0"/>
+        <w:rPr>
+          <w:sz w:val="40"/>
+          <w:szCs w:val="40"/>
+          <w:lang w:bidi="ar-EG"/>
+        </w:rPr>
+      </w:pPr>
+    </w:p>
     <w:p>
       <w:pPr>
         <w:bidi w:val="0"/>
@@ -3307,7 +4237,7 @@
                 <w:szCs w:val="32"/>
                 <w:lang w:bidi="ar-EG"/>
               </w:rPr>
-              <w:t>2</w:t>
+              <w:t>5</w:t>
             </w:r>
           </w:p>
         </w:tc>
@@ -3356,6 +4286,14 @@
                 <w:szCs w:val="32"/>
                 <w:lang w:bidi="ar-EG"/>
               </w:rPr>
+              <w:t xml:space="preserve">Add </w:t>
+            </w:r>
+            <w:r>
+              <w:rPr>
+                <w:sz w:val="32"/>
+                <w:szCs w:val="32"/>
+                <w:lang w:bidi="ar-EG"/>
+              </w:rPr>
               <w:t>Safe Zone</w:t>
             </w:r>
           </w:p>
@@ -3491,23 +4429,7 @@
                 <w:sz w:val="26"/>
                 <w:szCs w:val="26"/>
               </w:rPr>
-              <w:t xml:space="preserve">The caregiver has access to the patient's </w:t>
-            </w:r>
-            <w:proofErr w:type="gramStart"/>
-            <w:r>
-              <w:rPr>
-                <w:sz w:val="26"/>
-                <w:szCs w:val="26"/>
-              </w:rPr>
-              <w:t>connects</w:t>
-            </w:r>
-            <w:proofErr w:type="gramEnd"/>
-            <w:r>
-              <w:rPr>
-                <w:sz w:val="26"/>
-                <w:szCs w:val="26"/>
-              </w:rPr>
-              <w:t xml:space="preserve"> with his patient.</w:t>
+              <w:t>The caregiver has access to the patient's connects with his patient.</w:t>
             </w:r>
           </w:p>
         </w:tc>
@@ -3883,7 +4805,6 @@
                       <w:sz w:val="32"/>
                       <w:szCs w:val="32"/>
                     </w:rPr>
-                    <w:lastRenderedPageBreak/>
                     <w:t>select add new safe zone</w:t>
                   </w:r>
                 </w:p>
@@ -4025,23 +4946,7 @@
                       <w:sz w:val="32"/>
                       <w:szCs w:val="32"/>
                     </w:rPr>
-                    <w:t xml:space="preserve">He </w:t>
-                  </w:r>
-                  <w:proofErr w:type="gramStart"/>
-                  <w:r>
-                    <w:rPr>
-                      <w:sz w:val="32"/>
-                      <w:szCs w:val="32"/>
-                    </w:rPr>
-                    <w:t>fills</w:t>
-                  </w:r>
-                  <w:proofErr w:type="gramEnd"/>
-                  <w:r>
-                    <w:rPr>
-                      <w:sz w:val="32"/>
-                      <w:szCs w:val="32"/>
-                    </w:rPr>
-                    <w:t xml:space="preserve"> the data</w:t>
+                    <w:t>He fills the data</w:t>
                   </w:r>
                 </w:p>
               </w:tc>
@@ -4183,7 +5088,6 @@
                 <w:sz w:val="32"/>
                 <w:szCs w:val="32"/>
               </w:rPr>
-              <w:lastRenderedPageBreak/>
               <w:t>Flow of events</w:t>
             </w:r>
           </w:p>
@@ -4228,6 +5132,7 @@
                       <w:sz w:val="32"/>
                       <w:szCs w:val="32"/>
                     </w:rPr>
+                    <w:lastRenderedPageBreak/>
                     <w:t>Caregiver action</w:t>
                   </w:r>
                 </w:p>
@@ -4662,23 +5567,7 @@
                 <w:sz w:val="26"/>
                 <w:szCs w:val="26"/>
               </w:rPr>
-              <w:t xml:space="preserve">The caregiver has access to the patient's </w:t>
-            </w:r>
-            <w:proofErr w:type="gramStart"/>
-            <w:r>
-              <w:rPr>
-                <w:sz w:val="26"/>
-                <w:szCs w:val="26"/>
-              </w:rPr>
-              <w:t>connects</w:t>
-            </w:r>
-            <w:proofErr w:type="gramEnd"/>
-            <w:r>
-              <w:rPr>
-                <w:sz w:val="26"/>
-                <w:szCs w:val="26"/>
-              </w:rPr>
-              <w:t xml:space="preserve"> with</w:t>
+              <w:t>The caregiver has access to the patient's connects with</w:t>
             </w:r>
           </w:p>
           <w:p>
@@ -5254,7 +6143,6 @@
                       <w:sz w:val="32"/>
                       <w:szCs w:val="32"/>
                     </w:rPr>
-                    <w:lastRenderedPageBreak/>
                     <w:t xml:space="preserve">Patient </w:t>
                   </w:r>
                   <w:r>
@@ -6085,7 +6973,6 @@
                       <w:sz w:val="32"/>
                       <w:szCs w:val="32"/>
                     </w:rPr>
-                    <w:lastRenderedPageBreak/>
                     <w:t xml:space="preserve">selects one option </w:t>
                   </w:r>
                 </w:p>
@@ -6597,15 +7484,7 @@
                       <w:sz w:val="32"/>
                       <w:szCs w:val="32"/>
                     </w:rPr>
-                    <w:t xml:space="preserve">will go or </w:t>
-                  </w:r>
-                  <w:r>
-                    <w:rPr>
-                      <w:sz w:val="32"/>
-                      <w:szCs w:val="32"/>
-                    </w:rPr>
-                    <w:lastRenderedPageBreak/>
-                    <w:t xml:space="preserve">cancel </w:t>
+                    <w:t xml:space="preserve">will go or cancel </w:t>
                   </w:r>
                   <w:r>
                     <w:rPr>
@@ -6867,6 +7746,95 @@
 <file path=word/numbering.xml><?xml version="1.0" encoding="utf-8"?>
 <w:numbering xmlns:wpc="http://schemas.microsoft.com/office/word/2010/wordprocessingCanvas" xmlns:cx="http://schemas.microsoft.com/office/drawing/2014/chartex" xmlns:cx1="http://schemas.microsoft.com/office/drawing/2015/9/8/chartex" xmlns:cx2="http://schemas.microsoft.com/office/drawing/2015/10/21/chartex" xmlns:cx3="http://schemas.microsoft.com/office/drawing/2016/5/9/chartex" xmlns:cx4="http://schemas.microsoft.com/office/drawing/2016/5/10/chartex" xmlns:cx5="http://schemas.microsoft.com/office/drawing/2016/5/11/chartex" xmlns:cx6="http://schemas.microsoft.com/office/drawing/2016/5/12/chartex" xmlns:cx7="http://schemas.microsoft.com/office/drawing/2016/5/13/chartex" xmlns:cx8="http://schemas.microsoft.com/office/drawing/2016/5/14/chartex" xmlns:mc="http://schemas.openxmlformats.org/markup-compatibility/2006" xmlns:aink="http://schemas.microsoft.com/office/drawing/2016/ink" xmlns:am3d="http://schemas.microsoft.com/office/drawing/2017/model3d" xmlns:o="urn:schemas-microsoft-com:office:office" xmlns:oel="http://schemas.microsoft.com/office/2019/extlst" xmlns:r="http://schemas.openxmlformats.org/officeDocument/2006/relationships" xmlns:m="http://schemas.openxmlformats.org/officeDocument/2006/math" xmlns:v="urn:schemas-microsoft-com:vml" xmlns:wp14="http://schemas.microsoft.com/office/word/2010/wordprocessingDrawing" xmlns:wp="http://schemas.openxmlformats.org/drawingml/2006/wordprocessingDrawing" xmlns:w10="urn:schemas-microsoft-com:office:word" xmlns:w="http://schemas.openxmlformats.org/wordprocessingml/2006/main" xmlns:w14="http://schemas.microsoft.com/office/word/2010/wordml" xmlns:w15="http://schemas.microsoft.com/office/word/2012/wordml" xmlns:w16cex="http://schemas.microsoft.com/office/word/2018/wordml/cex" xmlns:w16cid="http://schemas.microsoft.com/office/word/2016/wordml/cid" xmlns:w16="http://schemas.microsoft.com/office/word/2018/wordml" xmlns:w16du="http://schemas.microsoft.com/office/word/2023/wordml/word16du" xmlns:w16sdtdh="http://schemas.microsoft.com/office/word/2020/wordml/sdtdatahash" xmlns:w16se="http://schemas.microsoft.com/office/word/2015/wordml/symex" xmlns:wpg="http://schemas.microsoft.com/office/word/2010/wordprocessingGroup" xmlns:wpi="http://schemas.microsoft.com/office/word/2010/wordprocessingInk" xmlns:wne="http://schemas.microsoft.com/office/word/2006/wordml" xmlns:wps="http://schemas.microsoft.com/office/word/2010/wordprocessingShape" mc:Ignorable="w14 w15 w16se w16cid w16 w16cex w16sdtdh w16du wp14">
   <w:abstractNum w:abstractNumId="0" w15:restartNumberingAfterBreak="0">
+    <w:nsid w:val="03800663"/>
+    <w:multiLevelType w:val="hybridMultilevel"/>
+    <w:tmpl w:val="DDB0257A"/>
+    <w:lvl w:ilvl="0" w:tplc="FFFFFFFF">
+      <w:start w:val="1"/>
+      <w:numFmt w:val="decimal"/>
+      <w:lvlText w:val="%1-"/>
+      <w:lvlJc w:val="left"/>
+      <w:pPr>
+        <w:ind w:left="720" w:hanging="360"/>
+      </w:pPr>
+      <w:rPr>
+        <w:rFonts w:hint="default"/>
+      </w:rPr>
+    </w:lvl>
+    <w:lvl w:ilvl="1" w:tplc="FFFFFFFF" w:tentative="1">
+      <w:start w:val="1"/>
+      <w:numFmt w:val="lowerLetter"/>
+      <w:lvlText w:val="%2."/>
+      <w:lvlJc w:val="left"/>
+      <w:pPr>
+        <w:ind w:left="1440" w:hanging="360"/>
+      </w:pPr>
+    </w:lvl>
+    <w:lvl w:ilvl="2" w:tplc="FFFFFFFF" w:tentative="1">
+      <w:start w:val="1"/>
+      <w:numFmt w:val="lowerRoman"/>
+      <w:lvlText w:val="%3."/>
+      <w:lvlJc w:val="right"/>
+      <w:pPr>
+        <w:ind w:left="2160" w:hanging="180"/>
+      </w:pPr>
+    </w:lvl>
+    <w:lvl w:ilvl="3" w:tplc="FFFFFFFF" w:tentative="1">
+      <w:start w:val="1"/>
+      <w:numFmt w:val="decimal"/>
+      <w:lvlText w:val="%4."/>
+      <w:lvlJc w:val="left"/>
+      <w:pPr>
+        <w:ind w:left="2880" w:hanging="360"/>
+      </w:pPr>
+    </w:lvl>
+    <w:lvl w:ilvl="4" w:tplc="FFFFFFFF" w:tentative="1">
+      <w:start w:val="1"/>
+      <w:numFmt w:val="lowerLetter"/>
+      <w:lvlText w:val="%5."/>
+      <w:lvlJc w:val="left"/>
+      <w:pPr>
+        <w:ind w:left="3600" w:hanging="360"/>
+      </w:pPr>
+    </w:lvl>
+    <w:lvl w:ilvl="5" w:tplc="FFFFFFFF" w:tentative="1">
+      <w:start w:val="1"/>
+      <w:numFmt w:val="lowerRoman"/>
+      <w:lvlText w:val="%6."/>
+      <w:lvlJc w:val="right"/>
+      <w:pPr>
+        <w:ind w:left="4320" w:hanging="180"/>
+      </w:pPr>
+    </w:lvl>
+    <w:lvl w:ilvl="6" w:tplc="FFFFFFFF" w:tentative="1">
+      <w:start w:val="1"/>
+      <w:numFmt w:val="decimal"/>
+      <w:lvlText w:val="%7."/>
+      <w:lvlJc w:val="left"/>
+      <w:pPr>
+        <w:ind w:left="5040" w:hanging="360"/>
+      </w:pPr>
+    </w:lvl>
+    <w:lvl w:ilvl="7" w:tplc="FFFFFFFF" w:tentative="1">
+      <w:start w:val="1"/>
+      <w:numFmt w:val="lowerLetter"/>
+      <w:lvlText w:val="%8."/>
+      <w:lvlJc w:val="left"/>
+      <w:pPr>
+        <w:ind w:left="5760" w:hanging="360"/>
+      </w:pPr>
+    </w:lvl>
+    <w:lvl w:ilvl="8" w:tplc="FFFFFFFF" w:tentative="1">
+      <w:start w:val="1"/>
+      <w:numFmt w:val="lowerRoman"/>
+      <w:lvlText w:val="%9."/>
+      <w:lvlJc w:val="right"/>
+      <w:pPr>
+        <w:ind w:left="6480" w:hanging="180"/>
+      </w:pPr>
+    </w:lvl>
+  </w:abstractNum>
+  <w:abstractNum w:abstractNumId="1" w15:restartNumberingAfterBreak="0">
     <w:nsid w:val="03FB6DE5"/>
     <w:multiLevelType w:val="hybridMultilevel"/>
     <w:tmpl w:val="DDB0257A"/>
@@ -6955,7 +7923,7 @@
       </w:pPr>
     </w:lvl>
   </w:abstractNum>
-  <w:abstractNum w:abstractNumId="1" w15:restartNumberingAfterBreak="0">
+  <w:abstractNum w:abstractNumId="2" w15:restartNumberingAfterBreak="0">
     <w:nsid w:val="0F6672EA"/>
     <w:multiLevelType w:val="hybridMultilevel"/>
     <w:tmpl w:val="DDB0257A"/>
@@ -7044,7 +8012,96 @@
       </w:pPr>
     </w:lvl>
   </w:abstractNum>
-  <w:abstractNum w:abstractNumId="2" w15:restartNumberingAfterBreak="0">
+  <w:abstractNum w:abstractNumId="3" w15:restartNumberingAfterBreak="0">
+    <w:nsid w:val="160864BE"/>
+    <w:multiLevelType w:val="hybridMultilevel"/>
+    <w:tmpl w:val="B0CE4B6C"/>
+    <w:lvl w:ilvl="0" w:tplc="FFFFFFFF">
+      <w:start w:val="1"/>
+      <w:numFmt w:val="decimal"/>
+      <w:lvlText w:val="%1-"/>
+      <w:lvlJc w:val="left"/>
+      <w:pPr>
+        <w:ind w:left="720" w:hanging="360"/>
+      </w:pPr>
+      <w:rPr>
+        <w:rFonts w:hint="default"/>
+      </w:rPr>
+    </w:lvl>
+    <w:lvl w:ilvl="1" w:tplc="FFFFFFFF" w:tentative="1">
+      <w:start w:val="1"/>
+      <w:numFmt w:val="lowerLetter"/>
+      <w:lvlText w:val="%2."/>
+      <w:lvlJc w:val="left"/>
+      <w:pPr>
+        <w:ind w:left="1440" w:hanging="360"/>
+      </w:pPr>
+    </w:lvl>
+    <w:lvl w:ilvl="2" w:tplc="FFFFFFFF" w:tentative="1">
+      <w:start w:val="1"/>
+      <w:numFmt w:val="lowerRoman"/>
+      <w:lvlText w:val="%3."/>
+      <w:lvlJc w:val="right"/>
+      <w:pPr>
+        <w:ind w:left="2160" w:hanging="180"/>
+      </w:pPr>
+    </w:lvl>
+    <w:lvl w:ilvl="3" w:tplc="FFFFFFFF" w:tentative="1">
+      <w:start w:val="1"/>
+      <w:numFmt w:val="decimal"/>
+      <w:lvlText w:val="%4."/>
+      <w:lvlJc w:val="left"/>
+      <w:pPr>
+        <w:ind w:left="2880" w:hanging="360"/>
+      </w:pPr>
+    </w:lvl>
+    <w:lvl w:ilvl="4" w:tplc="FFFFFFFF" w:tentative="1">
+      <w:start w:val="1"/>
+      <w:numFmt w:val="lowerLetter"/>
+      <w:lvlText w:val="%5."/>
+      <w:lvlJc w:val="left"/>
+      <w:pPr>
+        <w:ind w:left="3600" w:hanging="360"/>
+      </w:pPr>
+    </w:lvl>
+    <w:lvl w:ilvl="5" w:tplc="FFFFFFFF" w:tentative="1">
+      <w:start w:val="1"/>
+      <w:numFmt w:val="lowerRoman"/>
+      <w:lvlText w:val="%6."/>
+      <w:lvlJc w:val="right"/>
+      <w:pPr>
+        <w:ind w:left="4320" w:hanging="180"/>
+      </w:pPr>
+    </w:lvl>
+    <w:lvl w:ilvl="6" w:tplc="FFFFFFFF" w:tentative="1">
+      <w:start w:val="1"/>
+      <w:numFmt w:val="decimal"/>
+      <w:lvlText w:val="%7."/>
+      <w:lvlJc w:val="left"/>
+      <w:pPr>
+        <w:ind w:left="5040" w:hanging="360"/>
+      </w:pPr>
+    </w:lvl>
+    <w:lvl w:ilvl="7" w:tplc="FFFFFFFF" w:tentative="1">
+      <w:start w:val="1"/>
+      <w:numFmt w:val="lowerLetter"/>
+      <w:lvlText w:val="%8."/>
+      <w:lvlJc w:val="left"/>
+      <w:pPr>
+        <w:ind w:left="5760" w:hanging="360"/>
+      </w:pPr>
+    </w:lvl>
+    <w:lvl w:ilvl="8" w:tplc="FFFFFFFF" w:tentative="1">
+      <w:start w:val="1"/>
+      <w:numFmt w:val="lowerRoman"/>
+      <w:lvlText w:val="%9."/>
+      <w:lvlJc w:val="right"/>
+      <w:pPr>
+        <w:ind w:left="6480" w:hanging="180"/>
+      </w:pPr>
+    </w:lvl>
+  </w:abstractNum>
+  <w:abstractNum w:abstractNumId="4" w15:restartNumberingAfterBreak="0">
     <w:nsid w:val="17F54B03"/>
     <w:multiLevelType w:val="hybridMultilevel"/>
     <w:tmpl w:val="63B81EC8"/>
@@ -7133,7 +8190,7 @@
       </w:pPr>
     </w:lvl>
   </w:abstractNum>
-  <w:abstractNum w:abstractNumId="3" w15:restartNumberingAfterBreak="0">
+  <w:abstractNum w:abstractNumId="5" w15:restartNumberingAfterBreak="0">
     <w:nsid w:val="26164EF6"/>
     <w:multiLevelType w:val="hybridMultilevel"/>
     <w:tmpl w:val="30104640"/>
@@ -7222,7 +8279,7 @@
       </w:pPr>
     </w:lvl>
   </w:abstractNum>
-  <w:abstractNum w:abstractNumId="4" w15:restartNumberingAfterBreak="0">
+  <w:abstractNum w:abstractNumId="6" w15:restartNumberingAfterBreak="0">
     <w:nsid w:val="2AA53D68"/>
     <w:multiLevelType w:val="hybridMultilevel"/>
     <w:tmpl w:val="B0CE4B6C"/>
@@ -7311,7 +8368,7 @@
       </w:pPr>
     </w:lvl>
   </w:abstractNum>
-  <w:abstractNum w:abstractNumId="5" w15:restartNumberingAfterBreak="0">
+  <w:abstractNum w:abstractNumId="7" w15:restartNumberingAfterBreak="0">
     <w:nsid w:val="319A2918"/>
     <w:multiLevelType w:val="hybridMultilevel"/>
     <w:tmpl w:val="DDB0257A"/>
@@ -7400,7 +8457,7 @@
       </w:pPr>
     </w:lvl>
   </w:abstractNum>
-  <w:abstractNum w:abstractNumId="6" w15:restartNumberingAfterBreak="0">
+  <w:abstractNum w:abstractNumId="8" w15:restartNumberingAfterBreak="0">
     <w:nsid w:val="32B62F82"/>
     <w:multiLevelType w:val="hybridMultilevel"/>
     <w:tmpl w:val="B0CE4B6C"/>
@@ -7489,7 +8546,7 @@
       </w:pPr>
     </w:lvl>
   </w:abstractNum>
-  <w:abstractNum w:abstractNumId="7" w15:restartNumberingAfterBreak="0">
+  <w:abstractNum w:abstractNumId="9" w15:restartNumberingAfterBreak="0">
     <w:nsid w:val="3A2A1A89"/>
     <w:multiLevelType w:val="hybridMultilevel"/>
     <w:tmpl w:val="63B81EC8"/>
@@ -7578,7 +8635,7 @@
       </w:pPr>
     </w:lvl>
   </w:abstractNum>
-  <w:abstractNum w:abstractNumId="8" w15:restartNumberingAfterBreak="0">
+  <w:abstractNum w:abstractNumId="10" w15:restartNumberingAfterBreak="0">
     <w:nsid w:val="46072F89"/>
     <w:multiLevelType w:val="hybridMultilevel"/>
     <w:tmpl w:val="B0CE4B6C"/>
@@ -7667,7 +8724,7 @@
       </w:pPr>
     </w:lvl>
   </w:abstractNum>
-  <w:abstractNum w:abstractNumId="9" w15:restartNumberingAfterBreak="0">
+  <w:abstractNum w:abstractNumId="11" w15:restartNumberingAfterBreak="0">
     <w:nsid w:val="615A7889"/>
     <w:multiLevelType w:val="hybridMultilevel"/>
     <w:tmpl w:val="DDB0257A"/>
@@ -7756,7 +8813,7 @@
       </w:pPr>
     </w:lvl>
   </w:abstractNum>
-  <w:abstractNum w:abstractNumId="10" w15:restartNumberingAfterBreak="0">
+  <w:abstractNum w:abstractNumId="12" w15:restartNumberingAfterBreak="0">
     <w:nsid w:val="66BA4B75"/>
     <w:multiLevelType w:val="hybridMultilevel"/>
     <w:tmpl w:val="63B81EC8"/>
@@ -7845,7 +8902,7 @@
       </w:pPr>
     </w:lvl>
   </w:abstractNum>
-  <w:abstractNum w:abstractNumId="11" w15:restartNumberingAfterBreak="0">
+  <w:abstractNum w:abstractNumId="13" w15:restartNumberingAfterBreak="0">
     <w:nsid w:val="707172C5"/>
     <w:multiLevelType w:val="hybridMultilevel"/>
     <w:tmpl w:val="DDB0257A"/>
@@ -7934,7 +8991,7 @@
       </w:pPr>
     </w:lvl>
   </w:abstractNum>
-  <w:abstractNum w:abstractNumId="12" w15:restartNumberingAfterBreak="0">
+  <w:abstractNum w:abstractNumId="14" w15:restartNumberingAfterBreak="0">
     <w:nsid w:val="723F2E73"/>
     <w:multiLevelType w:val="hybridMultilevel"/>
     <w:tmpl w:val="DDB0257A"/>
@@ -8023,7 +9080,7 @@
       </w:pPr>
     </w:lvl>
   </w:abstractNum>
-  <w:abstractNum w:abstractNumId="13" w15:restartNumberingAfterBreak="0">
+  <w:abstractNum w:abstractNumId="15" w15:restartNumberingAfterBreak="0">
     <w:nsid w:val="72C702C2"/>
     <w:multiLevelType w:val="hybridMultilevel"/>
     <w:tmpl w:val="D2A0D5F0"/>
@@ -8136,7 +9193,7 @@
       </w:rPr>
     </w:lvl>
   </w:abstractNum>
-  <w:abstractNum w:abstractNumId="14" w15:restartNumberingAfterBreak="0">
+  <w:abstractNum w:abstractNumId="16" w15:restartNumberingAfterBreak="0">
     <w:nsid w:val="73AF4168"/>
     <w:multiLevelType w:val="hybridMultilevel"/>
     <w:tmpl w:val="DDB0257A"/>
@@ -8225,7 +9282,7 @@
       </w:pPr>
     </w:lvl>
   </w:abstractNum>
-  <w:abstractNum w:abstractNumId="15" w15:restartNumberingAfterBreak="0">
+  <w:abstractNum w:abstractNumId="17" w15:restartNumberingAfterBreak="0">
     <w:nsid w:val="763C1FC8"/>
     <w:multiLevelType w:val="hybridMultilevel"/>
     <w:tmpl w:val="48400C7E"/>
@@ -8339,52 +9396,58 @@
     </w:lvl>
   </w:abstractNum>
   <w:num w:numId="1" w16cid:durableId="574240620">
+    <w:abstractNumId w:val="17"/>
+  </w:num>
+  <w:num w:numId="2" w16cid:durableId="946620586">
+    <w:abstractNumId w:val="16"/>
+  </w:num>
+  <w:num w:numId="3" w16cid:durableId="1477600752">
     <w:abstractNumId w:val="15"/>
   </w:num>
-  <w:num w:numId="2" w16cid:durableId="946620586">
+  <w:num w:numId="4" w16cid:durableId="960771691">
+    <w:abstractNumId w:val="6"/>
+  </w:num>
+  <w:num w:numId="5" w16cid:durableId="1024206506">
+    <w:abstractNumId w:val="13"/>
+  </w:num>
+  <w:num w:numId="6" w16cid:durableId="1323507170">
+    <w:abstractNumId w:val="12"/>
+  </w:num>
+  <w:num w:numId="7" w16cid:durableId="692264190">
     <w:abstractNumId w:val="14"/>
   </w:num>
-  <w:num w:numId="3" w16cid:durableId="1477600752">
-    <w:abstractNumId w:val="13"/>
-  </w:num>
-  <w:num w:numId="4" w16cid:durableId="960771691">
+  <w:num w:numId="8" w16cid:durableId="1771395386">
     <w:abstractNumId w:val="4"/>
   </w:num>
-  <w:num w:numId="5" w16cid:durableId="1024206506">
+  <w:num w:numId="9" w16cid:durableId="2102793371">
+    <w:abstractNumId w:val="5"/>
+  </w:num>
+  <w:num w:numId="10" w16cid:durableId="1278757299">
+    <w:abstractNumId w:val="1"/>
+  </w:num>
+  <w:num w:numId="11" w16cid:durableId="550189493">
+    <w:abstractNumId w:val="9"/>
+  </w:num>
+  <w:num w:numId="12" w16cid:durableId="776023192">
+    <w:abstractNumId w:val="7"/>
+  </w:num>
+  <w:num w:numId="13" w16cid:durableId="992762351">
+    <w:abstractNumId w:val="2"/>
+  </w:num>
+  <w:num w:numId="14" w16cid:durableId="1163936222">
+    <w:abstractNumId w:val="10"/>
+  </w:num>
+  <w:num w:numId="15" w16cid:durableId="2003506751">
     <w:abstractNumId w:val="11"/>
   </w:num>
-  <w:num w:numId="6" w16cid:durableId="1323507170">
-    <w:abstractNumId w:val="10"/>
+  <w:num w:numId="16" w16cid:durableId="1074274886">
+    <w:abstractNumId w:val="8"/>
   </w:num>
-  <w:num w:numId="7" w16cid:durableId="692264190">
-    <w:abstractNumId w:val="12"/>
-  </w:num>
-  <w:num w:numId="8" w16cid:durableId="1771395386">
-    <w:abstractNumId w:val="2"/>
-  </w:num>
-  <w:num w:numId="9" w16cid:durableId="2102793371">
-    <w:abstractNumId w:val="3"/>
-  </w:num>
-  <w:num w:numId="10" w16cid:durableId="1278757299">
+  <w:num w:numId="17" w16cid:durableId="1056009237">
     <w:abstractNumId w:val="0"/>
   </w:num>
-  <w:num w:numId="11" w16cid:durableId="550189493">
-    <w:abstractNumId w:val="7"/>
-  </w:num>
-  <w:num w:numId="12" w16cid:durableId="776023192">
-    <w:abstractNumId w:val="5"/>
-  </w:num>
-  <w:num w:numId="13" w16cid:durableId="992762351">
-    <w:abstractNumId w:val="1"/>
-  </w:num>
-  <w:num w:numId="14" w16cid:durableId="1163936222">
-    <w:abstractNumId w:val="8"/>
-  </w:num>
-  <w:num w:numId="15" w16cid:durableId="2003506751">
-    <w:abstractNumId w:val="9"/>
-  </w:num>
-  <w:num w:numId="16" w16cid:durableId="1074274886">
-    <w:abstractNumId w:val="6"/>
+  <w:num w:numId="18" w16cid:durableId="163277838">
+    <w:abstractNumId w:val="3"/>
   </w:num>
 </w:numbering>
 </file>
@@ -8789,7 +9852,7 @@
   <w:style w:type="paragraph" w:default="1" w:styleId="Normal">
     <w:name w:val="Normal"/>
     <w:qFormat/>
-    <w:rsid w:val="0089432F"/>
+    <w:rsid w:val="00EE3F54"/>
     <w:pPr>
       <w:bidi/>
     </w:pPr>

</xml_diff>

<commit_message>
create initial assessment, track patient location
</commit_message>
<xml_diff>
--- a/UseCases/UseCaseScenarios.docx
+++ b/UseCases/UseCaseScenarios.docx
@@ -156,6 +156,14 @@
                 <w:lang w:bidi="ar-EG"/>
               </w:rPr>
               <w:t>Caregiver</w:t>
+            </w:r>
+            <w:r>
+              <w:rPr>
+                <w:sz w:val="32"/>
+                <w:szCs w:val="32"/>
+                <w:lang w:bidi="ar-EG"/>
+              </w:rPr>
+              <w:t xml:space="preserve"> </w:t>
             </w:r>
           </w:p>
         </w:tc>
@@ -2394,23 +2402,7 @@
                       <w:sz w:val="32"/>
                       <w:szCs w:val="32"/>
                     </w:rPr>
-                    <w:t xml:space="preserve">Caregiver </w:t>
-                  </w:r>
-                  <w:proofErr w:type="gramStart"/>
-                  <w:r>
-                    <w:rPr>
-                      <w:sz w:val="32"/>
-                      <w:szCs w:val="32"/>
-                    </w:rPr>
-                    <w:t>delete</w:t>
-                  </w:r>
-                  <w:proofErr w:type="gramEnd"/>
-                  <w:r>
-                    <w:rPr>
-                      <w:sz w:val="32"/>
-                      <w:szCs w:val="32"/>
-                    </w:rPr>
-                    <w:t xml:space="preserve"> any </w:t>
+                    <w:t xml:space="preserve">Caregiver delete any </w:t>
                   </w:r>
                   <w:r>
                     <w:rPr>
@@ -3057,21 +3049,12 @@
                     </w:rPr>
                     <w:t xml:space="preserve">Display </w:t>
                   </w:r>
-                  <w:proofErr w:type="gramStart"/>
-                  <w:r>
-                    <w:rPr>
-                      <w:sz w:val="32"/>
-                      <w:szCs w:val="32"/>
-                    </w:rPr>
-                    <w:t>delete</w:t>
-                  </w:r>
-                  <w:proofErr w:type="gramEnd"/>
-                  <w:r>
-                    <w:rPr>
-                      <w:sz w:val="32"/>
-                      <w:szCs w:val="32"/>
-                    </w:rPr>
-                    <w:t xml:space="preserve"> </w:t>
+                  <w:r>
+                    <w:rPr>
+                      <w:sz w:val="32"/>
+                      <w:szCs w:val="32"/>
+                    </w:rPr>
+                    <w:t xml:space="preserve">delete </w:t>
                   </w:r>
                   <w:r>
                     <w:rPr>
@@ -3772,23 +3755,7 @@
                       <w:sz w:val="32"/>
                       <w:szCs w:val="32"/>
                     </w:rPr>
-                    <w:t xml:space="preserve">that he </w:t>
-                  </w:r>
-                  <w:proofErr w:type="gramStart"/>
-                  <w:r>
-                    <w:rPr>
-                      <w:sz w:val="32"/>
-                      <w:szCs w:val="32"/>
-                    </w:rPr>
-                    <w:t>take</w:t>
-                  </w:r>
-                  <w:proofErr w:type="gramEnd"/>
-                  <w:r>
-                    <w:rPr>
-                      <w:sz w:val="32"/>
-                      <w:szCs w:val="32"/>
-                    </w:rPr>
-                    <w:t xml:space="preserve"> medicine </w:t>
+                    <w:t xml:space="preserve">that he take medicine </w:t>
                   </w:r>
                   <w:r>
                     <w:rPr>
@@ -3856,21 +3823,12 @@
                     </w:rPr>
                     <w:t xml:space="preserve">that he </w:t>
                   </w:r>
-                  <w:proofErr w:type="gramStart"/>
-                  <w:r>
-                    <w:rPr>
-                      <w:sz w:val="32"/>
-                      <w:szCs w:val="32"/>
-                    </w:rPr>
-                    <w:t>take</w:t>
-                  </w:r>
-                  <w:proofErr w:type="gramEnd"/>
-                  <w:r>
-                    <w:rPr>
-                      <w:sz w:val="32"/>
-                      <w:szCs w:val="32"/>
-                    </w:rPr>
-                    <w:t xml:space="preserve"> </w:t>
+                  <w:r>
+                    <w:rPr>
+                      <w:sz w:val="32"/>
+                      <w:szCs w:val="32"/>
+                    </w:rPr>
+                    <w:t xml:space="preserve">take </w:t>
                   </w:r>
                   <w:r>
                     <w:rPr>
@@ -3905,21 +3863,12 @@
                     </w:rPr>
                     <w:t xml:space="preserve">The System </w:t>
                   </w:r>
-                  <w:proofErr w:type="gramStart"/>
-                  <w:r>
-                    <w:rPr>
-                      <w:sz w:val="32"/>
-                      <w:szCs w:val="32"/>
-                    </w:rPr>
-                    <w:t>send</w:t>
-                  </w:r>
-                  <w:proofErr w:type="gramEnd"/>
-                  <w:r>
-                    <w:rPr>
-                      <w:sz w:val="32"/>
-                      <w:szCs w:val="32"/>
-                    </w:rPr>
-                    <w:t xml:space="preserve"> notification </w:t>
+                  <w:r>
+                    <w:rPr>
+                      <w:sz w:val="32"/>
+                      <w:szCs w:val="32"/>
+                    </w:rPr>
+                    <w:t xml:space="preserve">send notification </w:t>
                   </w:r>
                   <w:r>
                     <w:rPr>
@@ -7199,23 +7148,7 @@
                       <w:sz w:val="32"/>
                       <w:szCs w:val="32"/>
                     </w:rPr>
-                    <w:t xml:space="preserve">Display </w:t>
-                  </w:r>
-                  <w:proofErr w:type="gramStart"/>
-                  <w:r>
-                    <w:rPr>
-                      <w:sz w:val="32"/>
-                      <w:szCs w:val="32"/>
-                    </w:rPr>
-                    <w:t>delete</w:t>
-                  </w:r>
-                  <w:proofErr w:type="gramEnd"/>
-                  <w:r>
-                    <w:rPr>
-                      <w:sz w:val="32"/>
-                      <w:szCs w:val="32"/>
-                    </w:rPr>
-                    <w:t xml:space="preserve"> confirmation message </w:t>
+                    <w:t xml:space="preserve">Display delete confirmation message </w:t>
                   </w:r>
                 </w:p>
               </w:tc>
@@ -7367,6 +7300,1609 @@
         </w:rPr>
       </w:pPr>
     </w:p>
+    <w:p>
+      <w:pPr>
+        <w:bidi w:val="0"/>
+        <w:rPr>
+          <w:sz w:val="40"/>
+          <w:szCs w:val="40"/>
+          <w:lang w:bidi="ar-EG"/>
+        </w:rPr>
+      </w:pPr>
+    </w:p>
+    <w:p>
+      <w:pPr>
+        <w:bidi w:val="0"/>
+        <w:rPr>
+          <w:sz w:val="40"/>
+          <w:szCs w:val="40"/>
+          <w:lang w:bidi="ar-EG"/>
+        </w:rPr>
+      </w:pPr>
+    </w:p>
+    <w:tbl>
+      <w:tblPr>
+        <w:tblStyle w:val="TableGrid"/>
+        <w:bidiVisual/>
+        <w:tblW w:w="9224" w:type="dxa"/>
+        <w:tblInd w:w="-5" w:type="dxa"/>
+        <w:tblLook w:val="04A0" w:firstRow="1" w:lastRow="0" w:firstColumn="1" w:lastColumn="0" w:noHBand="0" w:noVBand="1"/>
+      </w:tblPr>
+      <w:tblGrid>
+        <w:gridCol w:w="6896"/>
+        <w:gridCol w:w="2328"/>
+      </w:tblGrid>
+      <w:tr>
+        <w:trPr>
+          <w:trHeight w:val="188"/>
+        </w:trPr>
+        <w:tc>
+          <w:tcPr>
+            <w:tcW w:w="6896" w:type="dxa"/>
+          </w:tcPr>
+          <w:p>
+            <w:pPr>
+              <w:bidi w:val="0"/>
+              <w:rPr>
+                <w:sz w:val="32"/>
+                <w:szCs w:val="32"/>
+                <w:lang w:bidi="ar-EG"/>
+              </w:rPr>
+            </w:pPr>
+            <w:r>
+              <w:rPr>
+                <w:sz w:val="32"/>
+                <w:szCs w:val="32"/>
+                <w:lang w:bidi="ar-EG"/>
+              </w:rPr>
+              <w:t>10</w:t>
+            </w:r>
+          </w:p>
+        </w:tc>
+        <w:tc>
+          <w:tcPr>
+            <w:tcW w:w="2328" w:type="dxa"/>
+          </w:tcPr>
+          <w:p>
+            <w:pPr>
+              <w:bidi w:val="0"/>
+              <w:rPr>
+                <w:sz w:val="32"/>
+                <w:szCs w:val="32"/>
+              </w:rPr>
+            </w:pPr>
+            <w:r>
+              <w:rPr>
+                <w:sz w:val="32"/>
+                <w:szCs w:val="32"/>
+              </w:rPr>
+              <w:t>Use Case ID</w:t>
+            </w:r>
+          </w:p>
+        </w:tc>
+      </w:tr>
+      <w:tr>
+        <w:trPr>
+          <w:trHeight w:val="181"/>
+        </w:trPr>
+        <w:tc>
+          <w:tcPr>
+            <w:tcW w:w="6896" w:type="dxa"/>
+          </w:tcPr>
+          <w:p>
+            <w:pPr>
+              <w:bidi w:val="0"/>
+              <w:rPr>
+                <w:sz w:val="32"/>
+                <w:szCs w:val="32"/>
+                <w:lang w:bidi="ar-EG"/>
+              </w:rPr>
+            </w:pPr>
+            <w:r>
+              <w:rPr>
+                <w:sz w:val="32"/>
+                <w:szCs w:val="32"/>
+                <w:lang w:bidi="ar-EG"/>
+              </w:rPr>
+              <w:t xml:space="preserve">Track patient location </w:t>
+            </w:r>
+          </w:p>
+        </w:tc>
+        <w:tc>
+          <w:tcPr>
+            <w:tcW w:w="2328" w:type="dxa"/>
+          </w:tcPr>
+          <w:p>
+            <w:pPr>
+              <w:bidi w:val="0"/>
+              <w:rPr>
+                <w:sz w:val="32"/>
+                <w:szCs w:val="32"/>
+                <w:lang w:bidi="ar-EG"/>
+              </w:rPr>
+            </w:pPr>
+            <w:r>
+              <w:rPr>
+                <w:sz w:val="32"/>
+                <w:szCs w:val="32"/>
+                <w:lang w:bidi="ar-EG"/>
+              </w:rPr>
+              <w:t>Use Case Name</w:t>
+            </w:r>
+          </w:p>
+        </w:tc>
+      </w:tr>
+      <w:tr>
+        <w:trPr>
+          <w:trHeight w:val="188"/>
+        </w:trPr>
+        <w:tc>
+          <w:tcPr>
+            <w:tcW w:w="6896" w:type="dxa"/>
+          </w:tcPr>
+          <w:p>
+            <w:pPr>
+              <w:bidi w:val="0"/>
+              <w:rPr>
+                <w:sz w:val="32"/>
+                <w:szCs w:val="32"/>
+                <w:lang w:bidi="ar-EG"/>
+              </w:rPr>
+            </w:pPr>
+            <w:r>
+              <w:rPr>
+                <w:sz w:val="32"/>
+                <w:szCs w:val="32"/>
+                <w:lang w:bidi="ar-EG"/>
+              </w:rPr>
+              <w:t xml:space="preserve">System </w:t>
+            </w:r>
+          </w:p>
+        </w:tc>
+        <w:tc>
+          <w:tcPr>
+            <w:tcW w:w="2328" w:type="dxa"/>
+          </w:tcPr>
+          <w:p>
+            <w:pPr>
+              <w:bidi w:val="0"/>
+              <w:rPr>
+                <w:sz w:val="32"/>
+                <w:szCs w:val="32"/>
+                <w:rtl/>
+              </w:rPr>
+            </w:pPr>
+            <w:r>
+              <w:rPr>
+                <w:sz w:val="32"/>
+                <w:szCs w:val="32"/>
+              </w:rPr>
+              <w:t>Actors</w:t>
+            </w:r>
+          </w:p>
+        </w:tc>
+      </w:tr>
+      <w:tr>
+        <w:trPr>
+          <w:trHeight w:val="654"/>
+        </w:trPr>
+        <w:tc>
+          <w:tcPr>
+            <w:tcW w:w="6896" w:type="dxa"/>
+          </w:tcPr>
+          <w:p>
+            <w:pPr>
+              <w:pStyle w:val="ListParagraph"/>
+              <w:numPr>
+                <w:ilvl w:val="0"/>
+                <w:numId w:val="1"/>
+              </w:numPr>
+              <w:bidi w:val="0"/>
+              <w:rPr>
+                <w:sz w:val="26"/>
+                <w:szCs w:val="26"/>
+                <w:rtl/>
+              </w:rPr>
+            </w:pPr>
+            <w:r>
+              <w:rPr>
+                <w:sz w:val="26"/>
+                <w:szCs w:val="26"/>
+              </w:rPr>
+              <w:t xml:space="preserve">The </w:t>
+            </w:r>
+            <w:r>
+              <w:rPr>
+                <w:sz w:val="26"/>
+                <w:szCs w:val="26"/>
+              </w:rPr>
+              <w:t xml:space="preserve">patient </w:t>
+            </w:r>
+            <w:r>
+              <w:rPr>
+                <w:sz w:val="26"/>
+                <w:szCs w:val="26"/>
+              </w:rPr>
+              <w:t>has logged into the app</w:t>
+            </w:r>
+            <w:r>
+              <w:rPr>
+                <w:sz w:val="26"/>
+                <w:szCs w:val="26"/>
+              </w:rPr>
+              <w:t xml:space="preserve"> and </w:t>
+            </w:r>
+            <w:r>
+              <w:rPr>
+                <w:sz w:val="26"/>
+                <w:szCs w:val="26"/>
+              </w:rPr>
+              <w:t>opened</w:t>
+            </w:r>
+            <w:r>
+              <w:rPr>
+                <w:sz w:val="26"/>
+                <w:szCs w:val="26"/>
+              </w:rPr>
+              <w:t xml:space="preserve"> </w:t>
+            </w:r>
+            <w:r>
+              <w:rPr>
+                <w:sz w:val="26"/>
+                <w:szCs w:val="26"/>
+              </w:rPr>
+              <w:t xml:space="preserve">GPS </w:t>
+            </w:r>
+            <w:r>
+              <w:rPr>
+                <w:sz w:val="26"/>
+                <w:szCs w:val="26"/>
+              </w:rPr>
+              <w:t>and have internet connection</w:t>
+            </w:r>
+          </w:p>
+        </w:tc>
+        <w:tc>
+          <w:tcPr>
+            <w:tcW w:w="2328" w:type="dxa"/>
+          </w:tcPr>
+          <w:p>
+            <w:pPr>
+              <w:bidi w:val="0"/>
+              <w:rPr>
+                <w:sz w:val="32"/>
+                <w:szCs w:val="32"/>
+                <w:rtl/>
+              </w:rPr>
+            </w:pPr>
+            <w:r>
+              <w:rPr>
+                <w:sz w:val="32"/>
+                <w:szCs w:val="32"/>
+              </w:rPr>
+              <w:t>Pre-conditions</w:t>
+            </w:r>
+          </w:p>
+        </w:tc>
+      </w:tr>
+      <w:tr>
+        <w:trPr>
+          <w:trHeight w:val="377"/>
+        </w:trPr>
+        <w:tc>
+          <w:tcPr>
+            <w:tcW w:w="6896" w:type="dxa"/>
+          </w:tcPr>
+          <w:p>
+            <w:pPr>
+              <w:bidi w:val="0"/>
+              <w:rPr>
+                <w:sz w:val="32"/>
+                <w:szCs w:val="32"/>
+                <w:rtl/>
+              </w:rPr>
+            </w:pPr>
+            <w:r>
+              <w:rPr>
+                <w:sz w:val="32"/>
+                <w:szCs w:val="32"/>
+              </w:rPr>
+              <w:t xml:space="preserve">The caregiver knows that the patient </w:t>
+            </w:r>
+            <w:r>
+              <w:rPr>
+                <w:sz w:val="32"/>
+                <w:szCs w:val="32"/>
+              </w:rPr>
+              <w:t xml:space="preserve">have go out safe zone </w:t>
+            </w:r>
+            <w:r>
+              <w:rPr>
+                <w:sz w:val="32"/>
+                <w:szCs w:val="32"/>
+              </w:rPr>
+              <w:t xml:space="preserve">area </w:t>
+            </w:r>
+          </w:p>
+        </w:tc>
+        <w:tc>
+          <w:tcPr>
+            <w:tcW w:w="2328" w:type="dxa"/>
+          </w:tcPr>
+          <w:p>
+            <w:pPr>
+              <w:bidi w:val="0"/>
+              <w:rPr>
+                <w:sz w:val="32"/>
+                <w:szCs w:val="32"/>
+                <w:rtl/>
+                <w:lang w:bidi="ar-EG"/>
+              </w:rPr>
+            </w:pPr>
+            <w:r>
+              <w:rPr>
+                <w:sz w:val="32"/>
+                <w:szCs w:val="32"/>
+              </w:rPr>
+              <w:t>Post-conditions</w:t>
+            </w:r>
+          </w:p>
+        </w:tc>
+      </w:tr>
+      <w:tr>
+        <w:trPr>
+          <w:trHeight w:val="2258"/>
+        </w:trPr>
+        <w:tc>
+          <w:tcPr>
+            <w:tcW w:w="6896" w:type="dxa"/>
+          </w:tcPr>
+          <w:p>
+            <w:pPr>
+              <w:bidi w:val="0"/>
+              <w:rPr>
+                <w:sz w:val="32"/>
+                <w:szCs w:val="32"/>
+              </w:rPr>
+            </w:pPr>
+            <w:r>
+              <w:rPr>
+                <w:sz w:val="32"/>
+                <w:szCs w:val="32"/>
+              </w:rPr>
+              <w:lastRenderedPageBreak/>
+              <w:t>System Action</w:t>
+            </w:r>
+          </w:p>
+          <w:p>
+            <w:pPr>
+              <w:pStyle w:val="ListParagraph"/>
+              <w:numPr>
+                <w:ilvl w:val="0"/>
+                <w:numId w:val="29"/>
+              </w:numPr>
+              <w:bidi w:val="0"/>
+              <w:rPr>
+                <w:sz w:val="32"/>
+                <w:szCs w:val="32"/>
+              </w:rPr>
+            </w:pPr>
+            <w:r>
+              <w:rPr>
+                <w:sz w:val="32"/>
+                <w:szCs w:val="32"/>
+              </w:rPr>
+              <w:t xml:space="preserve">Track patient location </w:t>
+            </w:r>
+          </w:p>
+          <w:p>
+            <w:pPr>
+              <w:pStyle w:val="ListParagraph"/>
+              <w:numPr>
+                <w:ilvl w:val="0"/>
+                <w:numId w:val="29"/>
+              </w:numPr>
+              <w:bidi w:val="0"/>
+              <w:rPr>
+                <w:sz w:val="32"/>
+                <w:szCs w:val="32"/>
+              </w:rPr>
+            </w:pPr>
+            <w:r>
+              <w:rPr>
+                <w:sz w:val="32"/>
+                <w:szCs w:val="32"/>
+              </w:rPr>
+              <w:t xml:space="preserve">Check if he is </w:t>
+            </w:r>
+            <w:r>
+              <w:rPr>
+                <w:sz w:val="32"/>
+                <w:szCs w:val="32"/>
+              </w:rPr>
+              <w:t>out of his</w:t>
+            </w:r>
+            <w:r>
+              <w:rPr>
+                <w:sz w:val="32"/>
+                <w:szCs w:val="32"/>
+              </w:rPr>
+              <w:t xml:space="preserve"> safe zone </w:t>
+            </w:r>
+            <w:r>
+              <w:rPr>
+                <w:sz w:val="32"/>
+                <w:szCs w:val="32"/>
+              </w:rPr>
+              <w:t xml:space="preserve">at specific time </w:t>
+            </w:r>
+          </w:p>
+          <w:p>
+            <w:pPr>
+              <w:pStyle w:val="ListParagraph"/>
+              <w:numPr>
+                <w:ilvl w:val="0"/>
+                <w:numId w:val="29"/>
+              </w:numPr>
+              <w:bidi w:val="0"/>
+              <w:rPr>
+                <w:sz w:val="40"/>
+                <w:szCs w:val="40"/>
+                <w:rtl/>
+              </w:rPr>
+            </w:pPr>
+            <w:r>
+              <w:rPr>
+                <w:sz w:val="32"/>
+                <w:szCs w:val="32"/>
+              </w:rPr>
+              <w:t xml:space="preserve"> </w:t>
+            </w:r>
+            <w:r>
+              <w:rPr>
+                <w:sz w:val="32"/>
+                <w:szCs w:val="32"/>
+              </w:rPr>
+              <w:t>Send alert to caregiver</w:t>
+            </w:r>
+          </w:p>
+        </w:tc>
+        <w:tc>
+          <w:tcPr>
+            <w:tcW w:w="2328" w:type="dxa"/>
+          </w:tcPr>
+          <w:p>
+            <w:pPr>
+              <w:bidi w:val="0"/>
+              <w:rPr>
+                <w:sz w:val="32"/>
+                <w:szCs w:val="32"/>
+                <w:rtl/>
+              </w:rPr>
+            </w:pPr>
+            <w:r>
+              <w:rPr>
+                <w:sz w:val="32"/>
+                <w:szCs w:val="32"/>
+              </w:rPr>
+              <w:t>Flow of events</w:t>
+            </w:r>
+          </w:p>
+        </w:tc>
+      </w:tr>
+    </w:tbl>
+    <w:p>
+      <w:pPr>
+        <w:bidi w:val="0"/>
+        <w:rPr>
+          <w:sz w:val="40"/>
+          <w:szCs w:val="40"/>
+          <w:lang w:bidi="ar-EG"/>
+        </w:rPr>
+      </w:pPr>
+    </w:p>
+    <w:p>
+      <w:pPr>
+        <w:bidi w:val="0"/>
+        <w:rPr>
+          <w:sz w:val="40"/>
+          <w:szCs w:val="40"/>
+          <w:lang w:bidi="ar-EG"/>
+        </w:rPr>
+      </w:pPr>
+    </w:p>
+    <w:p>
+      <w:pPr>
+        <w:bidi w:val="0"/>
+        <w:rPr>
+          <w:sz w:val="40"/>
+          <w:szCs w:val="40"/>
+          <w:lang w:bidi="ar-EG"/>
+        </w:rPr>
+      </w:pPr>
+    </w:p>
+    <w:p>
+      <w:pPr>
+        <w:bidi w:val="0"/>
+        <w:rPr>
+          <w:sz w:val="40"/>
+          <w:szCs w:val="40"/>
+          <w:lang w:bidi="ar-EG"/>
+        </w:rPr>
+      </w:pPr>
+    </w:p>
+    <w:tbl>
+      <w:tblPr>
+        <w:tblStyle w:val="TableGrid"/>
+        <w:bidiVisual/>
+        <w:tblW w:w="9473" w:type="dxa"/>
+        <w:tblInd w:w="-1173" w:type="dxa"/>
+        <w:tblLook w:val="04A0" w:firstRow="1" w:lastRow="0" w:firstColumn="1" w:lastColumn="0" w:noHBand="0" w:noVBand="1"/>
+      </w:tblPr>
+      <w:tblGrid>
+        <w:gridCol w:w="6735"/>
+        <w:gridCol w:w="2738"/>
+      </w:tblGrid>
+      <w:tr>
+        <w:trPr>
+          <w:trHeight w:val="188"/>
+        </w:trPr>
+        <w:tc>
+          <w:tcPr>
+            <w:tcW w:w="6735" w:type="dxa"/>
+            <w:tcBorders>
+              <w:top w:val="single" w:sz="4" w:space="0" w:color="auto"/>
+              <w:left w:val="single" w:sz="4" w:space="0" w:color="auto"/>
+              <w:bottom w:val="single" w:sz="4" w:space="0" w:color="auto"/>
+              <w:right w:val="single" w:sz="4" w:space="0" w:color="auto"/>
+            </w:tcBorders>
+            <w:hideMark/>
+          </w:tcPr>
+          <w:p>
+            <w:pPr>
+              <w:bidi w:val="0"/>
+              <w:spacing w:after="160" w:line="259" w:lineRule="auto"/>
+              <w:rPr>
+                <w:sz w:val="32"/>
+                <w:szCs w:val="32"/>
+                <w:lang w:bidi="ar-EG"/>
+              </w:rPr>
+            </w:pPr>
+            <w:r>
+              <w:rPr>
+                <w:sz w:val="32"/>
+                <w:szCs w:val="32"/>
+                <w:lang w:bidi="ar-EG"/>
+              </w:rPr>
+              <w:t>11</w:t>
+            </w:r>
+          </w:p>
+        </w:tc>
+        <w:tc>
+          <w:tcPr>
+            <w:tcW w:w="2738" w:type="dxa"/>
+            <w:tcBorders>
+              <w:top w:val="single" w:sz="4" w:space="0" w:color="auto"/>
+              <w:left w:val="single" w:sz="4" w:space="0" w:color="auto"/>
+              <w:bottom w:val="single" w:sz="4" w:space="0" w:color="auto"/>
+              <w:right w:val="single" w:sz="4" w:space="0" w:color="auto"/>
+            </w:tcBorders>
+            <w:hideMark/>
+          </w:tcPr>
+          <w:p>
+            <w:pPr>
+              <w:bidi w:val="0"/>
+              <w:spacing w:after="160" w:line="259" w:lineRule="auto"/>
+              <w:rPr>
+                <w:sz w:val="32"/>
+                <w:szCs w:val="32"/>
+                <w:lang w:bidi="ar-EG"/>
+              </w:rPr>
+            </w:pPr>
+            <w:r>
+              <w:rPr>
+                <w:sz w:val="32"/>
+                <w:szCs w:val="32"/>
+                <w:lang w:bidi="ar-EG"/>
+              </w:rPr>
+              <w:t>Use Case ID</w:t>
+            </w:r>
+          </w:p>
+        </w:tc>
+      </w:tr>
+      <w:tr>
+        <w:trPr>
+          <w:trHeight w:val="181"/>
+        </w:trPr>
+        <w:tc>
+          <w:tcPr>
+            <w:tcW w:w="6735" w:type="dxa"/>
+            <w:tcBorders>
+              <w:top w:val="single" w:sz="4" w:space="0" w:color="auto"/>
+              <w:left w:val="single" w:sz="4" w:space="0" w:color="auto"/>
+              <w:bottom w:val="single" w:sz="4" w:space="0" w:color="auto"/>
+              <w:right w:val="single" w:sz="4" w:space="0" w:color="auto"/>
+            </w:tcBorders>
+            <w:hideMark/>
+          </w:tcPr>
+          <w:p>
+            <w:pPr>
+              <w:bidi w:val="0"/>
+              <w:spacing w:after="160" w:line="259" w:lineRule="auto"/>
+              <w:rPr>
+                <w:sz w:val="32"/>
+                <w:szCs w:val="32"/>
+                <w:lang w:bidi="ar-EG"/>
+              </w:rPr>
+            </w:pPr>
+            <w:r>
+              <w:rPr>
+                <w:sz w:val="32"/>
+                <w:szCs w:val="32"/>
+                <w:lang w:bidi="ar-EG"/>
+              </w:rPr>
+              <w:t>Initial Assessment</w:t>
+            </w:r>
+          </w:p>
+        </w:tc>
+        <w:tc>
+          <w:tcPr>
+            <w:tcW w:w="2738" w:type="dxa"/>
+            <w:tcBorders>
+              <w:top w:val="single" w:sz="4" w:space="0" w:color="auto"/>
+              <w:left w:val="single" w:sz="4" w:space="0" w:color="auto"/>
+              <w:bottom w:val="single" w:sz="4" w:space="0" w:color="auto"/>
+              <w:right w:val="single" w:sz="4" w:space="0" w:color="auto"/>
+            </w:tcBorders>
+            <w:hideMark/>
+          </w:tcPr>
+          <w:p>
+            <w:pPr>
+              <w:bidi w:val="0"/>
+              <w:spacing w:after="160" w:line="259" w:lineRule="auto"/>
+              <w:rPr>
+                <w:sz w:val="32"/>
+                <w:szCs w:val="32"/>
+                <w:lang w:bidi="ar-EG"/>
+              </w:rPr>
+            </w:pPr>
+            <w:r>
+              <w:rPr>
+                <w:sz w:val="32"/>
+                <w:szCs w:val="32"/>
+                <w:lang w:bidi="ar-EG"/>
+              </w:rPr>
+              <w:t>Use Case Name</w:t>
+            </w:r>
+          </w:p>
+        </w:tc>
+      </w:tr>
+      <w:tr>
+        <w:trPr>
+          <w:trHeight w:val="188"/>
+        </w:trPr>
+        <w:tc>
+          <w:tcPr>
+            <w:tcW w:w="6735" w:type="dxa"/>
+            <w:tcBorders>
+              <w:top w:val="single" w:sz="4" w:space="0" w:color="auto"/>
+              <w:left w:val="single" w:sz="4" w:space="0" w:color="auto"/>
+              <w:bottom w:val="single" w:sz="4" w:space="0" w:color="auto"/>
+              <w:right w:val="single" w:sz="4" w:space="0" w:color="auto"/>
+            </w:tcBorders>
+            <w:hideMark/>
+          </w:tcPr>
+          <w:p>
+            <w:pPr>
+              <w:bidi w:val="0"/>
+              <w:spacing w:after="160" w:line="259" w:lineRule="auto"/>
+              <w:rPr>
+                <w:sz w:val="32"/>
+                <w:szCs w:val="32"/>
+                <w:lang w:bidi="ar-EG"/>
+              </w:rPr>
+            </w:pPr>
+            <w:r>
+              <w:rPr>
+                <w:sz w:val="32"/>
+                <w:szCs w:val="32"/>
+                <w:lang w:bidi="ar-EG"/>
+              </w:rPr>
+              <w:t>Patient</w:t>
+            </w:r>
+          </w:p>
+        </w:tc>
+        <w:tc>
+          <w:tcPr>
+            <w:tcW w:w="2738" w:type="dxa"/>
+            <w:tcBorders>
+              <w:top w:val="single" w:sz="4" w:space="0" w:color="auto"/>
+              <w:left w:val="single" w:sz="4" w:space="0" w:color="auto"/>
+              <w:bottom w:val="single" w:sz="4" w:space="0" w:color="auto"/>
+              <w:right w:val="single" w:sz="4" w:space="0" w:color="auto"/>
+            </w:tcBorders>
+            <w:hideMark/>
+          </w:tcPr>
+          <w:p>
+            <w:pPr>
+              <w:bidi w:val="0"/>
+              <w:spacing w:after="160" w:line="259" w:lineRule="auto"/>
+              <w:rPr>
+                <w:sz w:val="32"/>
+                <w:szCs w:val="32"/>
+                <w:lang w:bidi="ar-EG"/>
+              </w:rPr>
+            </w:pPr>
+            <w:r>
+              <w:rPr>
+                <w:sz w:val="32"/>
+                <w:szCs w:val="32"/>
+                <w:lang w:bidi="ar-EG"/>
+              </w:rPr>
+              <w:t>Actors</w:t>
+            </w:r>
+          </w:p>
+        </w:tc>
+      </w:tr>
+      <w:tr>
+        <w:trPr>
+          <w:trHeight w:val="654"/>
+        </w:trPr>
+        <w:tc>
+          <w:tcPr>
+            <w:tcW w:w="6735" w:type="dxa"/>
+            <w:tcBorders>
+              <w:top w:val="single" w:sz="4" w:space="0" w:color="auto"/>
+              <w:left w:val="single" w:sz="4" w:space="0" w:color="auto"/>
+              <w:bottom w:val="single" w:sz="4" w:space="0" w:color="auto"/>
+              <w:right w:val="single" w:sz="4" w:space="0" w:color="auto"/>
+            </w:tcBorders>
+            <w:hideMark/>
+          </w:tcPr>
+          <w:p>
+            <w:pPr>
+              <w:numPr>
+                <w:ilvl w:val="0"/>
+                <w:numId w:val="30"/>
+              </w:numPr>
+              <w:bidi w:val="0"/>
+              <w:spacing w:after="160" w:line="259" w:lineRule="auto"/>
+              <w:rPr>
+                <w:sz w:val="32"/>
+                <w:szCs w:val="32"/>
+                <w:rtl/>
+              </w:rPr>
+            </w:pPr>
+            <w:r>
+              <w:rPr>
+                <w:sz w:val="32"/>
+                <w:szCs w:val="32"/>
+                <w:lang w:bidi="ar-EG"/>
+              </w:rPr>
+              <w:t>The caregiver has logged into the app</w:t>
+            </w:r>
+          </w:p>
+          <w:p>
+            <w:pPr>
+              <w:numPr>
+                <w:ilvl w:val="0"/>
+                <w:numId w:val="30"/>
+              </w:numPr>
+              <w:bidi w:val="0"/>
+              <w:spacing w:after="160" w:line="259" w:lineRule="auto"/>
+              <w:rPr>
+                <w:sz w:val="32"/>
+                <w:szCs w:val="32"/>
+                <w:lang w:bidi="ar-EG"/>
+              </w:rPr>
+            </w:pPr>
+            <w:r>
+              <w:rPr>
+                <w:sz w:val="32"/>
+                <w:szCs w:val="32"/>
+                <w:lang w:bidi="ar-EG"/>
+              </w:rPr>
+              <w:t>The caregiver has access to the patient's connection</w:t>
+            </w:r>
+          </w:p>
+          <w:p>
+            <w:pPr>
+              <w:numPr>
+                <w:ilvl w:val="0"/>
+                <w:numId w:val="30"/>
+              </w:numPr>
+              <w:bidi w:val="0"/>
+              <w:spacing w:after="160" w:line="259" w:lineRule="auto"/>
+              <w:rPr>
+                <w:sz w:val="32"/>
+                <w:szCs w:val="32"/>
+                <w:lang w:bidi="ar-EG"/>
+              </w:rPr>
+            </w:pPr>
+            <w:r>
+              <w:rPr>
+                <w:sz w:val="32"/>
+                <w:szCs w:val="32"/>
+                <w:lang w:bidi="ar-EG"/>
+              </w:rPr>
+              <w:t>The patient has logged into the app</w:t>
+            </w:r>
+          </w:p>
+        </w:tc>
+        <w:tc>
+          <w:tcPr>
+            <w:tcW w:w="2738" w:type="dxa"/>
+            <w:tcBorders>
+              <w:top w:val="single" w:sz="4" w:space="0" w:color="auto"/>
+              <w:left w:val="single" w:sz="4" w:space="0" w:color="auto"/>
+              <w:bottom w:val="single" w:sz="4" w:space="0" w:color="auto"/>
+              <w:right w:val="single" w:sz="4" w:space="0" w:color="auto"/>
+            </w:tcBorders>
+            <w:hideMark/>
+          </w:tcPr>
+          <w:p>
+            <w:pPr>
+              <w:bidi w:val="0"/>
+              <w:spacing w:after="160" w:line="259" w:lineRule="auto"/>
+              <w:rPr>
+                <w:sz w:val="32"/>
+                <w:szCs w:val="32"/>
+                <w:rtl/>
+              </w:rPr>
+            </w:pPr>
+            <w:r>
+              <w:rPr>
+                <w:sz w:val="32"/>
+                <w:szCs w:val="32"/>
+                <w:lang w:bidi="ar-EG"/>
+              </w:rPr>
+              <w:t>Pre-conditions</w:t>
+            </w:r>
+          </w:p>
+        </w:tc>
+      </w:tr>
+      <w:tr>
+        <w:trPr>
+          <w:trHeight w:val="377"/>
+        </w:trPr>
+        <w:tc>
+          <w:tcPr>
+            <w:tcW w:w="6735" w:type="dxa"/>
+            <w:tcBorders>
+              <w:top w:val="single" w:sz="4" w:space="0" w:color="auto"/>
+              <w:left w:val="single" w:sz="4" w:space="0" w:color="auto"/>
+              <w:bottom w:val="single" w:sz="4" w:space="0" w:color="auto"/>
+              <w:right w:val="single" w:sz="4" w:space="0" w:color="auto"/>
+            </w:tcBorders>
+            <w:hideMark/>
+          </w:tcPr>
+          <w:p>
+            <w:pPr>
+              <w:bidi w:val="0"/>
+              <w:spacing w:after="160" w:line="259" w:lineRule="auto"/>
+              <w:rPr>
+                <w:sz w:val="32"/>
+                <w:szCs w:val="32"/>
+                <w:rtl/>
+              </w:rPr>
+            </w:pPr>
+            <w:r>
+              <w:rPr>
+                <w:sz w:val="32"/>
+                <w:szCs w:val="32"/>
+                <w:lang w:bidi="ar-EG"/>
+              </w:rPr>
+              <w:t>System redirects him to the main page</w:t>
+            </w:r>
+          </w:p>
+        </w:tc>
+        <w:tc>
+          <w:tcPr>
+            <w:tcW w:w="2738" w:type="dxa"/>
+            <w:tcBorders>
+              <w:top w:val="single" w:sz="4" w:space="0" w:color="auto"/>
+              <w:left w:val="single" w:sz="4" w:space="0" w:color="auto"/>
+              <w:bottom w:val="single" w:sz="4" w:space="0" w:color="auto"/>
+              <w:right w:val="single" w:sz="4" w:space="0" w:color="auto"/>
+            </w:tcBorders>
+            <w:hideMark/>
+          </w:tcPr>
+          <w:p>
+            <w:pPr>
+              <w:bidi w:val="0"/>
+              <w:spacing w:after="160" w:line="259" w:lineRule="auto"/>
+              <w:rPr>
+                <w:sz w:val="32"/>
+                <w:szCs w:val="32"/>
+                <w:rtl/>
+                <w:lang w:bidi="ar-EG"/>
+              </w:rPr>
+            </w:pPr>
+            <w:r>
+              <w:rPr>
+                <w:sz w:val="32"/>
+                <w:szCs w:val="32"/>
+                <w:lang w:bidi="ar-EG"/>
+              </w:rPr>
+              <w:t>Post-conditions</w:t>
+            </w:r>
+          </w:p>
+        </w:tc>
+      </w:tr>
+      <w:tr>
+        <w:trPr>
+          <w:trHeight w:val="1408"/>
+        </w:trPr>
+        <w:tc>
+          <w:tcPr>
+            <w:tcW w:w="6735" w:type="dxa"/>
+            <w:tcBorders>
+              <w:top w:val="single" w:sz="4" w:space="0" w:color="auto"/>
+              <w:left w:val="single" w:sz="4" w:space="0" w:color="auto"/>
+              <w:bottom w:val="single" w:sz="4" w:space="0" w:color="auto"/>
+              <w:right w:val="single" w:sz="4" w:space="0" w:color="auto"/>
+            </w:tcBorders>
+          </w:tcPr>
+          <w:p>
+            <w:pPr>
+              <w:bidi w:val="0"/>
+              <w:spacing w:after="160" w:line="259" w:lineRule="auto"/>
+              <w:rPr>
+                <w:sz w:val="32"/>
+                <w:szCs w:val="32"/>
+                <w:lang w:bidi="ar-EG"/>
+              </w:rPr>
+            </w:pPr>
+          </w:p>
+          <w:tbl>
+            <w:tblPr>
+              <w:tblStyle w:val="TableGrid"/>
+              <w:bidiVisual/>
+              <w:tblW w:w="6509" w:type="dxa"/>
+              <w:tblLook w:val="04A0" w:firstRow="1" w:lastRow="0" w:firstColumn="1" w:lastColumn="0" w:noHBand="0" w:noVBand="1"/>
+            </w:tblPr>
+            <w:tblGrid>
+              <w:gridCol w:w="2541"/>
+              <w:gridCol w:w="3968"/>
+            </w:tblGrid>
+            <w:tr>
+              <w:trPr>
+                <w:trHeight w:val="282"/>
+              </w:trPr>
+              <w:tc>
+                <w:tcPr>
+                  <w:tcW w:w="2541" w:type="dxa"/>
+                  <w:tcBorders>
+                    <w:top w:val="single" w:sz="4" w:space="0" w:color="auto"/>
+                    <w:left w:val="single" w:sz="4" w:space="0" w:color="auto"/>
+                    <w:bottom w:val="single" w:sz="4" w:space="0" w:color="auto"/>
+                    <w:right w:val="single" w:sz="4" w:space="0" w:color="auto"/>
+                  </w:tcBorders>
+                  <w:hideMark/>
+                </w:tcPr>
+                <w:p>
+                  <w:pPr>
+                    <w:bidi w:val="0"/>
+                    <w:spacing w:after="160" w:line="259" w:lineRule="auto"/>
+                    <w:rPr>
+                      <w:sz w:val="32"/>
+                      <w:szCs w:val="32"/>
+                      <w:lang w:bidi="ar-EG"/>
+                    </w:rPr>
+                  </w:pPr>
+                  <w:r>
+                    <w:rPr>
+                      <w:sz w:val="32"/>
+                      <w:szCs w:val="32"/>
+                      <w:lang w:bidi="ar-EG"/>
+                    </w:rPr>
+                    <w:t>Patient action</w:t>
+                  </w:r>
+                </w:p>
+              </w:tc>
+              <w:tc>
+                <w:tcPr>
+                  <w:tcW w:w="3968" w:type="dxa"/>
+                  <w:tcBorders>
+                    <w:top w:val="single" w:sz="4" w:space="0" w:color="auto"/>
+                    <w:left w:val="single" w:sz="4" w:space="0" w:color="auto"/>
+                    <w:bottom w:val="single" w:sz="4" w:space="0" w:color="auto"/>
+                    <w:right w:val="single" w:sz="4" w:space="0" w:color="auto"/>
+                  </w:tcBorders>
+                  <w:hideMark/>
+                </w:tcPr>
+                <w:p>
+                  <w:pPr>
+                    <w:bidi w:val="0"/>
+                    <w:spacing w:after="160" w:line="259" w:lineRule="auto"/>
+                    <w:rPr>
+                      <w:sz w:val="32"/>
+                      <w:szCs w:val="32"/>
+                      <w:lang w:bidi="ar-EG"/>
+                    </w:rPr>
+                  </w:pPr>
+                  <w:r>
+                    <w:rPr>
+                      <w:sz w:val="32"/>
+                      <w:szCs w:val="32"/>
+                      <w:lang w:bidi="ar-EG"/>
+                    </w:rPr>
+                    <w:t>System Action</w:t>
+                  </w:r>
+                </w:p>
+              </w:tc>
+            </w:tr>
+            <w:tr>
+              <w:trPr>
+                <w:trHeight w:val="282"/>
+              </w:trPr>
+              <w:tc>
+                <w:tcPr>
+                  <w:tcW w:w="2541" w:type="dxa"/>
+                  <w:tcBorders>
+                    <w:top w:val="single" w:sz="4" w:space="0" w:color="auto"/>
+                    <w:left w:val="single" w:sz="4" w:space="0" w:color="auto"/>
+                    <w:bottom w:val="single" w:sz="4" w:space="0" w:color="auto"/>
+                    <w:right w:val="single" w:sz="4" w:space="0" w:color="auto"/>
+                  </w:tcBorders>
+                  <w:hideMark/>
+                </w:tcPr>
+                <w:p>
+                  <w:pPr>
+                    <w:pStyle w:val="ListParagraph"/>
+                    <w:numPr>
+                      <w:ilvl w:val="0"/>
+                      <w:numId w:val="35"/>
+                    </w:numPr>
+                    <w:bidi w:val="0"/>
+                    <w:rPr>
+                      <w:sz w:val="32"/>
+                      <w:szCs w:val="32"/>
+                      <w:lang w:bidi="ar-EG"/>
+                    </w:rPr>
+                  </w:pPr>
+                  <w:r>
+                    <w:rPr>
+                      <w:sz w:val="32"/>
+                      <w:szCs w:val="32"/>
+                      <w:lang w:bidi="ar-EG"/>
+                    </w:rPr>
+                    <w:t>The patient logged in.</w:t>
+                  </w:r>
+                </w:p>
+              </w:tc>
+              <w:tc>
+                <w:tcPr>
+                  <w:tcW w:w="3968" w:type="dxa"/>
+                  <w:tcBorders>
+                    <w:top w:val="single" w:sz="4" w:space="0" w:color="auto"/>
+                    <w:left w:val="single" w:sz="4" w:space="0" w:color="auto"/>
+                    <w:bottom w:val="single" w:sz="4" w:space="0" w:color="auto"/>
+                    <w:right w:val="single" w:sz="4" w:space="0" w:color="auto"/>
+                  </w:tcBorders>
+                  <w:hideMark/>
+                </w:tcPr>
+                <w:p>
+                  <w:pPr>
+                    <w:numPr>
+                      <w:ilvl w:val="0"/>
+                      <w:numId w:val="33"/>
+                    </w:numPr>
+                    <w:bidi w:val="0"/>
+                    <w:spacing w:after="160" w:line="259" w:lineRule="auto"/>
+                    <w:rPr>
+                      <w:sz w:val="32"/>
+                      <w:szCs w:val="32"/>
+                      <w:lang w:bidi="ar-EG"/>
+                    </w:rPr>
+                  </w:pPr>
+                  <w:r>
+                    <w:rPr>
+                      <w:sz w:val="32"/>
+                      <w:szCs w:val="32"/>
+                      <w:lang w:bidi="ar-EG"/>
+                    </w:rPr>
+                    <w:t xml:space="preserve">System redirects him to assessment page </w:t>
+                  </w:r>
+                </w:p>
+              </w:tc>
+            </w:tr>
+            <w:tr>
+              <w:trPr>
+                <w:trHeight w:val="290"/>
+              </w:trPr>
+              <w:tc>
+                <w:tcPr>
+                  <w:tcW w:w="2541" w:type="dxa"/>
+                  <w:tcBorders>
+                    <w:top w:val="single" w:sz="4" w:space="0" w:color="auto"/>
+                    <w:left w:val="single" w:sz="4" w:space="0" w:color="auto"/>
+                    <w:bottom w:val="single" w:sz="4" w:space="0" w:color="auto"/>
+                    <w:right w:val="single" w:sz="4" w:space="0" w:color="auto"/>
+                  </w:tcBorders>
+                  <w:hideMark/>
+                </w:tcPr>
+                <w:p>
+                  <w:pPr>
+                    <w:numPr>
+                      <w:ilvl w:val="0"/>
+                      <w:numId w:val="36"/>
+                    </w:numPr>
+                    <w:bidi w:val="0"/>
+                    <w:spacing w:after="160" w:line="259" w:lineRule="auto"/>
+                    <w:rPr>
+                      <w:sz w:val="32"/>
+                      <w:szCs w:val="32"/>
+                      <w:lang w:bidi="ar-EG"/>
+                    </w:rPr>
+                  </w:pPr>
+                  <w:r>
+                    <w:rPr>
+                      <w:sz w:val="32"/>
+                      <w:szCs w:val="32"/>
+                      <w:lang w:bidi="ar-EG"/>
+                    </w:rPr>
+                    <w:t xml:space="preserve">Solve assessment </w:t>
+                  </w:r>
+                </w:p>
+              </w:tc>
+              <w:tc>
+                <w:tcPr>
+                  <w:tcW w:w="3968" w:type="dxa"/>
+                  <w:tcBorders>
+                    <w:top w:val="single" w:sz="4" w:space="0" w:color="auto"/>
+                    <w:left w:val="single" w:sz="4" w:space="0" w:color="auto"/>
+                    <w:bottom w:val="single" w:sz="4" w:space="0" w:color="auto"/>
+                    <w:right w:val="single" w:sz="4" w:space="0" w:color="auto"/>
+                  </w:tcBorders>
+                  <w:hideMark/>
+                </w:tcPr>
+                <w:p>
+                  <w:pPr>
+                    <w:numPr>
+                      <w:ilvl w:val="0"/>
+                      <w:numId w:val="37"/>
+                    </w:numPr>
+                    <w:bidi w:val="0"/>
+                    <w:spacing w:after="160" w:line="259" w:lineRule="auto"/>
+                    <w:rPr>
+                      <w:sz w:val="32"/>
+                      <w:szCs w:val="32"/>
+                      <w:lang w:bidi="ar-EG"/>
+                    </w:rPr>
+                  </w:pPr>
+                  <w:r>
+                    <w:rPr>
+                      <w:sz w:val="32"/>
+                      <w:szCs w:val="32"/>
+                      <w:lang w:bidi="ar-EG"/>
+                    </w:rPr>
+                    <w:t xml:space="preserve">System calculates the score, then classify his degree of disease </w:t>
+                  </w:r>
+                </w:p>
+              </w:tc>
+            </w:tr>
+            <w:tr>
+              <w:trPr>
+                <w:trHeight w:val="282"/>
+              </w:trPr>
+              <w:tc>
+                <w:tcPr>
+                  <w:tcW w:w="2541" w:type="dxa"/>
+                  <w:tcBorders>
+                    <w:top w:val="single" w:sz="4" w:space="0" w:color="auto"/>
+                    <w:left w:val="single" w:sz="4" w:space="0" w:color="auto"/>
+                    <w:bottom w:val="single" w:sz="4" w:space="0" w:color="auto"/>
+                    <w:right w:val="single" w:sz="4" w:space="0" w:color="auto"/>
+                  </w:tcBorders>
+                </w:tcPr>
+                <w:p>
+                  <w:pPr>
+                    <w:bidi w:val="0"/>
+                    <w:spacing w:after="160" w:line="259" w:lineRule="auto"/>
+                    <w:rPr>
+                      <w:sz w:val="32"/>
+                      <w:szCs w:val="32"/>
+                      <w:lang w:bidi="ar-EG"/>
+                    </w:rPr>
+                  </w:pPr>
+                </w:p>
+              </w:tc>
+              <w:tc>
+                <w:tcPr>
+                  <w:tcW w:w="3968" w:type="dxa"/>
+                  <w:tcBorders>
+                    <w:top w:val="single" w:sz="4" w:space="0" w:color="auto"/>
+                    <w:left w:val="single" w:sz="4" w:space="0" w:color="auto"/>
+                    <w:bottom w:val="single" w:sz="4" w:space="0" w:color="auto"/>
+                    <w:right w:val="single" w:sz="4" w:space="0" w:color="auto"/>
+                  </w:tcBorders>
+                  <w:hideMark/>
+                </w:tcPr>
+                <w:p>
+                  <w:pPr>
+                    <w:numPr>
+                      <w:ilvl w:val="0"/>
+                      <w:numId w:val="38"/>
+                    </w:numPr>
+                    <w:bidi w:val="0"/>
+                    <w:spacing w:after="160" w:line="259" w:lineRule="auto"/>
+                    <w:rPr>
+                      <w:sz w:val="32"/>
+                      <w:szCs w:val="32"/>
+                      <w:lang w:val="en" w:bidi="ar-EG"/>
+                    </w:rPr>
+                  </w:pPr>
+                  <w:r>
+                    <w:rPr>
+                      <w:sz w:val="32"/>
+                      <w:szCs w:val="32"/>
+                      <w:lang w:val="en" w:bidi="ar-EG"/>
+                    </w:rPr>
+                    <w:t>Redirect him to main page</w:t>
+                  </w:r>
+                </w:p>
+              </w:tc>
+            </w:tr>
+          </w:tbl>
+          <w:p>
+            <w:pPr>
+              <w:bidi w:val="0"/>
+              <w:spacing w:after="160" w:line="259" w:lineRule="auto"/>
+              <w:rPr>
+                <w:sz w:val="32"/>
+                <w:szCs w:val="32"/>
+                <w:lang w:bidi="ar-EG"/>
+              </w:rPr>
+            </w:pPr>
+          </w:p>
+        </w:tc>
+        <w:tc>
+          <w:tcPr>
+            <w:tcW w:w="2738" w:type="dxa"/>
+            <w:tcBorders>
+              <w:top w:val="single" w:sz="4" w:space="0" w:color="auto"/>
+              <w:left w:val="single" w:sz="4" w:space="0" w:color="auto"/>
+              <w:bottom w:val="single" w:sz="4" w:space="0" w:color="auto"/>
+              <w:right w:val="single" w:sz="4" w:space="0" w:color="auto"/>
+            </w:tcBorders>
+            <w:hideMark/>
+          </w:tcPr>
+          <w:p>
+            <w:pPr>
+              <w:bidi w:val="0"/>
+              <w:spacing w:after="160" w:line="259" w:lineRule="auto"/>
+              <w:rPr>
+                <w:sz w:val="32"/>
+                <w:szCs w:val="32"/>
+                <w:rtl/>
+              </w:rPr>
+            </w:pPr>
+            <w:r>
+              <w:rPr>
+                <w:sz w:val="32"/>
+                <w:szCs w:val="32"/>
+                <w:lang w:bidi="ar-EG"/>
+              </w:rPr>
+              <w:lastRenderedPageBreak/>
+              <w:t>Flow of events</w:t>
+            </w:r>
+          </w:p>
+        </w:tc>
+      </w:tr>
+      <w:tr>
+        <w:trPr>
+          <w:trHeight w:val="2122"/>
+        </w:trPr>
+        <w:tc>
+          <w:tcPr>
+            <w:tcW w:w="6735" w:type="dxa"/>
+            <w:tcBorders>
+              <w:top w:val="single" w:sz="4" w:space="0" w:color="auto"/>
+              <w:left w:val="single" w:sz="4" w:space="0" w:color="auto"/>
+              <w:bottom w:val="single" w:sz="4" w:space="0" w:color="auto"/>
+              <w:right w:val="single" w:sz="4" w:space="0" w:color="auto"/>
+            </w:tcBorders>
+            <w:hideMark/>
+          </w:tcPr>
+          <w:tbl>
+            <w:tblPr>
+              <w:tblStyle w:val="TableGrid"/>
+              <w:bidiVisual/>
+              <w:tblW w:w="0" w:type="auto"/>
+              <w:tblLook w:val="04A0" w:firstRow="1" w:lastRow="0" w:firstColumn="1" w:lastColumn="0" w:noHBand="0" w:noVBand="1"/>
+            </w:tblPr>
+            <w:tblGrid>
+              <w:gridCol w:w="2965"/>
+              <w:gridCol w:w="3544"/>
+            </w:tblGrid>
+            <w:tr>
+              <w:trPr>
+                <w:trHeight w:val="149"/>
+              </w:trPr>
+              <w:tc>
+                <w:tcPr>
+                  <w:tcW w:w="2965" w:type="dxa"/>
+                  <w:tcBorders>
+                    <w:top w:val="single" w:sz="4" w:space="0" w:color="auto"/>
+                    <w:left w:val="single" w:sz="4" w:space="0" w:color="auto"/>
+                    <w:bottom w:val="single" w:sz="4" w:space="0" w:color="auto"/>
+                    <w:right w:val="single" w:sz="4" w:space="0" w:color="auto"/>
+                  </w:tcBorders>
+                  <w:hideMark/>
+                </w:tcPr>
+                <w:p>
+                  <w:pPr>
+                    <w:bidi w:val="0"/>
+                    <w:spacing w:after="160" w:line="259" w:lineRule="auto"/>
+                    <w:rPr>
+                      <w:sz w:val="32"/>
+                      <w:szCs w:val="32"/>
+                      <w:rtl/>
+                    </w:rPr>
+                  </w:pPr>
+                  <w:r>
+                    <w:rPr>
+                      <w:sz w:val="32"/>
+                      <w:szCs w:val="32"/>
+                      <w:lang w:bidi="ar-EG"/>
+                    </w:rPr>
+                    <w:t>Patient action</w:t>
+                  </w:r>
+                </w:p>
+              </w:tc>
+              <w:tc>
+                <w:tcPr>
+                  <w:tcW w:w="3544" w:type="dxa"/>
+                  <w:tcBorders>
+                    <w:top w:val="single" w:sz="4" w:space="0" w:color="auto"/>
+                    <w:left w:val="single" w:sz="4" w:space="0" w:color="auto"/>
+                    <w:bottom w:val="single" w:sz="4" w:space="0" w:color="auto"/>
+                    <w:right w:val="single" w:sz="4" w:space="0" w:color="auto"/>
+                  </w:tcBorders>
+                  <w:hideMark/>
+                </w:tcPr>
+                <w:p>
+                  <w:pPr>
+                    <w:bidi w:val="0"/>
+                    <w:spacing w:after="160" w:line="259" w:lineRule="auto"/>
+                    <w:rPr>
+                      <w:sz w:val="32"/>
+                      <w:szCs w:val="32"/>
+                      <w:lang w:bidi="ar-EG"/>
+                    </w:rPr>
+                  </w:pPr>
+                  <w:r>
+                    <w:rPr>
+                      <w:sz w:val="32"/>
+                      <w:szCs w:val="32"/>
+                      <w:lang w:bidi="ar-EG"/>
+                    </w:rPr>
+                    <w:t>System Action</w:t>
+                  </w:r>
+                </w:p>
+              </w:tc>
+            </w:tr>
+            <w:tr>
+              <w:trPr>
+                <w:trHeight w:val="551"/>
+              </w:trPr>
+              <w:tc>
+                <w:tcPr>
+                  <w:tcW w:w="2965" w:type="dxa"/>
+                  <w:tcBorders>
+                    <w:top w:val="single" w:sz="4" w:space="0" w:color="auto"/>
+                    <w:left w:val="single" w:sz="4" w:space="0" w:color="auto"/>
+                    <w:bottom w:val="single" w:sz="4" w:space="0" w:color="auto"/>
+                    <w:right w:val="single" w:sz="4" w:space="0" w:color="auto"/>
+                  </w:tcBorders>
+                  <w:hideMark/>
+                </w:tcPr>
+                <w:p>
+                  <w:pPr>
+                    <w:numPr>
+                      <w:ilvl w:val="0"/>
+                      <w:numId w:val="32"/>
+                    </w:numPr>
+                    <w:bidi w:val="0"/>
+                    <w:spacing w:after="160" w:line="259" w:lineRule="auto"/>
+                    <w:rPr>
+                      <w:sz w:val="32"/>
+                      <w:szCs w:val="32"/>
+                      <w:lang w:bidi="ar-EG"/>
+                    </w:rPr>
+                  </w:pPr>
+                  <w:r>
+                    <w:rPr>
+                      <w:sz w:val="32"/>
+                      <w:szCs w:val="32"/>
+                      <w:lang w:bidi="ar-EG"/>
+                    </w:rPr>
+                    <w:t>Try to exit from the app</w:t>
+                  </w:r>
+                </w:p>
+              </w:tc>
+              <w:tc>
+                <w:tcPr>
+                  <w:tcW w:w="3544" w:type="dxa"/>
+                  <w:tcBorders>
+                    <w:top w:val="single" w:sz="4" w:space="0" w:color="auto"/>
+                    <w:left w:val="single" w:sz="4" w:space="0" w:color="auto"/>
+                    <w:bottom w:val="single" w:sz="4" w:space="0" w:color="auto"/>
+                    <w:right w:val="single" w:sz="4" w:space="0" w:color="auto"/>
+                  </w:tcBorders>
+                  <w:hideMark/>
+                </w:tcPr>
+                <w:p>
+                  <w:pPr>
+                    <w:numPr>
+                      <w:ilvl w:val="0"/>
+                      <w:numId w:val="32"/>
+                    </w:numPr>
+                    <w:bidi w:val="0"/>
+                    <w:spacing w:after="160" w:line="259" w:lineRule="auto"/>
+                    <w:rPr>
+                      <w:sz w:val="32"/>
+                      <w:szCs w:val="32"/>
+                      <w:lang w:bidi="ar-EG"/>
+                    </w:rPr>
+                  </w:pPr>
+                  <w:r>
+                    <w:rPr>
+                      <w:sz w:val="32"/>
+                      <w:szCs w:val="32"/>
+                      <w:lang w:bidi="ar-EG"/>
+                    </w:rPr>
+                    <w:t xml:space="preserve">If he exits, system save its work </w:t>
+                  </w:r>
+                </w:p>
+              </w:tc>
+            </w:tr>
+          </w:tbl>
+          <w:p>
+            <w:pPr>
+              <w:bidi w:val="0"/>
+              <w:spacing w:after="160" w:line="259" w:lineRule="auto"/>
+              <w:rPr>
+                <w:sz w:val="32"/>
+                <w:szCs w:val="32"/>
+                <w:lang w:bidi="ar-EG"/>
+              </w:rPr>
+            </w:pPr>
+          </w:p>
+        </w:tc>
+        <w:tc>
+          <w:tcPr>
+            <w:tcW w:w="2738" w:type="dxa"/>
+            <w:tcBorders>
+              <w:top w:val="single" w:sz="4" w:space="0" w:color="auto"/>
+              <w:left w:val="single" w:sz="4" w:space="0" w:color="auto"/>
+              <w:bottom w:val="single" w:sz="4" w:space="0" w:color="auto"/>
+              <w:right w:val="single" w:sz="4" w:space="0" w:color="auto"/>
+            </w:tcBorders>
+            <w:hideMark/>
+          </w:tcPr>
+          <w:p>
+            <w:pPr>
+              <w:bidi w:val="0"/>
+              <w:spacing w:after="160" w:line="259" w:lineRule="auto"/>
+              <w:rPr>
+                <w:sz w:val="32"/>
+                <w:szCs w:val="32"/>
+                <w:lang w:bidi="ar-EG"/>
+              </w:rPr>
+            </w:pPr>
+            <w:r>
+              <w:rPr>
+                <w:sz w:val="32"/>
+                <w:szCs w:val="32"/>
+                <w:lang w:bidi="ar-EG"/>
+              </w:rPr>
+              <w:t>Exceptions</w:t>
+            </w:r>
+          </w:p>
+        </w:tc>
+      </w:tr>
+      <w:tr>
+        <w:trPr>
+          <w:trHeight w:val="2122"/>
+        </w:trPr>
+        <w:tc>
+          <w:tcPr>
+            <w:tcW w:w="6735" w:type="dxa"/>
+            <w:tcBorders>
+              <w:top w:val="single" w:sz="4" w:space="0" w:color="auto"/>
+              <w:left w:val="single" w:sz="4" w:space="0" w:color="auto"/>
+              <w:bottom w:val="single" w:sz="4" w:space="0" w:color="auto"/>
+              <w:right w:val="single" w:sz="4" w:space="0" w:color="auto"/>
+            </w:tcBorders>
+          </w:tcPr>
+          <w:p>
+            <w:pPr>
+              <w:pStyle w:val="ListParagraph"/>
+              <w:numPr>
+                <w:ilvl w:val="0"/>
+                <w:numId w:val="39"/>
+              </w:numPr>
+              <w:bidi w:val="0"/>
+              <w:rPr>
+                <w:sz w:val="32"/>
+                <w:szCs w:val="32"/>
+                <w:lang w:bidi="ar-EG"/>
+              </w:rPr>
+            </w:pPr>
+            <w:r>
+              <w:rPr>
+                <w:sz w:val="32"/>
+                <w:szCs w:val="32"/>
+                <w:lang w:bidi="ar-EG"/>
+              </w:rPr>
+              <w:t xml:space="preserve">System </w:t>
+            </w:r>
+            <w:r>
+              <w:rPr>
+                <w:sz w:val="32"/>
+                <w:szCs w:val="32"/>
+                <w:lang w:bidi="ar-EG"/>
+              </w:rPr>
+              <w:t>Calculate score</w:t>
+            </w:r>
+          </w:p>
+          <w:p>
+            <w:pPr>
+              <w:pStyle w:val="ListParagraph"/>
+              <w:numPr>
+                <w:ilvl w:val="0"/>
+                <w:numId w:val="39"/>
+              </w:numPr>
+              <w:bidi w:val="0"/>
+              <w:rPr>
+                <w:sz w:val="32"/>
+                <w:szCs w:val="32"/>
+                <w:lang w:bidi="ar-EG"/>
+              </w:rPr>
+            </w:pPr>
+            <w:r>
+              <w:rPr>
+                <w:sz w:val="32"/>
+                <w:szCs w:val="32"/>
+                <w:lang w:bidi="ar-EG"/>
+              </w:rPr>
+              <w:t xml:space="preserve">Classifies degree of diseases </w:t>
+            </w:r>
+          </w:p>
+        </w:tc>
+        <w:tc>
+          <w:tcPr>
+            <w:tcW w:w="2738" w:type="dxa"/>
+            <w:tcBorders>
+              <w:top w:val="single" w:sz="4" w:space="0" w:color="auto"/>
+              <w:left w:val="single" w:sz="4" w:space="0" w:color="auto"/>
+              <w:bottom w:val="single" w:sz="4" w:space="0" w:color="auto"/>
+              <w:right w:val="single" w:sz="4" w:space="0" w:color="auto"/>
+            </w:tcBorders>
+          </w:tcPr>
+          <w:p>
+            <w:pPr>
+              <w:bidi w:val="0"/>
+              <w:rPr>
+                <w:sz w:val="32"/>
+                <w:szCs w:val="32"/>
+                <w:lang w:bidi="ar-EG"/>
+              </w:rPr>
+            </w:pPr>
+            <w:r>
+              <w:rPr>
+                <w:sz w:val="32"/>
+                <w:szCs w:val="32"/>
+                <w:lang w:bidi="ar-EG"/>
+              </w:rPr>
+              <w:t xml:space="preserve">Includes </w:t>
+            </w:r>
+          </w:p>
+        </w:tc>
+      </w:tr>
+    </w:tbl>
     <w:p>
       <w:pPr>
         <w:bidi w:val="0"/>
@@ -7669,6 +9205,95 @@
     </w:lvl>
   </w:abstractNum>
   <w:abstractNum w:abstractNumId="3" w15:restartNumberingAfterBreak="0">
+    <w:nsid w:val="04DE65C0"/>
+    <w:multiLevelType w:val="hybridMultilevel"/>
+    <w:tmpl w:val="835CC5E4"/>
+    <w:lvl w:ilvl="0" w:tplc="FFFFFFFF">
+      <w:start w:val="1"/>
+      <w:numFmt w:val="decimal"/>
+      <w:lvlText w:val="%1-"/>
+      <w:lvlJc w:val="left"/>
+      <w:pPr>
+        <w:ind w:left="720" w:hanging="360"/>
+      </w:pPr>
+      <w:rPr>
+        <w:rFonts w:hint="default"/>
+      </w:rPr>
+    </w:lvl>
+    <w:lvl w:ilvl="1" w:tplc="04090019" w:tentative="1">
+      <w:start w:val="1"/>
+      <w:numFmt w:val="lowerLetter"/>
+      <w:lvlText w:val="%2."/>
+      <w:lvlJc w:val="left"/>
+      <w:pPr>
+        <w:ind w:left="1440" w:hanging="360"/>
+      </w:pPr>
+    </w:lvl>
+    <w:lvl w:ilvl="2" w:tplc="0409001B" w:tentative="1">
+      <w:start w:val="1"/>
+      <w:numFmt w:val="lowerRoman"/>
+      <w:lvlText w:val="%3."/>
+      <w:lvlJc w:val="right"/>
+      <w:pPr>
+        <w:ind w:left="2160" w:hanging="180"/>
+      </w:pPr>
+    </w:lvl>
+    <w:lvl w:ilvl="3" w:tplc="0409000F" w:tentative="1">
+      <w:start w:val="1"/>
+      <w:numFmt w:val="decimal"/>
+      <w:lvlText w:val="%4."/>
+      <w:lvlJc w:val="left"/>
+      <w:pPr>
+        <w:ind w:left="2880" w:hanging="360"/>
+      </w:pPr>
+    </w:lvl>
+    <w:lvl w:ilvl="4" w:tplc="04090019" w:tentative="1">
+      <w:start w:val="1"/>
+      <w:numFmt w:val="lowerLetter"/>
+      <w:lvlText w:val="%5."/>
+      <w:lvlJc w:val="left"/>
+      <w:pPr>
+        <w:ind w:left="3600" w:hanging="360"/>
+      </w:pPr>
+    </w:lvl>
+    <w:lvl w:ilvl="5" w:tplc="0409001B" w:tentative="1">
+      <w:start w:val="1"/>
+      <w:numFmt w:val="lowerRoman"/>
+      <w:lvlText w:val="%6."/>
+      <w:lvlJc w:val="right"/>
+      <w:pPr>
+        <w:ind w:left="4320" w:hanging="180"/>
+      </w:pPr>
+    </w:lvl>
+    <w:lvl w:ilvl="6" w:tplc="0409000F" w:tentative="1">
+      <w:start w:val="1"/>
+      <w:numFmt w:val="decimal"/>
+      <w:lvlText w:val="%7."/>
+      <w:lvlJc w:val="left"/>
+      <w:pPr>
+        <w:ind w:left="5040" w:hanging="360"/>
+      </w:pPr>
+    </w:lvl>
+    <w:lvl w:ilvl="7" w:tplc="04090019" w:tentative="1">
+      <w:start w:val="1"/>
+      <w:numFmt w:val="lowerLetter"/>
+      <w:lvlText w:val="%8."/>
+      <w:lvlJc w:val="left"/>
+      <w:pPr>
+        <w:ind w:left="5760" w:hanging="360"/>
+      </w:pPr>
+    </w:lvl>
+    <w:lvl w:ilvl="8" w:tplc="0409001B" w:tentative="1">
+      <w:start w:val="1"/>
+      <w:numFmt w:val="lowerRoman"/>
+      <w:lvlText w:val="%9."/>
+      <w:lvlJc w:val="right"/>
+      <w:pPr>
+        <w:ind w:left="6480" w:hanging="180"/>
+      </w:pPr>
+    </w:lvl>
+  </w:abstractNum>
+  <w:abstractNum w:abstractNumId="4" w15:restartNumberingAfterBreak="0">
     <w:nsid w:val="0A65747C"/>
     <w:multiLevelType w:val="hybridMultilevel"/>
     <w:tmpl w:val="DDB0257A"/>
@@ -7757,7 +9382,7 @@
       </w:pPr>
     </w:lvl>
   </w:abstractNum>
-  <w:abstractNum w:abstractNumId="4" w15:restartNumberingAfterBreak="0">
+  <w:abstractNum w:abstractNumId="5" w15:restartNumberingAfterBreak="0">
     <w:nsid w:val="0F6672EA"/>
     <w:multiLevelType w:val="hybridMultilevel"/>
     <w:tmpl w:val="DDB0257A"/>
@@ -7846,7 +9471,7 @@
       </w:pPr>
     </w:lvl>
   </w:abstractNum>
-  <w:abstractNum w:abstractNumId="5" w15:restartNumberingAfterBreak="0">
+  <w:abstractNum w:abstractNumId="6" w15:restartNumberingAfterBreak="0">
     <w:nsid w:val="12FD30D9"/>
     <w:multiLevelType w:val="hybridMultilevel"/>
     <w:tmpl w:val="DDB0257A"/>
@@ -7935,7 +9560,7 @@
       </w:pPr>
     </w:lvl>
   </w:abstractNum>
-  <w:abstractNum w:abstractNumId="6" w15:restartNumberingAfterBreak="0">
+  <w:abstractNum w:abstractNumId="7" w15:restartNumberingAfterBreak="0">
     <w:nsid w:val="160864BE"/>
     <w:multiLevelType w:val="hybridMultilevel"/>
     <w:tmpl w:val="B0CE4B6C"/>
@@ -8024,7 +9649,7 @@
       </w:pPr>
     </w:lvl>
   </w:abstractNum>
-  <w:abstractNum w:abstractNumId="7" w15:restartNumberingAfterBreak="0">
+  <w:abstractNum w:abstractNumId="8" w15:restartNumberingAfterBreak="0">
     <w:nsid w:val="17F54B03"/>
     <w:multiLevelType w:val="hybridMultilevel"/>
     <w:tmpl w:val="63B81EC8"/>
@@ -8113,7 +9738,7 @@
       </w:pPr>
     </w:lvl>
   </w:abstractNum>
-  <w:abstractNum w:abstractNumId="8" w15:restartNumberingAfterBreak="0">
+  <w:abstractNum w:abstractNumId="9" w15:restartNumberingAfterBreak="0">
     <w:nsid w:val="198D7BE3"/>
     <w:multiLevelType w:val="hybridMultilevel"/>
     <w:tmpl w:val="B0CE4B6C"/>
@@ -8202,7 +9827,96 @@
       </w:pPr>
     </w:lvl>
   </w:abstractNum>
-  <w:abstractNum w:abstractNumId="9" w15:restartNumberingAfterBreak="0">
+  <w:abstractNum w:abstractNumId="10" w15:restartNumberingAfterBreak="0">
+    <w:nsid w:val="1B676FD0"/>
+    <w:multiLevelType w:val="hybridMultilevel"/>
+    <w:tmpl w:val="BBF8D306"/>
+    <w:lvl w:ilvl="0" w:tplc="EC2E4FE4">
+      <w:start w:val="3"/>
+      <w:numFmt w:val="decimal"/>
+      <w:lvlText w:val="%1-"/>
+      <w:lvlJc w:val="left"/>
+      <w:pPr>
+        <w:ind w:left="720" w:hanging="360"/>
+      </w:pPr>
+      <w:rPr>
+        <w:rFonts w:hint="default"/>
+      </w:rPr>
+    </w:lvl>
+    <w:lvl w:ilvl="1" w:tplc="04090019" w:tentative="1">
+      <w:start w:val="1"/>
+      <w:numFmt w:val="lowerLetter"/>
+      <w:lvlText w:val="%2."/>
+      <w:lvlJc w:val="left"/>
+      <w:pPr>
+        <w:ind w:left="1440" w:hanging="360"/>
+      </w:pPr>
+    </w:lvl>
+    <w:lvl w:ilvl="2" w:tplc="0409001B" w:tentative="1">
+      <w:start w:val="1"/>
+      <w:numFmt w:val="lowerRoman"/>
+      <w:lvlText w:val="%3."/>
+      <w:lvlJc w:val="right"/>
+      <w:pPr>
+        <w:ind w:left="2160" w:hanging="180"/>
+      </w:pPr>
+    </w:lvl>
+    <w:lvl w:ilvl="3" w:tplc="0409000F" w:tentative="1">
+      <w:start w:val="1"/>
+      <w:numFmt w:val="decimal"/>
+      <w:lvlText w:val="%4."/>
+      <w:lvlJc w:val="left"/>
+      <w:pPr>
+        <w:ind w:left="2880" w:hanging="360"/>
+      </w:pPr>
+    </w:lvl>
+    <w:lvl w:ilvl="4" w:tplc="04090019" w:tentative="1">
+      <w:start w:val="1"/>
+      <w:numFmt w:val="lowerLetter"/>
+      <w:lvlText w:val="%5."/>
+      <w:lvlJc w:val="left"/>
+      <w:pPr>
+        <w:ind w:left="3600" w:hanging="360"/>
+      </w:pPr>
+    </w:lvl>
+    <w:lvl w:ilvl="5" w:tplc="0409001B" w:tentative="1">
+      <w:start w:val="1"/>
+      <w:numFmt w:val="lowerRoman"/>
+      <w:lvlText w:val="%6."/>
+      <w:lvlJc w:val="right"/>
+      <w:pPr>
+        <w:ind w:left="4320" w:hanging="180"/>
+      </w:pPr>
+    </w:lvl>
+    <w:lvl w:ilvl="6" w:tplc="0409000F" w:tentative="1">
+      <w:start w:val="1"/>
+      <w:numFmt w:val="decimal"/>
+      <w:lvlText w:val="%7."/>
+      <w:lvlJc w:val="left"/>
+      <w:pPr>
+        <w:ind w:left="5040" w:hanging="360"/>
+      </w:pPr>
+    </w:lvl>
+    <w:lvl w:ilvl="7" w:tplc="04090019" w:tentative="1">
+      <w:start w:val="1"/>
+      <w:numFmt w:val="lowerLetter"/>
+      <w:lvlText w:val="%8."/>
+      <w:lvlJc w:val="left"/>
+      <w:pPr>
+        <w:ind w:left="5760" w:hanging="360"/>
+      </w:pPr>
+    </w:lvl>
+    <w:lvl w:ilvl="8" w:tplc="0409001B" w:tentative="1">
+      <w:start w:val="1"/>
+      <w:numFmt w:val="lowerRoman"/>
+      <w:lvlText w:val="%9."/>
+      <w:lvlJc w:val="right"/>
+      <w:pPr>
+        <w:ind w:left="6480" w:hanging="180"/>
+      </w:pPr>
+    </w:lvl>
+  </w:abstractNum>
+  <w:abstractNum w:abstractNumId="11" w15:restartNumberingAfterBreak="0">
     <w:nsid w:val="20FB7D00"/>
     <w:multiLevelType w:val="hybridMultilevel"/>
     <w:tmpl w:val="9AC89862"/>
@@ -8291,7 +10005,96 @@
       </w:pPr>
     </w:lvl>
   </w:abstractNum>
-  <w:abstractNum w:abstractNumId="10" w15:restartNumberingAfterBreak="0">
+  <w:abstractNum w:abstractNumId="12" w15:restartNumberingAfterBreak="0">
+    <w:nsid w:val="22944BD5"/>
+    <w:multiLevelType w:val="hybridMultilevel"/>
+    <w:tmpl w:val="75B07704"/>
+    <w:lvl w:ilvl="0" w:tplc="FFFFFFFF">
+      <w:start w:val="1"/>
+      <w:numFmt w:val="decimal"/>
+      <w:lvlText w:val="%1-"/>
+      <w:lvlJc w:val="left"/>
+      <w:pPr>
+        <w:ind w:left="720" w:hanging="360"/>
+      </w:pPr>
+      <w:rPr>
+        <w:rFonts w:hint="default"/>
+      </w:rPr>
+    </w:lvl>
+    <w:lvl w:ilvl="1" w:tplc="FFFFFFFF" w:tentative="1">
+      <w:start w:val="1"/>
+      <w:numFmt w:val="lowerLetter"/>
+      <w:lvlText w:val="%2."/>
+      <w:lvlJc w:val="left"/>
+      <w:pPr>
+        <w:ind w:left="1440" w:hanging="360"/>
+      </w:pPr>
+    </w:lvl>
+    <w:lvl w:ilvl="2" w:tplc="FFFFFFFF" w:tentative="1">
+      <w:start w:val="1"/>
+      <w:numFmt w:val="lowerRoman"/>
+      <w:lvlText w:val="%3."/>
+      <w:lvlJc w:val="right"/>
+      <w:pPr>
+        <w:ind w:left="2160" w:hanging="180"/>
+      </w:pPr>
+    </w:lvl>
+    <w:lvl w:ilvl="3" w:tplc="FFFFFFFF" w:tentative="1">
+      <w:start w:val="1"/>
+      <w:numFmt w:val="decimal"/>
+      <w:lvlText w:val="%4."/>
+      <w:lvlJc w:val="left"/>
+      <w:pPr>
+        <w:ind w:left="2880" w:hanging="360"/>
+      </w:pPr>
+    </w:lvl>
+    <w:lvl w:ilvl="4" w:tplc="FFFFFFFF" w:tentative="1">
+      <w:start w:val="1"/>
+      <w:numFmt w:val="lowerLetter"/>
+      <w:lvlText w:val="%5."/>
+      <w:lvlJc w:val="left"/>
+      <w:pPr>
+        <w:ind w:left="3600" w:hanging="360"/>
+      </w:pPr>
+    </w:lvl>
+    <w:lvl w:ilvl="5" w:tplc="FFFFFFFF" w:tentative="1">
+      <w:start w:val="1"/>
+      <w:numFmt w:val="lowerRoman"/>
+      <w:lvlText w:val="%6."/>
+      <w:lvlJc w:val="right"/>
+      <w:pPr>
+        <w:ind w:left="4320" w:hanging="180"/>
+      </w:pPr>
+    </w:lvl>
+    <w:lvl w:ilvl="6" w:tplc="FFFFFFFF" w:tentative="1">
+      <w:start w:val="1"/>
+      <w:numFmt w:val="decimal"/>
+      <w:lvlText w:val="%7."/>
+      <w:lvlJc w:val="left"/>
+      <w:pPr>
+        <w:ind w:left="5040" w:hanging="360"/>
+      </w:pPr>
+    </w:lvl>
+    <w:lvl w:ilvl="7" w:tplc="FFFFFFFF" w:tentative="1">
+      <w:start w:val="1"/>
+      <w:numFmt w:val="lowerLetter"/>
+      <w:lvlText w:val="%8."/>
+      <w:lvlJc w:val="left"/>
+      <w:pPr>
+        <w:ind w:left="5760" w:hanging="360"/>
+      </w:pPr>
+    </w:lvl>
+    <w:lvl w:ilvl="8" w:tplc="FFFFFFFF" w:tentative="1">
+      <w:start w:val="1"/>
+      <w:numFmt w:val="lowerRoman"/>
+      <w:lvlText w:val="%9."/>
+      <w:lvlJc w:val="right"/>
+      <w:pPr>
+        <w:ind w:left="6480" w:hanging="180"/>
+      </w:pPr>
+    </w:lvl>
+  </w:abstractNum>
+  <w:abstractNum w:abstractNumId="13" w15:restartNumberingAfterBreak="0">
     <w:nsid w:val="26164EF6"/>
     <w:multiLevelType w:val="hybridMultilevel"/>
     <w:tmpl w:val="30104640"/>
@@ -8380,7 +10183,7 @@
       </w:pPr>
     </w:lvl>
   </w:abstractNum>
-  <w:abstractNum w:abstractNumId="11" w15:restartNumberingAfterBreak="0">
+  <w:abstractNum w:abstractNumId="14" w15:restartNumberingAfterBreak="0">
     <w:nsid w:val="2AA53D68"/>
     <w:multiLevelType w:val="hybridMultilevel"/>
     <w:tmpl w:val="B0CE4B6C"/>
@@ -8469,7 +10272,7 @@
       </w:pPr>
     </w:lvl>
   </w:abstractNum>
-  <w:abstractNum w:abstractNumId="12" w15:restartNumberingAfterBreak="0">
+  <w:abstractNum w:abstractNumId="15" w15:restartNumberingAfterBreak="0">
     <w:nsid w:val="2CF45B20"/>
     <w:multiLevelType w:val="hybridMultilevel"/>
     <w:tmpl w:val="6D06DB6A"/>
@@ -8558,7 +10361,185 @@
       </w:pPr>
     </w:lvl>
   </w:abstractNum>
-  <w:abstractNum w:abstractNumId="13" w15:restartNumberingAfterBreak="0">
+  <w:abstractNum w:abstractNumId="16" w15:restartNumberingAfterBreak="0">
+    <w:nsid w:val="30295175"/>
+    <w:multiLevelType w:val="hybridMultilevel"/>
+    <w:tmpl w:val="644873F0"/>
+    <w:lvl w:ilvl="0" w:tplc="E96C5074">
+      <w:start w:val="4"/>
+      <w:numFmt w:val="decimal"/>
+      <w:lvlText w:val="%1-"/>
+      <w:lvlJc w:val="left"/>
+      <w:pPr>
+        <w:ind w:left="720" w:hanging="360"/>
+      </w:pPr>
+      <w:rPr>
+        <w:rFonts w:hint="default"/>
+      </w:rPr>
+    </w:lvl>
+    <w:lvl w:ilvl="1" w:tplc="04090019" w:tentative="1">
+      <w:start w:val="1"/>
+      <w:numFmt w:val="lowerLetter"/>
+      <w:lvlText w:val="%2."/>
+      <w:lvlJc w:val="left"/>
+      <w:pPr>
+        <w:ind w:left="1440" w:hanging="360"/>
+      </w:pPr>
+    </w:lvl>
+    <w:lvl w:ilvl="2" w:tplc="0409001B" w:tentative="1">
+      <w:start w:val="1"/>
+      <w:numFmt w:val="lowerRoman"/>
+      <w:lvlText w:val="%3."/>
+      <w:lvlJc w:val="right"/>
+      <w:pPr>
+        <w:ind w:left="2160" w:hanging="180"/>
+      </w:pPr>
+    </w:lvl>
+    <w:lvl w:ilvl="3" w:tplc="0409000F" w:tentative="1">
+      <w:start w:val="1"/>
+      <w:numFmt w:val="decimal"/>
+      <w:lvlText w:val="%4."/>
+      <w:lvlJc w:val="left"/>
+      <w:pPr>
+        <w:ind w:left="2880" w:hanging="360"/>
+      </w:pPr>
+    </w:lvl>
+    <w:lvl w:ilvl="4" w:tplc="04090019" w:tentative="1">
+      <w:start w:val="1"/>
+      <w:numFmt w:val="lowerLetter"/>
+      <w:lvlText w:val="%5."/>
+      <w:lvlJc w:val="left"/>
+      <w:pPr>
+        <w:ind w:left="3600" w:hanging="360"/>
+      </w:pPr>
+    </w:lvl>
+    <w:lvl w:ilvl="5" w:tplc="0409001B" w:tentative="1">
+      <w:start w:val="1"/>
+      <w:numFmt w:val="lowerRoman"/>
+      <w:lvlText w:val="%6."/>
+      <w:lvlJc w:val="right"/>
+      <w:pPr>
+        <w:ind w:left="4320" w:hanging="180"/>
+      </w:pPr>
+    </w:lvl>
+    <w:lvl w:ilvl="6" w:tplc="0409000F" w:tentative="1">
+      <w:start w:val="1"/>
+      <w:numFmt w:val="decimal"/>
+      <w:lvlText w:val="%7."/>
+      <w:lvlJc w:val="left"/>
+      <w:pPr>
+        <w:ind w:left="5040" w:hanging="360"/>
+      </w:pPr>
+    </w:lvl>
+    <w:lvl w:ilvl="7" w:tplc="04090019" w:tentative="1">
+      <w:start w:val="1"/>
+      <w:numFmt w:val="lowerLetter"/>
+      <w:lvlText w:val="%8."/>
+      <w:lvlJc w:val="left"/>
+      <w:pPr>
+        <w:ind w:left="5760" w:hanging="360"/>
+      </w:pPr>
+    </w:lvl>
+    <w:lvl w:ilvl="8" w:tplc="0409001B" w:tentative="1">
+      <w:start w:val="1"/>
+      <w:numFmt w:val="lowerRoman"/>
+      <w:lvlText w:val="%9."/>
+      <w:lvlJc w:val="right"/>
+      <w:pPr>
+        <w:ind w:left="6480" w:hanging="180"/>
+      </w:pPr>
+    </w:lvl>
+  </w:abstractNum>
+  <w:abstractNum w:abstractNumId="17" w15:restartNumberingAfterBreak="0">
+    <w:nsid w:val="313E4427"/>
+    <w:multiLevelType w:val="hybridMultilevel"/>
+    <w:tmpl w:val="9EACA22E"/>
+    <w:lvl w:ilvl="0" w:tplc="29F8832C">
+      <w:start w:val="5"/>
+      <w:numFmt w:val="decimal"/>
+      <w:lvlText w:val="%1-"/>
+      <w:lvlJc w:val="left"/>
+      <w:pPr>
+        <w:ind w:left="720" w:hanging="360"/>
+      </w:pPr>
+      <w:rPr>
+        <w:rFonts w:hint="default"/>
+      </w:rPr>
+    </w:lvl>
+    <w:lvl w:ilvl="1" w:tplc="04090019" w:tentative="1">
+      <w:start w:val="1"/>
+      <w:numFmt w:val="lowerLetter"/>
+      <w:lvlText w:val="%2."/>
+      <w:lvlJc w:val="left"/>
+      <w:pPr>
+        <w:ind w:left="1440" w:hanging="360"/>
+      </w:pPr>
+    </w:lvl>
+    <w:lvl w:ilvl="2" w:tplc="0409001B" w:tentative="1">
+      <w:start w:val="1"/>
+      <w:numFmt w:val="lowerRoman"/>
+      <w:lvlText w:val="%3."/>
+      <w:lvlJc w:val="right"/>
+      <w:pPr>
+        <w:ind w:left="2160" w:hanging="180"/>
+      </w:pPr>
+    </w:lvl>
+    <w:lvl w:ilvl="3" w:tplc="0409000F" w:tentative="1">
+      <w:start w:val="1"/>
+      <w:numFmt w:val="decimal"/>
+      <w:lvlText w:val="%4."/>
+      <w:lvlJc w:val="left"/>
+      <w:pPr>
+        <w:ind w:left="2880" w:hanging="360"/>
+      </w:pPr>
+    </w:lvl>
+    <w:lvl w:ilvl="4" w:tplc="04090019" w:tentative="1">
+      <w:start w:val="1"/>
+      <w:numFmt w:val="lowerLetter"/>
+      <w:lvlText w:val="%5."/>
+      <w:lvlJc w:val="left"/>
+      <w:pPr>
+        <w:ind w:left="3600" w:hanging="360"/>
+      </w:pPr>
+    </w:lvl>
+    <w:lvl w:ilvl="5" w:tplc="0409001B" w:tentative="1">
+      <w:start w:val="1"/>
+      <w:numFmt w:val="lowerRoman"/>
+      <w:lvlText w:val="%6."/>
+      <w:lvlJc w:val="right"/>
+      <w:pPr>
+        <w:ind w:left="4320" w:hanging="180"/>
+      </w:pPr>
+    </w:lvl>
+    <w:lvl w:ilvl="6" w:tplc="0409000F" w:tentative="1">
+      <w:start w:val="1"/>
+      <w:numFmt w:val="decimal"/>
+      <w:lvlText w:val="%7."/>
+      <w:lvlJc w:val="left"/>
+      <w:pPr>
+        <w:ind w:left="5040" w:hanging="360"/>
+      </w:pPr>
+    </w:lvl>
+    <w:lvl w:ilvl="7" w:tplc="04090019" w:tentative="1">
+      <w:start w:val="1"/>
+      <w:numFmt w:val="lowerLetter"/>
+      <w:lvlText w:val="%8."/>
+      <w:lvlJc w:val="left"/>
+      <w:pPr>
+        <w:ind w:left="5760" w:hanging="360"/>
+      </w:pPr>
+    </w:lvl>
+    <w:lvl w:ilvl="8" w:tplc="0409001B" w:tentative="1">
+      <w:start w:val="1"/>
+      <w:numFmt w:val="lowerRoman"/>
+      <w:lvlText w:val="%9."/>
+      <w:lvlJc w:val="right"/>
+      <w:pPr>
+        <w:ind w:left="6480" w:hanging="180"/>
+      </w:pPr>
+    </w:lvl>
+  </w:abstractNum>
+  <w:abstractNum w:abstractNumId="18" w15:restartNumberingAfterBreak="0">
     <w:nsid w:val="319A2918"/>
     <w:multiLevelType w:val="hybridMultilevel"/>
     <w:tmpl w:val="DDB0257A"/>
@@ -8647,7 +10628,7 @@
       </w:pPr>
     </w:lvl>
   </w:abstractNum>
-  <w:abstractNum w:abstractNumId="14" w15:restartNumberingAfterBreak="0">
+  <w:abstractNum w:abstractNumId="19" w15:restartNumberingAfterBreak="0">
     <w:nsid w:val="32B62F82"/>
     <w:multiLevelType w:val="hybridMultilevel"/>
     <w:tmpl w:val="B0CE4B6C"/>
@@ -8736,7 +10717,7 @@
       </w:pPr>
     </w:lvl>
   </w:abstractNum>
-  <w:abstractNum w:abstractNumId="15" w15:restartNumberingAfterBreak="0">
+  <w:abstractNum w:abstractNumId="20" w15:restartNumberingAfterBreak="0">
     <w:nsid w:val="3A2A1A89"/>
     <w:multiLevelType w:val="hybridMultilevel"/>
     <w:tmpl w:val="63B81EC8"/>
@@ -8825,7 +10806,7 @@
       </w:pPr>
     </w:lvl>
   </w:abstractNum>
-  <w:abstractNum w:abstractNumId="16" w15:restartNumberingAfterBreak="0">
+  <w:abstractNum w:abstractNumId="21" w15:restartNumberingAfterBreak="0">
     <w:nsid w:val="3B654008"/>
     <w:multiLevelType w:val="hybridMultilevel"/>
     <w:tmpl w:val="B0CE4B6C"/>
@@ -8914,7 +10895,185 @@
       </w:pPr>
     </w:lvl>
   </w:abstractNum>
-  <w:abstractNum w:abstractNumId="17" w15:restartNumberingAfterBreak="0">
+  <w:abstractNum w:abstractNumId="22" w15:restartNumberingAfterBreak="0">
+    <w:nsid w:val="415B75D7"/>
+    <w:multiLevelType w:val="hybridMultilevel"/>
+    <w:tmpl w:val="75B07704"/>
+    <w:lvl w:ilvl="0" w:tplc="FFFFFFFF">
+      <w:start w:val="1"/>
+      <w:numFmt w:val="decimal"/>
+      <w:lvlText w:val="%1-"/>
+      <w:lvlJc w:val="left"/>
+      <w:pPr>
+        <w:ind w:left="720" w:hanging="360"/>
+      </w:pPr>
+      <w:rPr>
+        <w:rFonts w:hint="default"/>
+      </w:rPr>
+    </w:lvl>
+    <w:lvl w:ilvl="1" w:tplc="04090019" w:tentative="1">
+      <w:start w:val="1"/>
+      <w:numFmt w:val="lowerLetter"/>
+      <w:lvlText w:val="%2."/>
+      <w:lvlJc w:val="left"/>
+      <w:pPr>
+        <w:ind w:left="1440" w:hanging="360"/>
+      </w:pPr>
+    </w:lvl>
+    <w:lvl w:ilvl="2" w:tplc="0409001B" w:tentative="1">
+      <w:start w:val="1"/>
+      <w:numFmt w:val="lowerRoman"/>
+      <w:lvlText w:val="%3."/>
+      <w:lvlJc w:val="right"/>
+      <w:pPr>
+        <w:ind w:left="2160" w:hanging="180"/>
+      </w:pPr>
+    </w:lvl>
+    <w:lvl w:ilvl="3" w:tplc="0409000F" w:tentative="1">
+      <w:start w:val="1"/>
+      <w:numFmt w:val="decimal"/>
+      <w:lvlText w:val="%4."/>
+      <w:lvlJc w:val="left"/>
+      <w:pPr>
+        <w:ind w:left="2880" w:hanging="360"/>
+      </w:pPr>
+    </w:lvl>
+    <w:lvl w:ilvl="4" w:tplc="04090019" w:tentative="1">
+      <w:start w:val="1"/>
+      <w:numFmt w:val="lowerLetter"/>
+      <w:lvlText w:val="%5."/>
+      <w:lvlJc w:val="left"/>
+      <w:pPr>
+        <w:ind w:left="3600" w:hanging="360"/>
+      </w:pPr>
+    </w:lvl>
+    <w:lvl w:ilvl="5" w:tplc="0409001B" w:tentative="1">
+      <w:start w:val="1"/>
+      <w:numFmt w:val="lowerRoman"/>
+      <w:lvlText w:val="%6."/>
+      <w:lvlJc w:val="right"/>
+      <w:pPr>
+        <w:ind w:left="4320" w:hanging="180"/>
+      </w:pPr>
+    </w:lvl>
+    <w:lvl w:ilvl="6" w:tplc="0409000F" w:tentative="1">
+      <w:start w:val="1"/>
+      <w:numFmt w:val="decimal"/>
+      <w:lvlText w:val="%7."/>
+      <w:lvlJc w:val="left"/>
+      <w:pPr>
+        <w:ind w:left="5040" w:hanging="360"/>
+      </w:pPr>
+    </w:lvl>
+    <w:lvl w:ilvl="7" w:tplc="04090019" w:tentative="1">
+      <w:start w:val="1"/>
+      <w:numFmt w:val="lowerLetter"/>
+      <w:lvlText w:val="%8."/>
+      <w:lvlJc w:val="left"/>
+      <w:pPr>
+        <w:ind w:left="5760" w:hanging="360"/>
+      </w:pPr>
+    </w:lvl>
+    <w:lvl w:ilvl="8" w:tplc="0409001B" w:tentative="1">
+      <w:start w:val="1"/>
+      <w:numFmt w:val="lowerRoman"/>
+      <w:lvlText w:val="%9."/>
+      <w:lvlJc w:val="right"/>
+      <w:pPr>
+        <w:ind w:left="6480" w:hanging="180"/>
+      </w:pPr>
+    </w:lvl>
+  </w:abstractNum>
+  <w:abstractNum w:abstractNumId="23" w15:restartNumberingAfterBreak="0">
+    <w:nsid w:val="44A65E6D"/>
+    <w:multiLevelType w:val="hybridMultilevel"/>
+    <w:tmpl w:val="AC62B8CC"/>
+    <w:lvl w:ilvl="0" w:tplc="A84625D0">
+      <w:start w:val="2"/>
+      <w:numFmt w:val="decimal"/>
+      <w:lvlText w:val="%1-"/>
+      <w:lvlJc w:val="left"/>
+      <w:pPr>
+        <w:ind w:left="720" w:hanging="360"/>
+      </w:pPr>
+      <w:rPr>
+        <w:rFonts w:hint="default"/>
+      </w:rPr>
+    </w:lvl>
+    <w:lvl w:ilvl="1" w:tplc="04090019" w:tentative="1">
+      <w:start w:val="1"/>
+      <w:numFmt w:val="lowerLetter"/>
+      <w:lvlText w:val="%2."/>
+      <w:lvlJc w:val="left"/>
+      <w:pPr>
+        <w:ind w:left="1440" w:hanging="360"/>
+      </w:pPr>
+    </w:lvl>
+    <w:lvl w:ilvl="2" w:tplc="0409001B" w:tentative="1">
+      <w:start w:val="1"/>
+      <w:numFmt w:val="lowerRoman"/>
+      <w:lvlText w:val="%3."/>
+      <w:lvlJc w:val="right"/>
+      <w:pPr>
+        <w:ind w:left="2160" w:hanging="180"/>
+      </w:pPr>
+    </w:lvl>
+    <w:lvl w:ilvl="3" w:tplc="0409000F" w:tentative="1">
+      <w:start w:val="1"/>
+      <w:numFmt w:val="decimal"/>
+      <w:lvlText w:val="%4."/>
+      <w:lvlJc w:val="left"/>
+      <w:pPr>
+        <w:ind w:left="2880" w:hanging="360"/>
+      </w:pPr>
+    </w:lvl>
+    <w:lvl w:ilvl="4" w:tplc="04090019" w:tentative="1">
+      <w:start w:val="1"/>
+      <w:numFmt w:val="lowerLetter"/>
+      <w:lvlText w:val="%5."/>
+      <w:lvlJc w:val="left"/>
+      <w:pPr>
+        <w:ind w:left="3600" w:hanging="360"/>
+      </w:pPr>
+    </w:lvl>
+    <w:lvl w:ilvl="5" w:tplc="0409001B" w:tentative="1">
+      <w:start w:val="1"/>
+      <w:numFmt w:val="lowerRoman"/>
+      <w:lvlText w:val="%6."/>
+      <w:lvlJc w:val="right"/>
+      <w:pPr>
+        <w:ind w:left="4320" w:hanging="180"/>
+      </w:pPr>
+    </w:lvl>
+    <w:lvl w:ilvl="6" w:tplc="0409000F" w:tentative="1">
+      <w:start w:val="1"/>
+      <w:numFmt w:val="decimal"/>
+      <w:lvlText w:val="%7."/>
+      <w:lvlJc w:val="left"/>
+      <w:pPr>
+        <w:ind w:left="5040" w:hanging="360"/>
+      </w:pPr>
+    </w:lvl>
+    <w:lvl w:ilvl="7" w:tplc="04090019" w:tentative="1">
+      <w:start w:val="1"/>
+      <w:numFmt w:val="lowerLetter"/>
+      <w:lvlText w:val="%8."/>
+      <w:lvlJc w:val="left"/>
+      <w:pPr>
+        <w:ind w:left="5760" w:hanging="360"/>
+      </w:pPr>
+    </w:lvl>
+    <w:lvl w:ilvl="8" w:tplc="0409001B" w:tentative="1">
+      <w:start w:val="1"/>
+      <w:numFmt w:val="lowerRoman"/>
+      <w:lvlText w:val="%9."/>
+      <w:lvlJc w:val="right"/>
+      <w:pPr>
+        <w:ind w:left="6480" w:hanging="180"/>
+      </w:pPr>
+    </w:lvl>
+  </w:abstractNum>
+  <w:abstractNum w:abstractNumId="24" w15:restartNumberingAfterBreak="0">
     <w:nsid w:val="46072F89"/>
     <w:multiLevelType w:val="hybridMultilevel"/>
     <w:tmpl w:val="B0CE4B6C"/>
@@ -9003,7 +11162,7 @@
       </w:pPr>
     </w:lvl>
   </w:abstractNum>
-  <w:abstractNum w:abstractNumId="18" w15:restartNumberingAfterBreak="0">
+  <w:abstractNum w:abstractNumId="25" w15:restartNumberingAfterBreak="0">
     <w:nsid w:val="615A7889"/>
     <w:multiLevelType w:val="hybridMultilevel"/>
     <w:tmpl w:val="DDB0257A"/>
@@ -9092,7 +11251,96 @@
       </w:pPr>
     </w:lvl>
   </w:abstractNum>
-  <w:abstractNum w:abstractNumId="19" w15:restartNumberingAfterBreak="0">
+  <w:abstractNum w:abstractNumId="26" w15:restartNumberingAfterBreak="0">
+    <w:nsid w:val="62040F23"/>
+    <w:multiLevelType w:val="hybridMultilevel"/>
+    <w:tmpl w:val="989C2F3C"/>
+    <w:lvl w:ilvl="0" w:tplc="29F8832C">
+      <w:start w:val="1"/>
+      <w:numFmt w:val="decimal"/>
+      <w:lvlText w:val="%1-"/>
+      <w:lvlJc w:val="left"/>
+      <w:pPr>
+        <w:ind w:left="720" w:hanging="360"/>
+      </w:pPr>
+      <w:rPr>
+        <w:rFonts w:hint="default"/>
+      </w:rPr>
+    </w:lvl>
+    <w:lvl w:ilvl="1" w:tplc="04090019" w:tentative="1">
+      <w:start w:val="1"/>
+      <w:numFmt w:val="lowerLetter"/>
+      <w:lvlText w:val="%2."/>
+      <w:lvlJc w:val="left"/>
+      <w:pPr>
+        <w:ind w:left="1440" w:hanging="360"/>
+      </w:pPr>
+    </w:lvl>
+    <w:lvl w:ilvl="2" w:tplc="0409001B" w:tentative="1">
+      <w:start w:val="1"/>
+      <w:numFmt w:val="lowerRoman"/>
+      <w:lvlText w:val="%3."/>
+      <w:lvlJc w:val="right"/>
+      <w:pPr>
+        <w:ind w:left="2160" w:hanging="180"/>
+      </w:pPr>
+    </w:lvl>
+    <w:lvl w:ilvl="3" w:tplc="0409000F" w:tentative="1">
+      <w:start w:val="1"/>
+      <w:numFmt w:val="decimal"/>
+      <w:lvlText w:val="%4."/>
+      <w:lvlJc w:val="left"/>
+      <w:pPr>
+        <w:ind w:left="2880" w:hanging="360"/>
+      </w:pPr>
+    </w:lvl>
+    <w:lvl w:ilvl="4" w:tplc="04090019" w:tentative="1">
+      <w:start w:val="1"/>
+      <w:numFmt w:val="lowerLetter"/>
+      <w:lvlText w:val="%5."/>
+      <w:lvlJc w:val="left"/>
+      <w:pPr>
+        <w:ind w:left="3600" w:hanging="360"/>
+      </w:pPr>
+    </w:lvl>
+    <w:lvl w:ilvl="5" w:tplc="0409001B" w:tentative="1">
+      <w:start w:val="1"/>
+      <w:numFmt w:val="lowerRoman"/>
+      <w:lvlText w:val="%6."/>
+      <w:lvlJc w:val="right"/>
+      <w:pPr>
+        <w:ind w:left="4320" w:hanging="180"/>
+      </w:pPr>
+    </w:lvl>
+    <w:lvl w:ilvl="6" w:tplc="0409000F" w:tentative="1">
+      <w:start w:val="1"/>
+      <w:numFmt w:val="decimal"/>
+      <w:lvlText w:val="%7."/>
+      <w:lvlJc w:val="left"/>
+      <w:pPr>
+        <w:ind w:left="5040" w:hanging="360"/>
+      </w:pPr>
+    </w:lvl>
+    <w:lvl w:ilvl="7" w:tplc="04090019" w:tentative="1">
+      <w:start w:val="1"/>
+      <w:numFmt w:val="lowerLetter"/>
+      <w:lvlText w:val="%8."/>
+      <w:lvlJc w:val="left"/>
+      <w:pPr>
+        <w:ind w:left="5760" w:hanging="360"/>
+      </w:pPr>
+    </w:lvl>
+    <w:lvl w:ilvl="8" w:tplc="0409001B" w:tentative="1">
+      <w:start w:val="1"/>
+      <w:numFmt w:val="lowerRoman"/>
+      <w:lvlText w:val="%9."/>
+      <w:lvlJc w:val="right"/>
+      <w:pPr>
+        <w:ind w:left="6480" w:hanging="180"/>
+      </w:pPr>
+    </w:lvl>
+  </w:abstractNum>
+  <w:abstractNum w:abstractNumId="27" w15:restartNumberingAfterBreak="0">
     <w:nsid w:val="66BA4B75"/>
     <w:multiLevelType w:val="hybridMultilevel"/>
     <w:tmpl w:val="63B81EC8"/>
@@ -9181,7 +11429,7 @@
       </w:pPr>
     </w:lvl>
   </w:abstractNum>
-  <w:abstractNum w:abstractNumId="20" w15:restartNumberingAfterBreak="0">
+  <w:abstractNum w:abstractNumId="28" w15:restartNumberingAfterBreak="0">
     <w:nsid w:val="707172C5"/>
     <w:multiLevelType w:val="hybridMultilevel"/>
     <w:tmpl w:val="DDB0257A"/>
@@ -9270,7 +11518,7 @@
       </w:pPr>
     </w:lvl>
   </w:abstractNum>
-  <w:abstractNum w:abstractNumId="21" w15:restartNumberingAfterBreak="0">
+  <w:abstractNum w:abstractNumId="29" w15:restartNumberingAfterBreak="0">
     <w:nsid w:val="723F2E73"/>
     <w:multiLevelType w:val="hybridMultilevel"/>
     <w:tmpl w:val="DDB0257A"/>
@@ -9359,7 +11607,7 @@
       </w:pPr>
     </w:lvl>
   </w:abstractNum>
-  <w:abstractNum w:abstractNumId="22" w15:restartNumberingAfterBreak="0">
+  <w:abstractNum w:abstractNumId="30" w15:restartNumberingAfterBreak="0">
     <w:nsid w:val="72C702C2"/>
     <w:multiLevelType w:val="hybridMultilevel"/>
     <w:tmpl w:val="D2A0D5F0"/>
@@ -9472,7 +11720,96 @@
       </w:rPr>
     </w:lvl>
   </w:abstractNum>
-  <w:abstractNum w:abstractNumId="23" w15:restartNumberingAfterBreak="0">
+  <w:abstractNum w:abstractNumId="31" w15:restartNumberingAfterBreak="0">
+    <w:nsid w:val="735F513B"/>
+    <w:multiLevelType w:val="hybridMultilevel"/>
+    <w:tmpl w:val="4822C5EC"/>
+    <w:lvl w:ilvl="0" w:tplc="6470785E">
+      <w:start w:val="1"/>
+      <w:numFmt w:val="decimal"/>
+      <w:lvlText w:val="%1-"/>
+      <w:lvlJc w:val="left"/>
+      <w:pPr>
+        <w:ind w:left="720" w:hanging="360"/>
+      </w:pPr>
+      <w:rPr>
+        <w:rFonts w:hint="default"/>
+      </w:rPr>
+    </w:lvl>
+    <w:lvl w:ilvl="1" w:tplc="FFFFFFFF" w:tentative="1">
+      <w:start w:val="1"/>
+      <w:numFmt w:val="lowerLetter"/>
+      <w:lvlText w:val="%2."/>
+      <w:lvlJc w:val="left"/>
+      <w:pPr>
+        <w:ind w:left="1440" w:hanging="360"/>
+      </w:pPr>
+    </w:lvl>
+    <w:lvl w:ilvl="2" w:tplc="FFFFFFFF" w:tentative="1">
+      <w:start w:val="1"/>
+      <w:numFmt w:val="lowerRoman"/>
+      <w:lvlText w:val="%3."/>
+      <w:lvlJc w:val="right"/>
+      <w:pPr>
+        <w:ind w:left="2160" w:hanging="180"/>
+      </w:pPr>
+    </w:lvl>
+    <w:lvl w:ilvl="3" w:tplc="FFFFFFFF" w:tentative="1">
+      <w:start w:val="1"/>
+      <w:numFmt w:val="decimal"/>
+      <w:lvlText w:val="%4."/>
+      <w:lvlJc w:val="left"/>
+      <w:pPr>
+        <w:ind w:left="2880" w:hanging="360"/>
+      </w:pPr>
+    </w:lvl>
+    <w:lvl w:ilvl="4" w:tplc="FFFFFFFF" w:tentative="1">
+      <w:start w:val="1"/>
+      <w:numFmt w:val="lowerLetter"/>
+      <w:lvlText w:val="%5."/>
+      <w:lvlJc w:val="left"/>
+      <w:pPr>
+        <w:ind w:left="3600" w:hanging="360"/>
+      </w:pPr>
+    </w:lvl>
+    <w:lvl w:ilvl="5" w:tplc="FFFFFFFF" w:tentative="1">
+      <w:start w:val="1"/>
+      <w:numFmt w:val="lowerRoman"/>
+      <w:lvlText w:val="%6."/>
+      <w:lvlJc w:val="right"/>
+      <w:pPr>
+        <w:ind w:left="4320" w:hanging="180"/>
+      </w:pPr>
+    </w:lvl>
+    <w:lvl w:ilvl="6" w:tplc="FFFFFFFF" w:tentative="1">
+      <w:start w:val="1"/>
+      <w:numFmt w:val="decimal"/>
+      <w:lvlText w:val="%7."/>
+      <w:lvlJc w:val="left"/>
+      <w:pPr>
+        <w:ind w:left="5040" w:hanging="360"/>
+      </w:pPr>
+    </w:lvl>
+    <w:lvl w:ilvl="7" w:tplc="FFFFFFFF" w:tentative="1">
+      <w:start w:val="1"/>
+      <w:numFmt w:val="lowerLetter"/>
+      <w:lvlText w:val="%8."/>
+      <w:lvlJc w:val="left"/>
+      <w:pPr>
+        <w:ind w:left="5760" w:hanging="360"/>
+      </w:pPr>
+    </w:lvl>
+    <w:lvl w:ilvl="8" w:tplc="FFFFFFFF" w:tentative="1">
+      <w:start w:val="1"/>
+      <w:numFmt w:val="lowerRoman"/>
+      <w:lvlText w:val="%9."/>
+      <w:lvlJc w:val="right"/>
+      <w:pPr>
+        <w:ind w:left="6480" w:hanging="180"/>
+      </w:pPr>
+    </w:lvl>
+  </w:abstractNum>
+  <w:abstractNum w:abstractNumId="32" w15:restartNumberingAfterBreak="0">
     <w:nsid w:val="73AF4168"/>
     <w:multiLevelType w:val="hybridMultilevel"/>
     <w:tmpl w:val="DDB0257A"/>
@@ -9561,7 +11898,7 @@
       </w:pPr>
     </w:lvl>
   </w:abstractNum>
-  <w:abstractNum w:abstractNumId="24" w15:restartNumberingAfterBreak="0">
+  <w:abstractNum w:abstractNumId="33" w15:restartNumberingAfterBreak="0">
     <w:nsid w:val="763C1FC8"/>
     <w:multiLevelType w:val="hybridMultilevel"/>
     <w:tmpl w:val="48400C7E"/>
@@ -9675,67 +12012,67 @@
     </w:lvl>
   </w:abstractNum>
   <w:num w:numId="1" w16cid:durableId="574240620">
-    <w:abstractNumId w:val="24"/>
+    <w:abstractNumId w:val="33"/>
   </w:num>
   <w:num w:numId="2" w16cid:durableId="946620586">
-    <w:abstractNumId w:val="23"/>
+    <w:abstractNumId w:val="32"/>
   </w:num>
   <w:num w:numId="3" w16cid:durableId="1477600752">
-    <w:abstractNumId w:val="22"/>
+    <w:abstractNumId w:val="30"/>
   </w:num>
   <w:num w:numId="4" w16cid:durableId="960771691">
-    <w:abstractNumId w:val="11"/>
+    <w:abstractNumId w:val="14"/>
   </w:num>
   <w:num w:numId="5" w16cid:durableId="1024206506">
-    <w:abstractNumId w:val="20"/>
+    <w:abstractNumId w:val="28"/>
   </w:num>
   <w:num w:numId="6" w16cid:durableId="1323507170">
-    <w:abstractNumId w:val="19"/>
+    <w:abstractNumId w:val="27"/>
   </w:num>
   <w:num w:numId="7" w16cid:durableId="692264190">
-    <w:abstractNumId w:val="21"/>
+    <w:abstractNumId w:val="29"/>
   </w:num>
   <w:num w:numId="8" w16cid:durableId="1771395386">
-    <w:abstractNumId w:val="7"/>
+    <w:abstractNumId w:val="8"/>
   </w:num>
   <w:num w:numId="9" w16cid:durableId="2102793371">
-    <w:abstractNumId w:val="10"/>
+    <w:abstractNumId w:val="13"/>
   </w:num>
   <w:num w:numId="10" w16cid:durableId="1278757299">
     <w:abstractNumId w:val="2"/>
   </w:num>
   <w:num w:numId="11" w16cid:durableId="550189493">
-    <w:abstractNumId w:val="15"/>
+    <w:abstractNumId w:val="20"/>
   </w:num>
   <w:num w:numId="12" w16cid:durableId="776023192">
-    <w:abstractNumId w:val="13"/>
+    <w:abstractNumId w:val="18"/>
   </w:num>
   <w:num w:numId="13" w16cid:durableId="992762351">
-    <w:abstractNumId w:val="4"/>
+    <w:abstractNumId w:val="5"/>
   </w:num>
   <w:num w:numId="14" w16cid:durableId="1163936222">
-    <w:abstractNumId w:val="17"/>
+    <w:abstractNumId w:val="24"/>
   </w:num>
   <w:num w:numId="15" w16cid:durableId="2003506751">
-    <w:abstractNumId w:val="18"/>
+    <w:abstractNumId w:val="25"/>
   </w:num>
   <w:num w:numId="16" w16cid:durableId="1074274886">
-    <w:abstractNumId w:val="14"/>
+    <w:abstractNumId w:val="19"/>
   </w:num>
   <w:num w:numId="17" w16cid:durableId="1056009237">
     <w:abstractNumId w:val="1"/>
   </w:num>
   <w:num w:numId="18" w16cid:durableId="163277838">
-    <w:abstractNumId w:val="6"/>
+    <w:abstractNumId w:val="7"/>
   </w:num>
   <w:num w:numId="19" w16cid:durableId="1042246498">
-    <w:abstractNumId w:val="9"/>
+    <w:abstractNumId w:val="11"/>
   </w:num>
   <w:num w:numId="20" w16cid:durableId="706103467">
-    <w:abstractNumId w:val="12"/>
+    <w:abstractNumId w:val="15"/>
   </w:num>
   <w:num w:numId="21" w16cid:durableId="1171219735">
-    <w:abstractNumId w:val="20"/>
+    <w:abstractNumId w:val="28"/>
     <w:lvlOverride w:ilvl="0">
       <w:startOverride w:val="1"/>
     </w:lvlOverride>
@@ -9765,7 +12102,7 @@
     </w:lvlOverride>
   </w:num>
   <w:num w:numId="22" w16cid:durableId="1726760994">
-    <w:abstractNumId w:val="22"/>
+    <w:abstractNumId w:val="30"/>
     <w:lvlOverride w:ilvl="0"/>
     <w:lvlOverride w:ilvl="1"/>
     <w:lvlOverride w:ilvl="2"/>
@@ -9777,19 +12114,118 @@
     <w:lvlOverride w:ilvl="8"/>
   </w:num>
   <w:num w:numId="23" w16cid:durableId="131336409">
-    <w:abstractNumId w:val="8"/>
+    <w:abstractNumId w:val="9"/>
   </w:num>
   <w:num w:numId="24" w16cid:durableId="101147213">
-    <w:abstractNumId w:val="3"/>
+    <w:abstractNumId w:val="4"/>
   </w:num>
   <w:num w:numId="25" w16cid:durableId="216011451">
     <w:abstractNumId w:val="0"/>
   </w:num>
   <w:num w:numId="26" w16cid:durableId="1041394411">
+    <w:abstractNumId w:val="21"/>
+  </w:num>
+  <w:num w:numId="27" w16cid:durableId="779495991">
+    <w:abstractNumId w:val="6"/>
+  </w:num>
+  <w:num w:numId="28" w16cid:durableId="1519545470">
+    <w:abstractNumId w:val="3"/>
+  </w:num>
+  <w:num w:numId="29" w16cid:durableId="657462250">
+    <w:abstractNumId w:val="22"/>
+  </w:num>
+  <w:num w:numId="30" w16cid:durableId="872504007">
+    <w:abstractNumId w:val="33"/>
+    <w:lvlOverride w:ilvl="0"/>
+    <w:lvlOverride w:ilvl="1"/>
+    <w:lvlOverride w:ilvl="2"/>
+    <w:lvlOverride w:ilvl="3"/>
+    <w:lvlOverride w:ilvl="4"/>
+    <w:lvlOverride w:ilvl="5"/>
+    <w:lvlOverride w:ilvl="6"/>
+    <w:lvlOverride w:ilvl="7"/>
+    <w:lvlOverride w:ilvl="8"/>
+  </w:num>
+  <w:num w:numId="31" w16cid:durableId="1774207830">
+    <w:abstractNumId w:val="29"/>
+    <w:lvlOverride w:ilvl="0">
+      <w:startOverride w:val="1"/>
+    </w:lvlOverride>
+    <w:lvlOverride w:ilvl="1">
+      <w:startOverride w:val="1"/>
+    </w:lvlOverride>
+    <w:lvlOverride w:ilvl="2">
+      <w:startOverride w:val="1"/>
+    </w:lvlOverride>
+    <w:lvlOverride w:ilvl="3">
+      <w:startOverride w:val="1"/>
+    </w:lvlOverride>
+    <w:lvlOverride w:ilvl="4">
+      <w:startOverride w:val="1"/>
+    </w:lvlOverride>
+    <w:lvlOverride w:ilvl="5">
+      <w:startOverride w:val="1"/>
+    </w:lvlOverride>
+    <w:lvlOverride w:ilvl="6">
+      <w:startOverride w:val="1"/>
+    </w:lvlOverride>
+    <w:lvlOverride w:ilvl="7">
+      <w:startOverride w:val="1"/>
+    </w:lvlOverride>
+    <w:lvlOverride w:ilvl="8">
+      <w:startOverride w:val="1"/>
+    </w:lvlOverride>
+  </w:num>
+  <w:num w:numId="32" w16cid:durableId="1822498922">
+    <w:abstractNumId w:val="8"/>
+    <w:lvlOverride w:ilvl="0">
+      <w:startOverride w:val="1"/>
+    </w:lvlOverride>
+    <w:lvlOverride w:ilvl="1">
+      <w:startOverride w:val="1"/>
+    </w:lvlOverride>
+    <w:lvlOverride w:ilvl="2">
+      <w:startOverride w:val="1"/>
+    </w:lvlOverride>
+    <w:lvlOverride w:ilvl="3">
+      <w:startOverride w:val="1"/>
+    </w:lvlOverride>
+    <w:lvlOverride w:ilvl="4">
+      <w:startOverride w:val="1"/>
+    </w:lvlOverride>
+    <w:lvlOverride w:ilvl="5">
+      <w:startOverride w:val="1"/>
+    </w:lvlOverride>
+    <w:lvlOverride w:ilvl="6">
+      <w:startOverride w:val="1"/>
+    </w:lvlOverride>
+    <w:lvlOverride w:ilvl="7">
+      <w:startOverride w:val="1"/>
+    </w:lvlOverride>
+    <w:lvlOverride w:ilvl="8">
+      <w:startOverride w:val="1"/>
+    </w:lvlOverride>
+  </w:num>
+  <w:num w:numId="33" w16cid:durableId="318466555">
+    <w:abstractNumId w:val="31"/>
+  </w:num>
+  <w:num w:numId="34" w16cid:durableId="1576746233">
+    <w:abstractNumId w:val="12"/>
+  </w:num>
+  <w:num w:numId="35" w16cid:durableId="2073389297">
+    <w:abstractNumId w:val="23"/>
+  </w:num>
+  <w:num w:numId="36" w16cid:durableId="1855920407">
     <w:abstractNumId w:val="16"/>
   </w:num>
-  <w:num w:numId="27" w16cid:durableId="779495991">
-    <w:abstractNumId w:val="5"/>
+  <w:num w:numId="37" w16cid:durableId="452988999">
+    <w:abstractNumId w:val="10"/>
+  </w:num>
+  <w:num w:numId="38" w16cid:durableId="1407610861">
+    <w:abstractNumId w:val="17"/>
+  </w:num>
+  <w:num w:numId="39" w16cid:durableId="34355545">
+    <w:abstractNumId w:val="26"/>
   </w:num>
 </w:numbering>
 </file>
@@ -10194,7 +12630,7 @@
   <w:style w:type="paragraph" w:default="1" w:styleId="Normal">
     <w:name w:val="Normal"/>
     <w:qFormat/>
-    <w:rsid w:val="00C04646"/>
+    <w:rsid w:val="009D7EE1"/>
     <w:pPr>
       <w:bidi/>
     </w:pPr>

</xml_diff>